<commit_message>
Update 'MMRS*1.0*4 Installation Guide' in 'Clinical/Methicillin Resistant Staph Aurerus (MRSA)/1.0/'
</commit_message>
<xml_diff>
--- a/Clinical/Methicillin Resistant Staph Aurerus (MRSA)/1.0/MMRS%2A1.0%2A4 Installation Guide/vle_micro_mmrs_1_0_4__deploy_install_guide.docx
+++ b/Clinical/Methicillin Resistant Staph Aurerus (MRSA)/1.0/MMRS%2A1.0%2A4 Installation Guide/vle_micro_mmrs_1_0_4__deploy_install_guide.docx
@@ -1,6 +1,6 @@
 
 <file path=word/document.xml><?xml version="1.0" encoding="utf-8"?>
-<w:document xmlns:wpc="http://schemas.microsoft.com/office/word/2010/wordprocessingCanvas" xmlns:cx="http://schemas.microsoft.com/office/drawing/2014/chartex" xmlns:cx1="http://schemas.microsoft.com/office/drawing/2015/9/8/chartex" xmlns:cx2="http://schemas.microsoft.com/office/drawing/2015/10/21/chartex" xmlns:mc="http://schemas.openxmlformats.org/markup-compatibility/2006" xmlns:o="urn:schemas-microsoft-com:office:office" xmlns:r="http://schemas.openxmlformats.org/officeDocument/2006/relationships" xmlns:m="http://schemas.openxmlformats.org/officeDocument/2006/math" xmlns:v="urn:schemas-microsoft-com:vml" xmlns:wp14="http://schemas.microsoft.com/office/word/2010/wordprocessingDrawing" xmlns:wp="http://schemas.openxmlformats.org/drawingml/2006/wordprocessingDrawing" xmlns:w10="urn:schemas-microsoft-com:office:word" xmlns:w="http://schemas.openxmlformats.org/wordprocessingml/2006/main" xmlns:w14="http://schemas.microsoft.com/office/word/2010/wordml" xmlns:w15="http://schemas.microsoft.com/office/word/2012/wordml" xmlns:w16se="http://schemas.microsoft.com/office/word/2015/wordml/symex" xmlns:wpg="http://schemas.microsoft.com/office/word/2010/wordprocessingGroup" xmlns:wpi="http://schemas.microsoft.com/office/word/2010/wordprocessingInk" xmlns:wne="http://schemas.microsoft.com/office/word/2006/wordml" xmlns:wps="http://schemas.microsoft.com/office/word/2010/wordprocessingShape" mc:Ignorable="w14 w15 w16se wp14">
+<w:document xmlns:wpc="http://schemas.microsoft.com/office/word/2010/wordprocessingCanvas" xmlns:mc="http://schemas.openxmlformats.org/markup-compatibility/2006" xmlns:o="urn:schemas-microsoft-com:office:office" xmlns:r="http://schemas.openxmlformats.org/officeDocument/2006/relationships" xmlns:m="http://schemas.openxmlformats.org/officeDocument/2006/math" xmlns:v="urn:schemas-microsoft-com:vml" xmlns:wp14="http://schemas.microsoft.com/office/word/2010/wordprocessingDrawing" xmlns:wp="http://schemas.openxmlformats.org/drawingml/2006/wordprocessingDrawing" xmlns:w10="urn:schemas-microsoft-com:office:word" xmlns:w="http://schemas.openxmlformats.org/wordprocessingml/2006/main" xmlns:w14="http://schemas.microsoft.com/office/word/2010/wordml" xmlns:wpg="http://schemas.microsoft.com/office/word/2010/wordprocessingGroup" xmlns:wpi="http://schemas.microsoft.com/office/word/2010/wordprocessingInk" xmlns:wne="http://schemas.microsoft.com/office/word/2006/wordml" xmlns:wps="http://schemas.microsoft.com/office/word/2010/wordprocessingShape" mc:Ignorable="w14 wp14">
   <w:body>
     <w:p>
       <w:pPr>
@@ -105,7 +105,7 @@
                     </pic:cNvPicPr>
                   </pic:nvPicPr>
                   <pic:blipFill>
-                    <a:blip r:embed="rId11">
+                    <a:blip r:embed="rId12">
                       <a:extLst>
                         <a:ext uri="{28A0092B-C50C-407E-A947-70E740481C1C}">
                           <a14:useLocalDpi xmlns:a14="http://schemas.microsoft.com/office/drawing/2010/main" val="0"/>
@@ -264,7 +264,7 @@
     </w:p>
     <w:tbl>
       <w:tblPr>
-        <w:tblW w:w="5000" w:type="pct"/>
+        <w:tblW w:w="4850" w:type="pct"/>
         <w:tblBorders>
           <w:top w:val="single" w:sz="4" w:space="0" w:color="000000"/>
           <w:left w:val="single" w:sz="4" w:space="0" w:color="000000"/>
@@ -277,11 +277,10 @@
         <w:tblDescription w:val="Deliverable Version History, detailing date of changes, release/revision, descriiption of change, project name, and VA department."/>
       </w:tblPr>
       <w:tblGrid>
-        <w:gridCol w:w="1219"/>
-        <w:gridCol w:w="1292"/>
-        <w:gridCol w:w="2164"/>
-        <w:gridCol w:w="2661"/>
-        <w:gridCol w:w="2014"/>
+        <w:gridCol w:w="1251"/>
+        <w:gridCol w:w="1323"/>
+        <w:gridCol w:w="2214"/>
+        <w:gridCol w:w="4501"/>
       </w:tblGrid>
       <w:tr>
         <w:trPr>
@@ -290,7 +289,7 @@
         </w:trPr>
         <w:tc>
           <w:tcPr>
-            <w:tcW w:w="652" w:type="pct"/>
+            <w:tcW w:w="673" w:type="pct"/>
             <w:shd w:val="clear" w:color="auto" w:fill="548DD4" w:themeFill="text2" w:themeFillTint="99"/>
           </w:tcPr>
           <w:p>
@@ -310,7 +309,7 @@
         </w:tc>
         <w:tc>
           <w:tcPr>
-            <w:tcW w:w="691" w:type="pct"/>
+            <w:tcW w:w="712" w:type="pct"/>
             <w:shd w:val="clear" w:color="auto" w:fill="548DD4" w:themeFill="text2" w:themeFillTint="99"/>
           </w:tcPr>
           <w:p>
@@ -330,7 +329,7 @@
         </w:tc>
         <w:tc>
           <w:tcPr>
-            <w:tcW w:w="1157" w:type="pct"/>
+            <w:tcW w:w="1192" w:type="pct"/>
             <w:shd w:val="clear" w:color="auto" w:fill="548DD4" w:themeFill="text2" w:themeFillTint="99"/>
           </w:tcPr>
           <w:p>
@@ -350,7 +349,7 @@
         </w:tc>
         <w:tc>
           <w:tcPr>
-            <w:tcW w:w="1423" w:type="pct"/>
+            <w:tcW w:w="2423" w:type="pct"/>
             <w:shd w:val="clear" w:color="auto" w:fill="548DD4" w:themeFill="text2" w:themeFillTint="99"/>
           </w:tcPr>
           <w:p>
@@ -365,26 +364,6 @@
                 <w:color w:val="FFFFFF" w:themeColor="background1"/>
               </w:rPr>
               <w:t>Author / Team Role</w:t>
-            </w:r>
-          </w:p>
-        </w:tc>
-        <w:tc>
-          <w:tcPr>
-            <w:tcW w:w="1077" w:type="pct"/>
-            <w:shd w:val="clear" w:color="auto" w:fill="548DD4" w:themeFill="text2" w:themeFillTint="99"/>
-          </w:tcPr>
-          <w:p>
-            <w:pPr>
-              <w:pStyle w:val="TableHeading"/>
-              <w:rPr>
-                <w:color w:val="FFFFFF" w:themeColor="background1"/>
-              </w:rPr>
-            </w:pPr>
-            <w:r>
-              <w:rPr>
-                <w:color w:val="FFFFFF" w:themeColor="background1"/>
-              </w:rPr>
-              <w:t>VA Group or Contract Company</w:t>
             </w:r>
           </w:p>
         </w:tc>
@@ -395,7 +374,7 @@
         </w:trPr>
         <w:tc>
           <w:tcPr>
-            <w:tcW w:w="652" w:type="pct"/>
+            <w:tcW w:w="673" w:type="pct"/>
           </w:tcPr>
           <w:p>
             <w:pPr>
@@ -408,19 +387,13 @@
               <w:rPr>
                 <w:rFonts w:ascii="Times New Roman" w:hAnsi="Times New Roman" w:cs="Times New Roman"/>
               </w:rPr>
-              <w:t>01/31</w:t>
-            </w:r>
-            <w:r>
-              <w:rPr>
-                <w:rFonts w:ascii="Times New Roman" w:hAnsi="Times New Roman" w:cs="Times New Roman"/>
-              </w:rPr>
-              <w:t>/2017</w:t>
+              <w:t>01/31/2017</w:t>
             </w:r>
           </w:p>
         </w:tc>
         <w:tc>
           <w:tcPr>
-            <w:tcW w:w="691" w:type="pct"/>
+            <w:tcW w:w="712" w:type="pct"/>
           </w:tcPr>
           <w:p>
             <w:pPr>
@@ -439,7 +412,7 @@
         </w:tc>
         <w:tc>
           <w:tcPr>
-            <w:tcW w:w="1157" w:type="pct"/>
+            <w:tcW w:w="1192" w:type="pct"/>
           </w:tcPr>
           <w:p>
             <w:pPr>
@@ -460,7 +433,7 @@
         </w:tc>
         <w:tc>
           <w:tcPr>
-            <w:tcW w:w="1423" w:type="pct"/>
+            <w:tcW w:w="2423" w:type="pct"/>
           </w:tcPr>
           <w:p>
             <w:pPr>
@@ -485,7 +458,7 @@
                 <w:color w:val="auto"/>
                 <w:szCs w:val="22"/>
               </w:rPr>
-              <w:t xml:space="preserve">A. </w:t>
+              <w:t xml:space="preserve">Adams </w:t>
             </w:r>
             <w:r>
               <w:rPr>
@@ -519,29 +492,6 @@
                 <w:color w:val="auto"/>
               </w:rPr>
               <w:t>Senior Technical Writer</w:t>
-            </w:r>
-          </w:p>
-        </w:tc>
-        <w:tc>
-          <w:tcPr>
-            <w:tcW w:w="1077" w:type="pct"/>
-          </w:tcPr>
-          <w:p>
-            <w:pPr>
-              <w:pStyle w:val="InstructionalTable"/>
-              <w:rPr>
-                <w:i w:val="0"/>
-                <w:color w:val="auto"/>
-                <w:szCs w:val="22"/>
-              </w:rPr>
-            </w:pPr>
-            <w:r>
-              <w:rPr>
-                <w:i w:val="0"/>
-                <w:color w:val="auto"/>
-                <w:szCs w:val="22"/>
-              </w:rPr>
-              <w:t>Creative Business Solutions, Inc.</w:t>
             </w:r>
           </w:p>
         </w:tc>
@@ -816,10 +766,10 @@
           <w:iCs w:val="0"/>
         </w:rPr>
         <w:sectPr>
-          <w:footerReference w:type="default" r:id="rId12"/>
+          <w:footerReference w:type="default" r:id="rId13"/>
           <w:pgSz w:w="12240" w:h="15840" w:code="1"/>
           <w:pgMar w:top="1440" w:right="1440" w:bottom="1440" w:left="1440" w:header="720" w:footer="720" w:gutter="0"/>
-          <w:pgNumType w:fmt="lowerRoman"/>
+          <w:pgNumType w:fmt="lowerRoman" w:start="1"/>
           <w:cols w:space="720"/>
           <w:docGrid w:linePitch="360"/>
         </w:sectPr>
@@ -5427,7 +5377,7 @@
       <w:pPr>
         <w:pStyle w:val="TOC1"/>
         <w:sectPr>
-          <w:footerReference w:type="default" r:id="rId13"/>
+          <w:footerReference w:type="default" r:id="rId14"/>
           <w:pgSz w:w="12240" w:h="15840" w:code="1"/>
           <w:pgMar w:top="1440" w:right="1440" w:bottom="1440" w:left="1440" w:header="720" w:footer="720" w:gutter="0"/>
           <w:pgNumType w:fmt="lowerRoman"/>
@@ -6819,10 +6769,10 @@
         <w:tblLook w:val="01E0" w:firstRow="1" w:lastRow="1" w:firstColumn="1" w:lastColumn="1" w:noHBand="0" w:noVBand="0"/>
       </w:tblPr>
       <w:tblGrid>
-        <w:gridCol w:w="585"/>
-        <w:gridCol w:w="2796"/>
-        <w:gridCol w:w="1447"/>
-        <w:gridCol w:w="4351"/>
+        <w:gridCol w:w="600"/>
+        <w:gridCol w:w="2861"/>
+        <w:gridCol w:w="1480"/>
+        <w:gridCol w:w="4453"/>
       </w:tblGrid>
       <w:tr>
         <w:trPr>
@@ -7958,16 +7908,16 @@
         <w:pStyle w:val="Heading1"/>
         <w:spacing w:before="360"/>
       </w:pPr>
-      <w:bookmarkStart w:id="25" w:name="_Toc421540860"/>
-      <w:bookmarkStart w:id="26" w:name="_Toc473615798"/>
+      <w:bookmarkStart w:id="25" w:name="_Toc473615798"/>
+      <w:bookmarkStart w:id="26" w:name="_Toc421540860"/>
       <w:r>
         <w:t>Deployment</w:t>
       </w:r>
+      <w:bookmarkEnd w:id="25"/>
+      <w:r>
+        <w:t xml:space="preserve"> </w:t>
+      </w:r>
       <w:bookmarkEnd w:id="26"/>
-      <w:r>
-        <w:t xml:space="preserve"> </w:t>
-      </w:r>
-      <w:bookmarkEnd w:id="25"/>
     </w:p>
     <w:p>
       <w:pPr>
@@ -8227,11 +8177,11 @@
         <w:tblLook w:val="01E0" w:firstRow="1" w:lastRow="1" w:firstColumn="1" w:lastColumn="1" w:noHBand="0" w:noVBand="0"/>
       </w:tblPr>
       <w:tblGrid>
-        <w:gridCol w:w="1601"/>
-        <w:gridCol w:w="2130"/>
-        <w:gridCol w:w="2348"/>
-        <w:gridCol w:w="2032"/>
-        <w:gridCol w:w="1527"/>
+        <w:gridCol w:w="1640"/>
+        <w:gridCol w:w="2180"/>
+        <w:gridCol w:w="2403"/>
+        <w:gridCol w:w="2079"/>
+        <w:gridCol w:w="1562"/>
       </w:tblGrid>
       <w:tr>
         <w:trPr>
@@ -9834,7 +9784,7 @@
         </w:rPr>
         <w:t xml:space="preserve">at: </w:t>
       </w:r>
-      <w:hyperlink r:id="rId14" w:history="1">
+      <w:hyperlink r:id="rId15" w:history="1">
         <w:r>
           <w:rPr>
             <w:rStyle w:val="Hyperlink"/>
@@ -16661,7 +16611,7 @@
         <w:tblLook w:val="04A0" w:firstRow="1" w:lastRow="0" w:firstColumn="1" w:lastColumn="0" w:noHBand="0" w:noVBand="1"/>
       </w:tblPr>
       <w:tblGrid>
-        <w:gridCol w:w="9638"/>
+        <w:gridCol w:w="9864"/>
       </w:tblGrid>
       <w:tr>
         <w:tc>
@@ -17042,7 +16992,7 @@
         <w:tblLook w:val="04A0" w:firstRow="1" w:lastRow="0" w:firstColumn="1" w:lastColumn="0" w:noHBand="0" w:noVBand="1"/>
       </w:tblPr>
       <w:tblGrid>
-        <w:gridCol w:w="9350"/>
+        <w:gridCol w:w="9729"/>
       </w:tblGrid>
       <w:tr>
         <w:tc>
@@ -17795,6 +17745,7 @@
                 <w:sz w:val="20"/>
                 <w:szCs w:val="20"/>
               </w:rPr>
+              <w:lastRenderedPageBreak/>
               <w:t xml:space="preserve"> Installing Data Dictionaries: </w:t>
             </w:r>
           </w:p>
@@ -18226,7 +18177,7 @@
 </file>
 
 <file path=word/endnotes.xml><?xml version="1.0" encoding="utf-8"?>
-<w:endnotes xmlns:wpc="http://schemas.microsoft.com/office/word/2010/wordprocessingCanvas" xmlns:cx="http://schemas.microsoft.com/office/drawing/2014/chartex" xmlns:cx1="http://schemas.microsoft.com/office/drawing/2015/9/8/chartex" xmlns:cx2="http://schemas.microsoft.com/office/drawing/2015/10/21/chartex" xmlns:mc="http://schemas.openxmlformats.org/markup-compatibility/2006" xmlns:o="urn:schemas-microsoft-com:office:office" xmlns:r="http://schemas.openxmlformats.org/officeDocument/2006/relationships" xmlns:m="http://schemas.openxmlformats.org/officeDocument/2006/math" xmlns:v="urn:schemas-microsoft-com:vml" xmlns:wp14="http://schemas.microsoft.com/office/word/2010/wordprocessingDrawing" xmlns:wp="http://schemas.openxmlformats.org/drawingml/2006/wordprocessingDrawing" xmlns:w10="urn:schemas-microsoft-com:office:word" xmlns:w="http://schemas.openxmlformats.org/wordprocessingml/2006/main" xmlns:w14="http://schemas.microsoft.com/office/word/2010/wordml" xmlns:w15="http://schemas.microsoft.com/office/word/2012/wordml" xmlns:w16se="http://schemas.microsoft.com/office/word/2015/wordml/symex" xmlns:wpg="http://schemas.microsoft.com/office/word/2010/wordprocessingGroup" xmlns:wpi="http://schemas.microsoft.com/office/word/2010/wordprocessingInk" xmlns:wne="http://schemas.microsoft.com/office/word/2006/wordml" xmlns:wps="http://schemas.microsoft.com/office/word/2010/wordprocessingShape" mc:Ignorable="w14 w15 w16se wp14">
+<w:endnotes xmlns:wpc="http://schemas.microsoft.com/office/word/2010/wordprocessingCanvas" xmlns:mc="http://schemas.openxmlformats.org/markup-compatibility/2006" xmlns:o="urn:schemas-microsoft-com:office:office" xmlns:r="http://schemas.openxmlformats.org/officeDocument/2006/relationships" xmlns:m="http://schemas.openxmlformats.org/officeDocument/2006/math" xmlns:v="urn:schemas-microsoft-com:vml" xmlns:wp14="http://schemas.microsoft.com/office/word/2010/wordprocessingDrawing" xmlns:wp="http://schemas.openxmlformats.org/drawingml/2006/wordprocessingDrawing" xmlns:w10="urn:schemas-microsoft-com:office:word" xmlns:w="http://schemas.openxmlformats.org/wordprocessingml/2006/main" xmlns:w14="http://schemas.microsoft.com/office/word/2010/wordml" xmlns:wpg="http://schemas.microsoft.com/office/word/2010/wordprocessingGroup" xmlns:wpi="http://schemas.microsoft.com/office/word/2010/wordprocessingInk" xmlns:wne="http://schemas.microsoft.com/office/word/2006/wordml" xmlns:wps="http://schemas.microsoft.com/office/word/2010/wordprocessingShape" mc:Ignorable="w14 wp14">
   <w:endnote w:type="separator" w:id="-1">
     <w:p>
       <w:r>
@@ -18247,7 +18198,7 @@
 </file>
 
 <file path=word/footer1.xml><?xml version="1.0" encoding="utf-8"?>
-<w:ftr xmlns:wpc="http://schemas.microsoft.com/office/word/2010/wordprocessingCanvas" xmlns:cx="http://schemas.microsoft.com/office/drawing/2014/chartex" xmlns:cx1="http://schemas.microsoft.com/office/drawing/2015/9/8/chartex" xmlns:cx2="http://schemas.microsoft.com/office/drawing/2015/10/21/chartex" xmlns:mc="http://schemas.openxmlformats.org/markup-compatibility/2006" xmlns:o="urn:schemas-microsoft-com:office:office" xmlns:r="http://schemas.openxmlformats.org/officeDocument/2006/relationships" xmlns:m="http://schemas.openxmlformats.org/officeDocument/2006/math" xmlns:v="urn:schemas-microsoft-com:vml" xmlns:wp14="http://schemas.microsoft.com/office/word/2010/wordprocessingDrawing" xmlns:wp="http://schemas.openxmlformats.org/drawingml/2006/wordprocessingDrawing" xmlns:w10="urn:schemas-microsoft-com:office:word" xmlns:w="http://schemas.openxmlformats.org/wordprocessingml/2006/main" xmlns:w14="http://schemas.microsoft.com/office/word/2010/wordml" xmlns:w15="http://schemas.microsoft.com/office/word/2012/wordml" xmlns:w16se="http://schemas.microsoft.com/office/word/2015/wordml/symex" xmlns:wpg="http://schemas.microsoft.com/office/word/2010/wordprocessingGroup" xmlns:wpi="http://schemas.microsoft.com/office/word/2010/wordprocessingInk" xmlns:wne="http://schemas.microsoft.com/office/word/2006/wordml" xmlns:wps="http://schemas.microsoft.com/office/word/2010/wordprocessingShape" mc:Ignorable="w14 w15 w16se wp14">
+<w:ftr xmlns:wpc="http://schemas.microsoft.com/office/word/2010/wordprocessingCanvas" xmlns:mc="http://schemas.openxmlformats.org/markup-compatibility/2006" xmlns:o="urn:schemas-microsoft-com:office:office" xmlns:r="http://schemas.openxmlformats.org/officeDocument/2006/relationships" xmlns:m="http://schemas.openxmlformats.org/officeDocument/2006/math" xmlns:v="urn:schemas-microsoft-com:vml" xmlns:wp14="http://schemas.microsoft.com/office/word/2010/wordprocessingDrawing" xmlns:wp="http://schemas.openxmlformats.org/drawingml/2006/wordprocessingDrawing" xmlns:w10="urn:schemas-microsoft-com:office:word" xmlns:w="http://schemas.openxmlformats.org/wordprocessingml/2006/main" xmlns:w14="http://schemas.microsoft.com/office/word/2010/wordml" xmlns:wpg="http://schemas.microsoft.com/office/word/2010/wordprocessingGroup" xmlns:wpi="http://schemas.microsoft.com/office/word/2010/wordprocessingInk" xmlns:wne="http://schemas.microsoft.com/office/word/2006/wordml" xmlns:wps="http://schemas.microsoft.com/office/word/2010/wordprocessingShape" mc:Ignorable="w14 wp14">
   <w:p>
     <w:pPr>
       <w:pStyle w:val="InstructionalFooter"/>
@@ -18307,7 +18258,7 @@
         <w:rStyle w:val="FooterChar"/>
         <w:noProof/>
       </w:rPr>
-      <w:t>ii</w:t>
+      <w:t>i</w:t>
     </w:r>
     <w:r>
       <w:rPr>
@@ -18332,7 +18283,7 @@
 </file>
 
 <file path=word/footer2.xml><?xml version="1.0" encoding="utf-8"?>
-<w:ftr xmlns:wpc="http://schemas.microsoft.com/office/word/2010/wordprocessingCanvas" xmlns:cx="http://schemas.microsoft.com/office/drawing/2014/chartex" xmlns:cx1="http://schemas.microsoft.com/office/drawing/2015/9/8/chartex" xmlns:cx2="http://schemas.microsoft.com/office/drawing/2015/10/21/chartex" xmlns:mc="http://schemas.openxmlformats.org/markup-compatibility/2006" xmlns:o="urn:schemas-microsoft-com:office:office" xmlns:r="http://schemas.openxmlformats.org/officeDocument/2006/relationships" xmlns:m="http://schemas.openxmlformats.org/officeDocument/2006/math" xmlns:v="urn:schemas-microsoft-com:vml" xmlns:wp14="http://schemas.microsoft.com/office/word/2010/wordprocessingDrawing" xmlns:wp="http://schemas.openxmlformats.org/drawingml/2006/wordprocessingDrawing" xmlns:w10="urn:schemas-microsoft-com:office:word" xmlns:w="http://schemas.openxmlformats.org/wordprocessingml/2006/main" xmlns:w14="http://schemas.microsoft.com/office/word/2010/wordml" xmlns:w15="http://schemas.microsoft.com/office/word/2012/wordml" xmlns:w16se="http://schemas.microsoft.com/office/word/2015/wordml/symex" xmlns:wpg="http://schemas.microsoft.com/office/word/2010/wordprocessingGroup" xmlns:wpi="http://schemas.microsoft.com/office/word/2010/wordprocessingInk" xmlns:wne="http://schemas.microsoft.com/office/word/2006/wordml" xmlns:wps="http://schemas.microsoft.com/office/word/2010/wordprocessingShape" mc:Ignorable="w14 w15 w16se wp14">
+<w:ftr xmlns:wpc="http://schemas.microsoft.com/office/word/2010/wordprocessingCanvas" xmlns:mc="http://schemas.openxmlformats.org/markup-compatibility/2006" xmlns:o="urn:schemas-microsoft-com:office:office" xmlns:r="http://schemas.openxmlformats.org/officeDocument/2006/relationships" xmlns:m="http://schemas.openxmlformats.org/officeDocument/2006/math" xmlns:v="urn:schemas-microsoft-com:vml" xmlns:wp14="http://schemas.microsoft.com/office/word/2010/wordprocessingDrawing" xmlns:wp="http://schemas.openxmlformats.org/drawingml/2006/wordprocessingDrawing" xmlns:w10="urn:schemas-microsoft-com:office:word" xmlns:w="http://schemas.openxmlformats.org/wordprocessingml/2006/main" xmlns:w14="http://schemas.microsoft.com/office/word/2010/wordml" xmlns:wpg="http://schemas.microsoft.com/office/word/2010/wordprocessingGroup" xmlns:wpi="http://schemas.microsoft.com/office/word/2010/wordprocessingInk" xmlns:wne="http://schemas.microsoft.com/office/word/2006/wordml" xmlns:wps="http://schemas.microsoft.com/office/word/2010/wordprocessingShape" mc:Ignorable="w14 wp14">
   <w:p>
     <w:pPr>
       <w:pStyle w:val="InstructionalFooter"/>
@@ -18392,7 +18343,7 @@
         <w:rStyle w:val="FooterChar"/>
         <w:noProof/>
       </w:rPr>
-      <w:t>13</w:t>
+      <w:t>ii</w:t>
     </w:r>
     <w:r>
       <w:rPr>
@@ -18418,7 +18369,7 @@
 </file>
 
 <file path=word/footnotes.xml><?xml version="1.0" encoding="utf-8"?>
-<w:footnotes xmlns:wpc="http://schemas.microsoft.com/office/word/2010/wordprocessingCanvas" xmlns:cx="http://schemas.microsoft.com/office/drawing/2014/chartex" xmlns:cx1="http://schemas.microsoft.com/office/drawing/2015/9/8/chartex" xmlns:cx2="http://schemas.microsoft.com/office/drawing/2015/10/21/chartex" xmlns:mc="http://schemas.openxmlformats.org/markup-compatibility/2006" xmlns:o="urn:schemas-microsoft-com:office:office" xmlns:r="http://schemas.openxmlformats.org/officeDocument/2006/relationships" xmlns:m="http://schemas.openxmlformats.org/officeDocument/2006/math" xmlns:v="urn:schemas-microsoft-com:vml" xmlns:wp14="http://schemas.microsoft.com/office/word/2010/wordprocessingDrawing" xmlns:wp="http://schemas.openxmlformats.org/drawingml/2006/wordprocessingDrawing" xmlns:w10="urn:schemas-microsoft-com:office:word" xmlns:w="http://schemas.openxmlformats.org/wordprocessingml/2006/main" xmlns:w14="http://schemas.microsoft.com/office/word/2010/wordml" xmlns:w15="http://schemas.microsoft.com/office/word/2012/wordml" xmlns:w16se="http://schemas.microsoft.com/office/word/2015/wordml/symex" xmlns:wpg="http://schemas.microsoft.com/office/word/2010/wordprocessingGroup" xmlns:wpi="http://schemas.microsoft.com/office/word/2010/wordprocessingInk" xmlns:wne="http://schemas.microsoft.com/office/word/2006/wordml" xmlns:wps="http://schemas.microsoft.com/office/word/2010/wordprocessingShape" mc:Ignorable="w14 w15 w16se wp14">
+<w:footnotes xmlns:wpc="http://schemas.microsoft.com/office/word/2010/wordprocessingCanvas" xmlns:mc="http://schemas.openxmlformats.org/markup-compatibility/2006" xmlns:o="urn:schemas-microsoft-com:office:office" xmlns:r="http://schemas.openxmlformats.org/officeDocument/2006/relationships" xmlns:m="http://schemas.openxmlformats.org/officeDocument/2006/math" xmlns:v="urn:schemas-microsoft-com:vml" xmlns:wp14="http://schemas.microsoft.com/office/word/2010/wordprocessingDrawing" xmlns:wp="http://schemas.openxmlformats.org/drawingml/2006/wordprocessingDrawing" xmlns:w10="urn:schemas-microsoft-com:office:word" xmlns:w="http://schemas.openxmlformats.org/wordprocessingml/2006/main" xmlns:w14="http://schemas.microsoft.com/office/word/2010/wordml" xmlns:wpg="http://schemas.microsoft.com/office/word/2010/wordprocessingGroup" xmlns:wpi="http://schemas.microsoft.com/office/word/2010/wordprocessingInk" xmlns:wne="http://schemas.microsoft.com/office/word/2006/wordml" xmlns:wps="http://schemas.microsoft.com/office/word/2010/wordprocessingShape" mc:Ignorable="w14 wp14">
   <w:footnote w:type="separator" w:id="-1">
     <w:p>
       <w:r>
@@ -18439,8 +18390,8 @@
 </file>
 
 <file path=word/numbering.xml><?xml version="1.0" encoding="utf-8"?>
-<w:numbering xmlns:wpc="http://schemas.microsoft.com/office/word/2010/wordprocessingCanvas" xmlns:cx="http://schemas.microsoft.com/office/drawing/2014/chartex" xmlns:cx1="http://schemas.microsoft.com/office/drawing/2015/9/8/chartex" xmlns:cx2="http://schemas.microsoft.com/office/drawing/2015/10/21/chartex" xmlns:mc="http://schemas.openxmlformats.org/markup-compatibility/2006" xmlns:o="urn:schemas-microsoft-com:office:office" xmlns:r="http://schemas.openxmlformats.org/officeDocument/2006/relationships" xmlns:m="http://schemas.openxmlformats.org/officeDocument/2006/math" xmlns:v="urn:schemas-microsoft-com:vml" xmlns:wp14="http://schemas.microsoft.com/office/word/2010/wordprocessingDrawing" xmlns:wp="http://schemas.openxmlformats.org/drawingml/2006/wordprocessingDrawing" xmlns:w10="urn:schemas-microsoft-com:office:word" xmlns:w="http://schemas.openxmlformats.org/wordprocessingml/2006/main" xmlns:w14="http://schemas.microsoft.com/office/word/2010/wordml" xmlns:w15="http://schemas.microsoft.com/office/word/2012/wordml" xmlns:w16se="http://schemas.microsoft.com/office/word/2015/wordml/symex" xmlns:wpg="http://schemas.microsoft.com/office/word/2010/wordprocessingGroup" xmlns:wpi="http://schemas.microsoft.com/office/word/2010/wordprocessingInk" xmlns:wne="http://schemas.microsoft.com/office/word/2006/wordml" xmlns:wps="http://schemas.microsoft.com/office/word/2010/wordprocessingShape" mc:Ignorable="w14 w15 w16se wp14">
-  <w:abstractNum w:abstractNumId="0" w15:restartNumberingAfterBreak="0">
+<w:numbering xmlns:wpc="http://schemas.microsoft.com/office/word/2010/wordprocessingCanvas" xmlns:mc="http://schemas.openxmlformats.org/markup-compatibility/2006" xmlns:o="urn:schemas-microsoft-com:office:office" xmlns:r="http://schemas.openxmlformats.org/officeDocument/2006/relationships" xmlns:m="http://schemas.openxmlformats.org/officeDocument/2006/math" xmlns:v="urn:schemas-microsoft-com:vml" xmlns:wp14="http://schemas.microsoft.com/office/word/2010/wordprocessingDrawing" xmlns:wp="http://schemas.openxmlformats.org/drawingml/2006/wordprocessingDrawing" xmlns:w10="urn:schemas-microsoft-com:office:word" xmlns:w="http://schemas.openxmlformats.org/wordprocessingml/2006/main" xmlns:w14="http://schemas.microsoft.com/office/word/2010/wordml" xmlns:wpg="http://schemas.microsoft.com/office/word/2010/wordprocessingGroup" xmlns:wpi="http://schemas.microsoft.com/office/word/2010/wordprocessingInk" xmlns:wne="http://schemas.microsoft.com/office/word/2006/wordml" xmlns:wps="http://schemas.microsoft.com/office/word/2010/wordprocessingShape" mc:Ignorable="w14 wp14">
+  <w:abstractNum w:abstractNumId="0">
     <w:nsid w:val="FFFFFF83"/>
     <w:multiLevelType w:val="singleLevel"/>
     <w:tmpl w:val="D44E4E88"/>
@@ -18461,7 +18412,7 @@
       </w:rPr>
     </w:lvl>
   </w:abstractNum>
-  <w:abstractNum w:abstractNumId="1" w15:restartNumberingAfterBreak="0">
+  <w:abstractNum w:abstractNumId="1">
     <w:nsid w:val="FFFFFF89"/>
     <w:multiLevelType w:val="singleLevel"/>
     <w:tmpl w:val="24CE67DE"/>
@@ -18482,7 +18433,7 @@
       </w:rPr>
     </w:lvl>
   </w:abstractNum>
-  <w:abstractNum w:abstractNumId="2" w15:restartNumberingAfterBreak="0">
+  <w:abstractNum w:abstractNumId="2">
     <w:nsid w:val="022747A8"/>
     <w:multiLevelType w:val="multilevel"/>
     <w:tmpl w:val="BC164F42"/>
@@ -18596,7 +18547,7 @@
       </w:rPr>
     </w:lvl>
   </w:abstractNum>
-  <w:abstractNum w:abstractNumId="3" w15:restartNumberingAfterBreak="0">
+  <w:abstractNum w:abstractNumId="3">
     <w:nsid w:val="03AC0018"/>
     <w:multiLevelType w:val="multilevel"/>
     <w:tmpl w:val="7F2E79A8"/>
@@ -18709,7 +18660,7 @@
       </w:rPr>
     </w:lvl>
   </w:abstractNum>
-  <w:abstractNum w:abstractNumId="4" w15:restartNumberingAfterBreak="0">
+  <w:abstractNum w:abstractNumId="4">
     <w:nsid w:val="049D2155"/>
     <w:multiLevelType w:val="hybridMultilevel"/>
     <w:tmpl w:val="0A18A29E"/>
@@ -18822,7 +18773,7 @@
       </w:rPr>
     </w:lvl>
   </w:abstractNum>
-  <w:abstractNum w:abstractNumId="5" w15:restartNumberingAfterBreak="0">
+  <w:abstractNum w:abstractNumId="5">
     <w:nsid w:val="096C3577"/>
     <w:multiLevelType w:val="hybridMultilevel"/>
     <w:tmpl w:val="C5828E9A"/>
@@ -18939,7 +18890,7 @@
       </w:pPr>
     </w:lvl>
   </w:abstractNum>
-  <w:abstractNum w:abstractNumId="6" w15:restartNumberingAfterBreak="0">
+  <w:abstractNum w:abstractNumId="6">
     <w:nsid w:val="09C15A84"/>
     <w:multiLevelType w:val="hybridMultilevel"/>
     <w:tmpl w:val="968E5AC0"/>
@@ -19052,7 +19003,7 @@
       </w:rPr>
     </w:lvl>
   </w:abstractNum>
-  <w:abstractNum w:abstractNumId="7" w15:restartNumberingAfterBreak="0">
+  <w:abstractNum w:abstractNumId="7">
     <w:nsid w:val="0ADB16DE"/>
     <w:multiLevelType w:val="hybridMultilevel"/>
     <w:tmpl w:val="E4F2B1AC"/>
@@ -19165,7 +19116,7 @@
       </w:rPr>
     </w:lvl>
   </w:abstractNum>
-  <w:abstractNum w:abstractNumId="8" w15:restartNumberingAfterBreak="0">
+  <w:abstractNum w:abstractNumId="8">
     <w:nsid w:val="0BA915AE"/>
     <w:multiLevelType w:val="multilevel"/>
     <w:tmpl w:val="F1F2528A"/>
@@ -19278,7 +19229,7 @@
       </w:rPr>
     </w:lvl>
   </w:abstractNum>
-  <w:abstractNum w:abstractNumId="9" w15:restartNumberingAfterBreak="0">
+  <w:abstractNum w:abstractNumId="9">
     <w:nsid w:val="0DA52A1D"/>
     <w:multiLevelType w:val="multilevel"/>
     <w:tmpl w:val="B2A4B22E"/>
@@ -19391,7 +19342,7 @@
       </w:rPr>
     </w:lvl>
   </w:abstractNum>
-  <w:abstractNum w:abstractNumId="10" w15:restartNumberingAfterBreak="0">
+  <w:abstractNum w:abstractNumId="10">
     <w:nsid w:val="164224B4"/>
     <w:multiLevelType w:val="hybridMultilevel"/>
     <w:tmpl w:val="A1500F9A"/>
@@ -19504,7 +19455,7 @@
       </w:rPr>
     </w:lvl>
   </w:abstractNum>
-  <w:abstractNum w:abstractNumId="11" w15:restartNumberingAfterBreak="0">
+  <w:abstractNum w:abstractNumId="11">
     <w:nsid w:val="16502627"/>
     <w:multiLevelType w:val="multilevel"/>
     <w:tmpl w:val="1C58A4BA"/>
@@ -19618,7 +19569,7 @@
       </w:rPr>
     </w:lvl>
   </w:abstractNum>
-  <w:abstractNum w:abstractNumId="12" w15:restartNumberingAfterBreak="0">
+  <w:abstractNum w:abstractNumId="12">
     <w:nsid w:val="194B7775"/>
     <w:multiLevelType w:val="multilevel"/>
     <w:tmpl w:val="8D884132"/>
@@ -19709,7 +19660,7 @@
       </w:pPr>
     </w:lvl>
   </w:abstractNum>
-  <w:abstractNum w:abstractNumId="13" w15:restartNumberingAfterBreak="0">
+  <w:abstractNum w:abstractNumId="13">
     <w:nsid w:val="1BFF3F65"/>
     <w:multiLevelType w:val="hybridMultilevel"/>
     <w:tmpl w:val="AAA6344E"/>
@@ -19822,7 +19773,7 @@
       </w:rPr>
     </w:lvl>
   </w:abstractNum>
-  <w:abstractNum w:abstractNumId="14" w15:restartNumberingAfterBreak="0">
+  <w:abstractNum w:abstractNumId="14">
     <w:nsid w:val="1C88381C"/>
     <w:multiLevelType w:val="hybridMultilevel"/>
     <w:tmpl w:val="C0C26340"/>
@@ -19963,7 +19914,7 @@
       </w:rPr>
     </w:lvl>
   </w:abstractNum>
-  <w:abstractNum w:abstractNumId="15" w15:restartNumberingAfterBreak="0">
+  <w:abstractNum w:abstractNumId="15">
     <w:nsid w:val="1D8371EE"/>
     <w:multiLevelType w:val="hybridMultilevel"/>
     <w:tmpl w:val="FDA08EF6"/>
@@ -20077,7 +20028,7 @@
       </w:rPr>
     </w:lvl>
   </w:abstractNum>
-  <w:abstractNum w:abstractNumId="16" w15:restartNumberingAfterBreak="0">
+  <w:abstractNum w:abstractNumId="16">
     <w:nsid w:val="1F746B37"/>
     <w:multiLevelType w:val="hybridMultilevel"/>
     <w:tmpl w:val="B2EA6D80"/>
@@ -20190,7 +20141,7 @@
       </w:rPr>
     </w:lvl>
   </w:abstractNum>
-  <w:abstractNum w:abstractNumId="17" w15:restartNumberingAfterBreak="0">
+  <w:abstractNum w:abstractNumId="17">
     <w:nsid w:val="20477577"/>
     <w:multiLevelType w:val="hybridMultilevel"/>
     <w:tmpl w:val="757804B8"/>
@@ -20303,7 +20254,7 @@
       </w:rPr>
     </w:lvl>
   </w:abstractNum>
-  <w:abstractNum w:abstractNumId="18" w15:restartNumberingAfterBreak="0">
+  <w:abstractNum w:abstractNumId="18">
     <w:nsid w:val="29A4460D"/>
     <w:multiLevelType w:val="multilevel"/>
     <w:tmpl w:val="30745992"/>
@@ -20416,7 +20367,7 @@
       </w:rPr>
     </w:lvl>
   </w:abstractNum>
-  <w:abstractNum w:abstractNumId="19" w15:restartNumberingAfterBreak="0">
+  <w:abstractNum w:abstractNumId="19">
     <w:nsid w:val="2A33232D"/>
     <w:multiLevelType w:val="hybridMultilevel"/>
     <w:tmpl w:val="5540FCC2"/>
@@ -20502,7 +20453,7 @@
       </w:pPr>
     </w:lvl>
   </w:abstractNum>
-  <w:abstractNum w:abstractNumId="20" w15:restartNumberingAfterBreak="0">
+  <w:abstractNum w:abstractNumId="20">
     <w:nsid w:val="2E2C06DA"/>
     <w:multiLevelType w:val="hybridMultilevel"/>
     <w:tmpl w:val="E5046666"/>
@@ -20615,7 +20566,7 @@
       </w:rPr>
     </w:lvl>
   </w:abstractNum>
-  <w:abstractNum w:abstractNumId="21" w15:restartNumberingAfterBreak="0">
+  <w:abstractNum w:abstractNumId="21">
     <w:nsid w:val="2E815826"/>
     <w:multiLevelType w:val="hybridMultilevel"/>
     <w:tmpl w:val="04663B9E"/>
@@ -20736,7 +20687,7 @@
       </w:pPr>
     </w:lvl>
   </w:abstractNum>
-  <w:abstractNum w:abstractNumId="22" w15:restartNumberingAfterBreak="0">
+  <w:abstractNum w:abstractNumId="22">
     <w:nsid w:val="30CF4423"/>
     <w:multiLevelType w:val="multilevel"/>
     <w:tmpl w:val="F8022308"/>
@@ -20877,7 +20828,7 @@
       </w:rPr>
     </w:lvl>
   </w:abstractNum>
-  <w:abstractNum w:abstractNumId="23" w15:restartNumberingAfterBreak="0">
+  <w:abstractNum w:abstractNumId="23">
     <w:nsid w:val="327F5CE7"/>
     <w:multiLevelType w:val="hybridMultilevel"/>
     <w:tmpl w:val="7BC4ADCC"/>
@@ -21018,7 +20969,7 @@
       </w:rPr>
     </w:lvl>
   </w:abstractNum>
-  <w:abstractNum w:abstractNumId="24" w15:restartNumberingAfterBreak="0">
+  <w:abstractNum w:abstractNumId="24">
     <w:nsid w:val="3CC04909"/>
     <w:multiLevelType w:val="multilevel"/>
     <w:tmpl w:val="57282E30"/>
@@ -21131,7 +21082,7 @@
       </w:rPr>
     </w:lvl>
   </w:abstractNum>
-  <w:abstractNum w:abstractNumId="25" w15:restartNumberingAfterBreak="0">
+  <w:abstractNum w:abstractNumId="25">
     <w:nsid w:val="41A17187"/>
     <w:multiLevelType w:val="hybridMultilevel"/>
     <w:tmpl w:val="3D5EA468"/>
@@ -21244,7 +21195,7 @@
       </w:rPr>
     </w:lvl>
   </w:abstractNum>
-  <w:abstractNum w:abstractNumId="26" w15:restartNumberingAfterBreak="0">
+  <w:abstractNum w:abstractNumId="26">
     <w:nsid w:val="4BC63E69"/>
     <w:multiLevelType w:val="multilevel"/>
     <w:tmpl w:val="58E47D88"/>
@@ -21386,7 +21337,7 @@
       </w:rPr>
     </w:lvl>
   </w:abstractNum>
-  <w:abstractNum w:abstractNumId="27" w15:restartNumberingAfterBreak="0">
+  <w:abstractNum w:abstractNumId="27">
     <w:nsid w:val="4BFF469F"/>
     <w:multiLevelType w:val="hybridMultilevel"/>
     <w:tmpl w:val="2A6A8B30"/>
@@ -21500,7 +21451,7 @@
       </w:rPr>
     </w:lvl>
   </w:abstractNum>
-  <w:abstractNum w:abstractNumId="28" w15:restartNumberingAfterBreak="0">
+  <w:abstractNum w:abstractNumId="28">
     <w:nsid w:val="4D920CE2"/>
     <w:multiLevelType w:val="hybridMultilevel"/>
     <w:tmpl w:val="3D8A5836"/>
@@ -21590,7 +21541,7 @@
       </w:pPr>
     </w:lvl>
   </w:abstractNum>
-  <w:abstractNum w:abstractNumId="29" w15:restartNumberingAfterBreak="0">
+  <w:abstractNum w:abstractNumId="29">
     <w:nsid w:val="510E442B"/>
     <w:multiLevelType w:val="hybridMultilevel"/>
     <w:tmpl w:val="E536DF36"/>
@@ -21703,7 +21654,7 @@
       </w:rPr>
     </w:lvl>
   </w:abstractNum>
-  <w:abstractNum w:abstractNumId="30" w15:restartNumberingAfterBreak="0">
+  <w:abstractNum w:abstractNumId="30">
     <w:nsid w:val="5307002D"/>
     <w:multiLevelType w:val="hybridMultilevel"/>
     <w:tmpl w:val="6B7E40A4"/>
@@ -21817,7 +21768,7 @@
       </w:rPr>
     </w:lvl>
   </w:abstractNum>
-  <w:abstractNum w:abstractNumId="31" w15:restartNumberingAfterBreak="0">
+  <w:abstractNum w:abstractNumId="31">
     <w:nsid w:val="581571F7"/>
     <w:multiLevelType w:val="hybridMultilevel"/>
     <w:tmpl w:val="13EC8F6A"/>
@@ -21958,7 +21909,7 @@
       </w:rPr>
     </w:lvl>
   </w:abstractNum>
-  <w:abstractNum w:abstractNumId="32" w15:restartNumberingAfterBreak="0">
+  <w:abstractNum w:abstractNumId="32">
     <w:nsid w:val="5A5A06B8"/>
     <w:multiLevelType w:val="hybridMultilevel"/>
     <w:tmpl w:val="05E43562"/>
@@ -22071,7 +22022,7 @@
       </w:rPr>
     </w:lvl>
   </w:abstractNum>
-  <w:abstractNum w:abstractNumId="33" w15:restartNumberingAfterBreak="0">
+  <w:abstractNum w:abstractNumId="33">
     <w:nsid w:val="5D2F1F4B"/>
     <w:multiLevelType w:val="hybridMultilevel"/>
     <w:tmpl w:val="65F83B4C"/>
@@ -22157,7 +22108,7 @@
       </w:pPr>
     </w:lvl>
   </w:abstractNum>
-  <w:abstractNum w:abstractNumId="34" w15:restartNumberingAfterBreak="0">
+  <w:abstractNum w:abstractNumId="34">
     <w:nsid w:val="602D6016"/>
     <w:multiLevelType w:val="multilevel"/>
     <w:tmpl w:val="323232AE"/>
@@ -22270,7 +22221,7 @@
       </w:rPr>
     </w:lvl>
   </w:abstractNum>
-  <w:abstractNum w:abstractNumId="35" w15:restartNumberingAfterBreak="0">
+  <w:abstractNum w:abstractNumId="35">
     <w:nsid w:val="606A0D49"/>
     <w:multiLevelType w:val="multilevel"/>
     <w:tmpl w:val="7772D7E8"/>
@@ -22412,7 +22363,7 @@
       </w:rPr>
     </w:lvl>
   </w:abstractNum>
-  <w:abstractNum w:abstractNumId="36" w15:restartNumberingAfterBreak="0">
+  <w:abstractNum w:abstractNumId="36">
     <w:nsid w:val="61486372"/>
     <w:multiLevelType w:val="hybridMultilevel"/>
     <w:tmpl w:val="CD281166"/>
@@ -22526,7 +22477,7 @@
       </w:rPr>
     </w:lvl>
   </w:abstractNum>
-  <w:abstractNum w:abstractNumId="37" w15:restartNumberingAfterBreak="0">
+  <w:abstractNum w:abstractNumId="37">
     <w:nsid w:val="6A8E21C8"/>
     <w:multiLevelType w:val="multilevel"/>
     <w:tmpl w:val="4EDE2DA0"/>
@@ -22639,7 +22590,7 @@
       </w:rPr>
     </w:lvl>
   </w:abstractNum>
-  <w:abstractNum w:abstractNumId="38" w15:restartNumberingAfterBreak="0">
+  <w:abstractNum w:abstractNumId="38">
     <w:nsid w:val="6B921AB9"/>
     <w:multiLevelType w:val="hybridMultilevel"/>
     <w:tmpl w:val="CECC13D2"/>
@@ -22752,7 +22703,7 @@
       </w:rPr>
     </w:lvl>
   </w:abstractNum>
-  <w:abstractNum w:abstractNumId="39" w15:restartNumberingAfterBreak="0">
+  <w:abstractNum w:abstractNumId="39">
     <w:nsid w:val="6D5C2438"/>
     <w:multiLevelType w:val="hybridMultilevel"/>
     <w:tmpl w:val="9CEEF7A4"/>
@@ -22869,7 +22820,7 @@
       </w:pPr>
     </w:lvl>
   </w:abstractNum>
-  <w:abstractNum w:abstractNumId="40" w15:restartNumberingAfterBreak="0">
+  <w:abstractNum w:abstractNumId="40">
     <w:nsid w:val="6F182A87"/>
     <w:multiLevelType w:val="hybridMultilevel"/>
     <w:tmpl w:val="253CB208"/>
@@ -22983,7 +22934,7 @@
       </w:pPr>
     </w:lvl>
   </w:abstractNum>
-  <w:abstractNum w:abstractNumId="41" w15:restartNumberingAfterBreak="0">
+  <w:abstractNum w:abstractNumId="41">
     <w:nsid w:val="73B1173E"/>
     <w:multiLevelType w:val="hybridMultilevel"/>
     <w:tmpl w:val="2640D13E"/>
@@ -23104,7 +23055,7 @@
       </w:pPr>
     </w:lvl>
   </w:abstractNum>
-  <w:abstractNum w:abstractNumId="42" w15:restartNumberingAfterBreak="0">
+  <w:abstractNum w:abstractNumId="42">
     <w:nsid w:val="784822E5"/>
     <w:multiLevelType w:val="hybridMultilevel"/>
     <w:tmpl w:val="D3AC1F02"/>
@@ -23218,7 +23169,7 @@
       </w:rPr>
     </w:lvl>
   </w:abstractNum>
-  <w:abstractNum w:abstractNumId="43" w15:restartNumberingAfterBreak="0">
+  <w:abstractNum w:abstractNumId="43">
     <w:nsid w:val="7F2159A7"/>
     <w:multiLevelType w:val="hybridMultilevel"/>
     <w:tmpl w:val="6AC46538"/>
@@ -23331,7 +23282,7 @@
       </w:rPr>
     </w:lvl>
   </w:abstractNum>
-  <w:abstractNum w:abstractNumId="44" w15:restartNumberingAfterBreak="0">
+  <w:abstractNum w:abstractNumId="44">
     <w:nsid w:val="7F9D06EE"/>
     <w:multiLevelType w:val="hybridMultilevel"/>
     <w:tmpl w:val="29E0F7D2"/>
@@ -23657,7 +23608,7 @@
 </file>
 
 <file path=word/styles.xml><?xml version="1.0" encoding="utf-8"?>
-<w:styles xmlns:mc="http://schemas.openxmlformats.org/markup-compatibility/2006" xmlns:r="http://schemas.openxmlformats.org/officeDocument/2006/relationships" xmlns:w="http://schemas.openxmlformats.org/wordprocessingml/2006/main" xmlns:w14="http://schemas.microsoft.com/office/word/2010/wordml" xmlns:w15="http://schemas.microsoft.com/office/word/2012/wordml" xmlns:w16se="http://schemas.microsoft.com/office/word/2015/wordml/symex" mc:Ignorable="w14 w15 w16se">
+<w:styles xmlns:mc="http://schemas.openxmlformats.org/markup-compatibility/2006" xmlns:r="http://schemas.openxmlformats.org/officeDocument/2006/relationships" xmlns:w="http://schemas.openxmlformats.org/wordprocessingml/2006/main" xmlns:w14="http://schemas.microsoft.com/office/word/2010/wordml" mc:Ignorable="w14">
   <w:docDefaults>
     <w:rPrDefault>
       <w:rPr>
@@ -23667,372 +23618,1879 @@
     </w:rPrDefault>
     <w:pPrDefault/>
   </w:docDefaults>
-  <w:latentStyles w:defLockedState="0" w:defUIPriority="0" w:defSemiHidden="0" w:defUnhideWhenUsed="0" w:defQFormat="0" w:count="372">
-    <w:lsdException w:name="Normal" w:qFormat="1"/>
-    <w:lsdException w:name="heading 1" w:qFormat="1"/>
-    <w:lsdException w:name="heading 2" w:qFormat="1"/>
-    <w:lsdException w:name="heading 3" w:qFormat="1"/>
-    <w:lsdException w:name="heading 4" w:qFormat="1"/>
-    <w:lsdException w:name="heading 5" w:qFormat="1"/>
-    <w:lsdException w:name="heading 6" w:qFormat="1"/>
-    <w:lsdException w:name="heading 7" w:semiHidden="1" w:unhideWhenUsed="1" w:qFormat="1"/>
-    <w:lsdException w:name="heading 8" w:semiHidden="1" w:unhideWhenUsed="1" w:qFormat="1"/>
-    <w:lsdException w:name="heading 9" w:semiHidden="1" w:unhideWhenUsed="1" w:qFormat="1"/>
-    <w:lsdException w:name="index 1" w:semiHidden="1" w:unhideWhenUsed="1"/>
-    <w:lsdException w:name="index 2" w:semiHidden="1" w:unhideWhenUsed="1"/>
-    <w:lsdException w:name="index 3" w:semiHidden="1" w:unhideWhenUsed="1"/>
-    <w:lsdException w:name="index 4" w:semiHidden="1" w:unhideWhenUsed="1"/>
-    <w:lsdException w:name="index 5" w:semiHidden="1" w:unhideWhenUsed="1"/>
-    <w:lsdException w:name="index 6" w:semiHidden="1" w:unhideWhenUsed="1"/>
-    <w:lsdException w:name="index 7" w:semiHidden="1" w:unhideWhenUsed="1"/>
-    <w:lsdException w:name="index 8" w:semiHidden="1" w:unhideWhenUsed="1"/>
-    <w:lsdException w:name="index 9" w:semiHidden="1" w:unhideWhenUsed="1"/>
-    <w:lsdException w:name="toc 1" w:semiHidden="1" w:uiPriority="39" w:unhideWhenUsed="1"/>
-    <w:lsdException w:name="toc 2" w:semiHidden="1" w:uiPriority="39" w:unhideWhenUsed="1"/>
-    <w:lsdException w:name="toc 3" w:semiHidden="1" w:uiPriority="39" w:unhideWhenUsed="1"/>
-    <w:lsdException w:name="toc 4" w:semiHidden="1" w:uiPriority="39" w:unhideWhenUsed="1"/>
-    <w:lsdException w:name="toc 5" w:semiHidden="1" w:uiPriority="39" w:unhideWhenUsed="1"/>
-    <w:lsdException w:name="toc 6" w:semiHidden="1" w:uiPriority="39" w:unhideWhenUsed="1"/>
-    <w:lsdException w:name="toc 7" w:semiHidden="1" w:uiPriority="39" w:unhideWhenUsed="1"/>
-    <w:lsdException w:name="toc 8" w:semiHidden="1" w:uiPriority="39" w:unhideWhenUsed="1"/>
-    <w:lsdException w:name="toc 9" w:semiHidden="1" w:uiPriority="39" w:unhideWhenUsed="1"/>
-    <w:lsdException w:name="Normal Indent" w:semiHidden="1" w:unhideWhenUsed="1"/>
-    <w:lsdException w:name="footnote text" w:semiHidden="1" w:unhideWhenUsed="1"/>
-    <w:lsdException w:name="annotation text" w:semiHidden="1" w:unhideWhenUsed="1"/>
-    <w:lsdException w:name="header" w:semiHidden="1" w:unhideWhenUsed="1"/>
-    <w:lsdException w:name="footer" w:semiHidden="1" w:unhideWhenUsed="1"/>
-    <w:lsdException w:name="index heading" w:semiHidden="1" w:unhideWhenUsed="1"/>
-    <w:lsdException w:name="caption" w:semiHidden="1" w:uiPriority="99" w:unhideWhenUsed="1" w:qFormat="1"/>
-    <w:lsdException w:name="table of figures" w:semiHidden="1" w:uiPriority="99" w:unhideWhenUsed="1" w:qFormat="1"/>
-    <w:lsdException w:name="envelope address" w:semiHidden="1" w:unhideWhenUsed="1"/>
-    <w:lsdException w:name="envelope return" w:semiHidden="1" w:unhideWhenUsed="1"/>
-    <w:lsdException w:name="footnote reference" w:semiHidden="1" w:unhideWhenUsed="1"/>
-    <w:lsdException w:name="annotation reference" w:semiHidden="1" w:unhideWhenUsed="1"/>
-    <w:lsdException w:name="line number" w:semiHidden="1" w:unhideWhenUsed="1"/>
-    <w:lsdException w:name="page number" w:semiHidden="1" w:unhideWhenUsed="1"/>
-    <w:lsdException w:name="endnote reference" w:semiHidden="1" w:unhideWhenUsed="1"/>
-    <w:lsdException w:name="endnote text" w:semiHidden="1" w:unhideWhenUsed="1"/>
-    <w:lsdException w:name="table of authorities" w:semiHidden="1" w:unhideWhenUsed="1"/>
-    <w:lsdException w:name="macro" w:semiHidden="1" w:unhideWhenUsed="1"/>
-    <w:lsdException w:name="toa heading" w:semiHidden="1" w:unhideWhenUsed="1"/>
-    <w:lsdException w:name="List" w:semiHidden="1" w:unhideWhenUsed="1"/>
-    <w:lsdException w:name="List Bullet" w:semiHidden="1" w:uiPriority="99" w:unhideWhenUsed="1" w:qFormat="1"/>
-    <w:lsdException w:name="List 2" w:semiHidden="1" w:unhideWhenUsed="1"/>
-    <w:lsdException w:name="List 3" w:semiHidden="1" w:unhideWhenUsed="1"/>
-    <w:lsdException w:name="List Bullet 2" w:semiHidden="1" w:unhideWhenUsed="1" w:qFormat="1"/>
-    <w:lsdException w:name="List Bullet 3" w:semiHidden="1" w:unhideWhenUsed="1"/>
-    <w:lsdException w:name="List Bullet 4" w:semiHidden="1" w:unhideWhenUsed="1"/>
-    <w:lsdException w:name="List Bullet 5" w:semiHidden="1" w:unhideWhenUsed="1"/>
-    <w:lsdException w:name="List Number 2" w:semiHidden="1" w:unhideWhenUsed="1"/>
-    <w:lsdException w:name="List Number 3" w:semiHidden="1" w:unhideWhenUsed="1"/>
-    <w:lsdException w:name="List Number 4" w:semiHidden="1" w:unhideWhenUsed="1"/>
-    <w:lsdException w:name="List Number 5" w:semiHidden="1" w:unhideWhenUsed="1"/>
-    <w:lsdException w:name="Title" w:qFormat="1"/>
-    <w:lsdException w:name="Closing" w:semiHidden="1" w:unhideWhenUsed="1"/>
-    <w:lsdException w:name="Signature" w:semiHidden="1" w:unhideWhenUsed="1"/>
-    <w:lsdException w:name="Default Paragraph Font" w:semiHidden="1" w:unhideWhenUsed="1"/>
-    <w:lsdException w:name="Body Text" w:semiHidden="1" w:unhideWhenUsed="1" w:qFormat="1"/>
-    <w:lsdException w:name="Body Text Indent" w:semiHidden="1" w:unhideWhenUsed="1"/>
-    <w:lsdException w:name="List Continue" w:semiHidden="1" w:unhideWhenUsed="1"/>
-    <w:lsdException w:name="List Continue 2" w:semiHidden="1" w:unhideWhenUsed="1"/>
-    <w:lsdException w:name="List Continue 3" w:semiHidden="1" w:unhideWhenUsed="1"/>
-    <w:lsdException w:name="List Continue 4" w:semiHidden="1" w:unhideWhenUsed="1"/>
-    <w:lsdException w:name="List Continue 5" w:semiHidden="1" w:unhideWhenUsed="1"/>
-    <w:lsdException w:name="Message Header" w:semiHidden="1" w:unhideWhenUsed="1"/>
-    <w:lsdException w:name="Subtitle" w:qFormat="1"/>
-    <w:lsdException w:name="Body Text First Indent 2" w:semiHidden="1" w:unhideWhenUsed="1"/>
-    <w:lsdException w:name="Note Heading" w:semiHidden="1" w:unhideWhenUsed="1"/>
-    <w:lsdException w:name="Body Text 2" w:semiHidden="1" w:unhideWhenUsed="1"/>
-    <w:lsdException w:name="Body Text 3" w:semiHidden="1" w:unhideWhenUsed="1"/>
-    <w:lsdException w:name="Body Text Indent 2" w:semiHidden="1" w:unhideWhenUsed="1"/>
-    <w:lsdException w:name="Body Text Indent 3" w:semiHidden="1" w:unhideWhenUsed="1"/>
-    <w:lsdException w:name="Block Text" w:semiHidden="1" w:unhideWhenUsed="1"/>
-    <w:lsdException w:name="Hyperlink" w:semiHidden="1" w:uiPriority="99" w:unhideWhenUsed="1"/>
-    <w:lsdException w:name="FollowedHyperlink" w:semiHidden="1" w:unhideWhenUsed="1"/>
-    <w:lsdException w:name="Strong" w:uiPriority="22" w:qFormat="1"/>
-    <w:lsdException w:name="Emphasis" w:qFormat="1"/>
-    <w:lsdException w:name="Document Map" w:semiHidden="1" w:unhideWhenUsed="1"/>
-    <w:lsdException w:name="Plain Text" w:semiHidden="1" w:unhideWhenUsed="1"/>
-    <w:lsdException w:name="E-mail Signature" w:semiHidden="1" w:unhideWhenUsed="1"/>
-    <w:lsdException w:name="HTML Top of Form" w:semiHidden="1" w:unhideWhenUsed="1"/>
-    <w:lsdException w:name="HTML Bottom of Form" w:semiHidden="1" w:unhideWhenUsed="1"/>
-    <w:lsdException w:name="Normal (Web)" w:semiHidden="1" w:uiPriority="99" w:unhideWhenUsed="1"/>
-    <w:lsdException w:name="HTML Acronym" w:semiHidden="1" w:unhideWhenUsed="1"/>
-    <w:lsdException w:name="HTML Address" w:semiHidden="1" w:unhideWhenUsed="1"/>
-    <w:lsdException w:name="HTML Cite" w:semiHidden="1" w:unhideWhenUsed="1"/>
-    <w:lsdException w:name="HTML Code" w:semiHidden="1" w:unhideWhenUsed="1"/>
-    <w:lsdException w:name="HTML Definition" w:semiHidden="1" w:unhideWhenUsed="1"/>
-    <w:lsdException w:name="HTML Keyboard" w:semiHidden="1" w:unhideWhenUsed="1"/>
-    <w:lsdException w:name="HTML Preformatted" w:semiHidden="1" w:unhideWhenUsed="1"/>
-    <w:lsdException w:name="HTML Sample" w:semiHidden="1" w:unhideWhenUsed="1"/>
-    <w:lsdException w:name="HTML Typewriter" w:semiHidden="1" w:unhideWhenUsed="1"/>
-    <w:lsdException w:name="HTML Variable" w:semiHidden="1" w:unhideWhenUsed="1"/>
-    <w:lsdException w:name="Normal Table" w:semiHidden="1" w:unhideWhenUsed="1"/>
-    <w:lsdException w:name="annotation subject" w:semiHidden="1" w:unhideWhenUsed="1"/>
-    <w:lsdException w:name="No List" w:semiHidden="1" w:uiPriority="99" w:unhideWhenUsed="1"/>
-    <w:lsdException w:name="Outline List 1" w:semiHidden="1" w:unhideWhenUsed="1"/>
-    <w:lsdException w:name="Outline List 2" w:semiHidden="1" w:unhideWhenUsed="1"/>
-    <w:lsdException w:name="Outline List 3" w:semiHidden="1" w:unhideWhenUsed="1"/>
-    <w:lsdException w:name="Table Simple 1" w:semiHidden="1" w:unhideWhenUsed="1"/>
-    <w:lsdException w:name="Table Simple 2" w:semiHidden="1" w:unhideWhenUsed="1"/>
-    <w:lsdException w:name="Table Simple 3" w:semiHidden="1" w:unhideWhenUsed="1"/>
-    <w:lsdException w:name="Table Classic 1" w:semiHidden="1" w:unhideWhenUsed="1"/>
-    <w:lsdException w:name="Table Classic 2" w:semiHidden="1" w:unhideWhenUsed="1"/>
-    <w:lsdException w:name="Table Classic 3" w:semiHidden="1" w:unhideWhenUsed="1"/>
-    <w:lsdException w:name="Table Classic 4" w:semiHidden="1" w:unhideWhenUsed="1"/>
-    <w:lsdException w:name="Table Colorful 1" w:semiHidden="1" w:unhideWhenUsed="1"/>
-    <w:lsdException w:name="Table Colorful 2" w:semiHidden="1" w:unhideWhenUsed="1"/>
-    <w:lsdException w:name="Table Colorful 3" w:semiHidden="1" w:unhideWhenUsed="1"/>
-    <w:lsdException w:name="Table Columns 1" w:semiHidden="1" w:unhideWhenUsed="1"/>
-    <w:lsdException w:name="Table Columns 2" w:semiHidden="1" w:unhideWhenUsed="1"/>
-    <w:lsdException w:name="Table Columns 3" w:semiHidden="1" w:unhideWhenUsed="1"/>
-    <w:lsdException w:name="Table Columns 4" w:semiHidden="1" w:unhideWhenUsed="1"/>
-    <w:lsdException w:name="Table Columns 5" w:semiHidden="1" w:unhideWhenUsed="1"/>
-    <w:lsdException w:name="Table Grid 1" w:semiHidden="1" w:unhideWhenUsed="1"/>
-    <w:lsdException w:name="Table Grid 2" w:semiHidden="1" w:unhideWhenUsed="1"/>
-    <w:lsdException w:name="Table Grid 3" w:semiHidden="1" w:unhideWhenUsed="1"/>
-    <w:lsdException w:name="Table Grid 4" w:semiHidden="1" w:unhideWhenUsed="1"/>
-    <w:lsdException w:name="Table Grid 5" w:semiHidden="1" w:unhideWhenUsed="1"/>
-    <w:lsdException w:name="Table Grid 6" w:semiHidden="1" w:unhideWhenUsed="1"/>
-    <w:lsdException w:name="Table Grid 7" w:semiHidden="1" w:unhideWhenUsed="1"/>
-    <w:lsdException w:name="Table Grid 8" w:semiHidden="1" w:unhideWhenUsed="1"/>
-    <w:lsdException w:name="Table List 1" w:semiHidden="1" w:unhideWhenUsed="1"/>
-    <w:lsdException w:name="Table List 2" w:semiHidden="1" w:unhideWhenUsed="1"/>
-    <w:lsdException w:name="Table List 3" w:semiHidden="1" w:unhideWhenUsed="1"/>
-    <w:lsdException w:name="Table List 4" w:semiHidden="1" w:unhideWhenUsed="1"/>
-    <w:lsdException w:name="Table List 5" w:semiHidden="1" w:unhideWhenUsed="1"/>
-    <w:lsdException w:name="Table List 6" w:semiHidden="1" w:unhideWhenUsed="1"/>
-    <w:lsdException w:name="Table List 7" w:semiHidden="1" w:unhideWhenUsed="1"/>
-    <w:lsdException w:name="Table List 8" w:semiHidden="1" w:unhideWhenUsed="1"/>
-    <w:lsdException w:name="Table 3D effects 1" w:semiHidden="1" w:unhideWhenUsed="1"/>
-    <w:lsdException w:name="Table 3D effects 2" w:semiHidden="1" w:unhideWhenUsed="1"/>
-    <w:lsdException w:name="Table 3D effects 3" w:semiHidden="1" w:unhideWhenUsed="1"/>
-    <w:lsdException w:name="Table Contemporary" w:semiHidden="1" w:unhideWhenUsed="1"/>
-    <w:lsdException w:name="Table Elegant" w:semiHidden="1" w:unhideWhenUsed="1"/>
-    <w:lsdException w:name="Table Professional" w:semiHidden="1" w:unhideWhenUsed="1"/>
-    <w:lsdException w:name="Table Subtle 1" w:semiHidden="1" w:unhideWhenUsed="1"/>
-    <w:lsdException w:name="Table Subtle 2" w:semiHidden="1" w:unhideWhenUsed="1"/>
-    <w:lsdException w:name="Table Web 1" w:semiHidden="1" w:unhideWhenUsed="1"/>
-    <w:lsdException w:name="Table Web 2" w:semiHidden="1" w:unhideWhenUsed="1"/>
-    <w:lsdException w:name="Table Web 3" w:semiHidden="1" w:unhideWhenUsed="1"/>
-    <w:lsdException w:name="Balloon Text" w:semiHidden="1" w:unhideWhenUsed="1"/>
-    <w:lsdException w:name="Table Theme" w:semiHidden="1" w:unhideWhenUsed="1"/>
-    <w:lsdException w:name="Placeholder Text" w:semiHidden="1" w:uiPriority="99"/>
-    <w:lsdException w:name="No Spacing" w:uiPriority="1" w:qFormat="1"/>
-    <w:lsdException w:name="Light Shading" w:uiPriority="60"/>
-    <w:lsdException w:name="Light List" w:uiPriority="61"/>
-    <w:lsdException w:name="Light Grid" w:uiPriority="62"/>
-    <w:lsdException w:name="Medium Shading 1" w:uiPriority="63"/>
-    <w:lsdException w:name="Medium Shading 2" w:uiPriority="64"/>
-    <w:lsdException w:name="Medium List 1" w:uiPriority="65"/>
-    <w:lsdException w:name="Medium List 2" w:uiPriority="66"/>
-    <w:lsdException w:name="Medium Grid 1" w:uiPriority="67"/>
-    <w:lsdException w:name="Medium Grid 2" w:uiPriority="68"/>
-    <w:lsdException w:name="Medium Grid 3" w:uiPriority="69"/>
-    <w:lsdException w:name="Dark List" w:uiPriority="70"/>
-    <w:lsdException w:name="Colorful Shading" w:uiPriority="71"/>
-    <w:lsdException w:name="Colorful List" w:uiPriority="72"/>
-    <w:lsdException w:name="Colorful Grid" w:uiPriority="73"/>
-    <w:lsdException w:name="Light Shading Accent 1" w:uiPriority="60"/>
-    <w:lsdException w:name="Light List Accent 1" w:uiPriority="61"/>
-    <w:lsdException w:name="Light Grid Accent 1" w:uiPriority="62"/>
-    <w:lsdException w:name="Medium Shading 1 Accent 1" w:uiPriority="63"/>
-    <w:lsdException w:name="Medium Shading 2 Accent 1" w:uiPriority="64"/>
-    <w:lsdException w:name="Medium List 1 Accent 1" w:uiPriority="65"/>
-    <w:lsdException w:name="Revision" w:semiHidden="1" w:uiPriority="99"/>
-    <w:lsdException w:name="List Paragraph" w:uiPriority="34" w:qFormat="1"/>
-    <w:lsdException w:name="Quote" w:uiPriority="29" w:qFormat="1"/>
-    <w:lsdException w:name="Intense Quote" w:uiPriority="30" w:qFormat="1"/>
-    <w:lsdException w:name="Medium List 2 Accent 1" w:uiPriority="66"/>
-    <w:lsdException w:name="Medium Grid 1 Accent 1" w:uiPriority="67"/>
-    <w:lsdException w:name="Medium Grid 2 Accent 1" w:uiPriority="68"/>
-    <w:lsdException w:name="Medium Grid 3 Accent 1" w:uiPriority="69"/>
-    <w:lsdException w:name="Dark List Accent 1" w:uiPriority="70"/>
-    <w:lsdException w:name="Colorful Shading Accent 1" w:uiPriority="71"/>
-    <w:lsdException w:name="Colorful List Accent 1" w:uiPriority="72"/>
-    <w:lsdException w:name="Colorful Grid Accent 1" w:uiPriority="73"/>
-    <w:lsdException w:name="Light Shading Accent 2" w:uiPriority="60"/>
-    <w:lsdException w:name="Light List Accent 2" w:uiPriority="61"/>
-    <w:lsdException w:name="Light Grid Accent 2" w:uiPriority="62"/>
-    <w:lsdException w:name="Medium Shading 1 Accent 2" w:uiPriority="63"/>
-    <w:lsdException w:name="Medium Shading 2 Accent 2" w:uiPriority="64"/>
-    <w:lsdException w:name="Medium List 1 Accent 2" w:uiPriority="65"/>
-    <w:lsdException w:name="Medium List 2 Accent 2" w:uiPriority="66"/>
-    <w:lsdException w:name="Medium Grid 1 Accent 2" w:uiPriority="67"/>
-    <w:lsdException w:name="Medium Grid 2 Accent 2" w:uiPriority="68"/>
-    <w:lsdException w:name="Medium Grid 3 Accent 2" w:uiPriority="69"/>
-    <w:lsdException w:name="Dark List Accent 2" w:uiPriority="70"/>
-    <w:lsdException w:name="Colorful Shading Accent 2" w:uiPriority="71"/>
-    <w:lsdException w:name="Colorful List Accent 2" w:uiPriority="72"/>
-    <w:lsdException w:name="Colorful Grid Accent 2" w:uiPriority="73"/>
-    <w:lsdException w:name="Light Shading Accent 3" w:uiPriority="60"/>
-    <w:lsdException w:name="Light List Accent 3" w:uiPriority="61"/>
-    <w:lsdException w:name="Light Grid Accent 3" w:uiPriority="62"/>
-    <w:lsdException w:name="Medium Shading 1 Accent 3" w:uiPriority="63"/>
-    <w:lsdException w:name="Medium Shading 2 Accent 3" w:uiPriority="64"/>
-    <w:lsdException w:name="Medium List 1 Accent 3" w:uiPriority="65"/>
-    <w:lsdException w:name="Medium List 2 Accent 3" w:uiPriority="66"/>
-    <w:lsdException w:name="Medium Grid 1 Accent 3" w:uiPriority="67"/>
-    <w:lsdException w:name="Medium Grid 2 Accent 3" w:uiPriority="68"/>
-    <w:lsdException w:name="Medium Grid 3 Accent 3" w:uiPriority="69"/>
-    <w:lsdException w:name="Dark List Accent 3" w:uiPriority="70"/>
-    <w:lsdException w:name="Colorful Shading Accent 3" w:uiPriority="71"/>
-    <w:lsdException w:name="Colorful List Accent 3" w:uiPriority="72"/>
-    <w:lsdException w:name="Colorful Grid Accent 3" w:uiPriority="73"/>
-    <w:lsdException w:name="Light Shading Accent 4" w:uiPriority="60"/>
-    <w:lsdException w:name="Light List Accent 4" w:uiPriority="61"/>
-    <w:lsdException w:name="Light Grid Accent 4" w:uiPriority="62"/>
-    <w:lsdException w:name="Medium Shading 1 Accent 4" w:uiPriority="63"/>
-    <w:lsdException w:name="Medium Shading 2 Accent 4" w:uiPriority="64"/>
-    <w:lsdException w:name="Medium List 1 Accent 4" w:uiPriority="65"/>
-    <w:lsdException w:name="Medium List 2 Accent 4" w:uiPriority="66"/>
-    <w:lsdException w:name="Medium Grid 1 Accent 4" w:uiPriority="67"/>
-    <w:lsdException w:name="Medium Grid 2 Accent 4" w:uiPriority="68"/>
-    <w:lsdException w:name="Medium Grid 3 Accent 4" w:uiPriority="69"/>
-    <w:lsdException w:name="Dark List Accent 4" w:uiPriority="70"/>
-    <w:lsdException w:name="Colorful Shading Accent 4" w:uiPriority="71"/>
-    <w:lsdException w:name="Colorful List Accent 4" w:uiPriority="72"/>
-    <w:lsdException w:name="Colorful Grid Accent 4" w:uiPriority="73"/>
-    <w:lsdException w:name="Light Shading Accent 5" w:uiPriority="60"/>
-    <w:lsdException w:name="Light List Accent 5" w:uiPriority="61"/>
-    <w:lsdException w:name="Light Grid Accent 5" w:uiPriority="62"/>
-    <w:lsdException w:name="Medium Shading 1 Accent 5" w:uiPriority="63"/>
-    <w:lsdException w:name="Medium Shading 2 Accent 5" w:uiPriority="64"/>
-    <w:lsdException w:name="Medium List 1 Accent 5" w:uiPriority="65"/>
-    <w:lsdException w:name="Medium List 2 Accent 5" w:uiPriority="66"/>
-    <w:lsdException w:name="Medium Grid 1 Accent 5" w:uiPriority="67"/>
-    <w:lsdException w:name="Medium Grid 2 Accent 5" w:uiPriority="68"/>
-    <w:lsdException w:name="Medium Grid 3 Accent 5" w:uiPriority="69"/>
-    <w:lsdException w:name="Dark List Accent 5" w:uiPriority="70"/>
-    <w:lsdException w:name="Colorful Shading Accent 5" w:uiPriority="71"/>
-    <w:lsdException w:name="Colorful List Accent 5" w:uiPriority="72"/>
-    <w:lsdException w:name="Colorful Grid Accent 5" w:uiPriority="73"/>
-    <w:lsdException w:name="Light Shading Accent 6" w:uiPriority="60"/>
-    <w:lsdException w:name="Light List Accent 6" w:uiPriority="61"/>
-    <w:lsdException w:name="Light Grid Accent 6" w:uiPriority="62"/>
-    <w:lsdException w:name="Medium Shading 1 Accent 6" w:uiPriority="63"/>
-    <w:lsdException w:name="Medium Shading 2 Accent 6" w:uiPriority="64"/>
-    <w:lsdException w:name="Medium List 1 Accent 6" w:uiPriority="65"/>
-    <w:lsdException w:name="Medium List 2 Accent 6" w:uiPriority="66"/>
-    <w:lsdException w:name="Medium Grid 1 Accent 6" w:uiPriority="67"/>
-    <w:lsdException w:name="Medium Grid 2 Accent 6" w:uiPriority="68"/>
-    <w:lsdException w:name="Medium Grid 3 Accent 6" w:uiPriority="69"/>
-    <w:lsdException w:name="Dark List Accent 6" w:uiPriority="70"/>
-    <w:lsdException w:name="Colorful Shading Accent 6" w:uiPriority="71"/>
-    <w:lsdException w:name="Colorful List Accent 6" w:uiPriority="72"/>
-    <w:lsdException w:name="Colorful Grid Accent 6" w:uiPriority="73"/>
-    <w:lsdException w:name="Subtle Emphasis" w:uiPriority="19" w:qFormat="1"/>
-    <w:lsdException w:name="Intense Emphasis" w:uiPriority="21" w:qFormat="1"/>
-    <w:lsdException w:name="Subtle Reference" w:uiPriority="31" w:qFormat="1"/>
-    <w:lsdException w:name="Intense Reference" w:uiPriority="32" w:qFormat="1"/>
-    <w:lsdException w:name="Book Title" w:uiPriority="33" w:qFormat="1"/>
-    <w:lsdException w:name="Bibliography" w:semiHidden="1" w:uiPriority="37" w:unhideWhenUsed="1"/>
-    <w:lsdException w:name="TOC Heading" w:semiHidden="1" w:uiPriority="39" w:unhideWhenUsed="1" w:qFormat="1"/>
-    <w:lsdException w:name="Plain Table 1" w:uiPriority="41"/>
-    <w:lsdException w:name="Plain Table 2" w:uiPriority="42"/>
-    <w:lsdException w:name="Plain Table 3" w:uiPriority="43"/>
-    <w:lsdException w:name="Plain Table 4" w:uiPriority="44"/>
-    <w:lsdException w:name="Plain Table 5" w:uiPriority="45"/>
-    <w:lsdException w:name="Grid Table Light" w:uiPriority="40"/>
-    <w:lsdException w:name="Grid Table 1 Light" w:uiPriority="46"/>
-    <w:lsdException w:name="Grid Table 2" w:uiPriority="47"/>
-    <w:lsdException w:name="Grid Table 3" w:uiPriority="48"/>
-    <w:lsdException w:name="Grid Table 4" w:uiPriority="49"/>
-    <w:lsdException w:name="Grid Table 5 Dark" w:uiPriority="50"/>
-    <w:lsdException w:name="Grid Table 6 Colorful" w:uiPriority="51"/>
-    <w:lsdException w:name="Grid Table 7 Colorful" w:uiPriority="52"/>
-    <w:lsdException w:name="Grid Table 1 Light Accent 1" w:uiPriority="46"/>
-    <w:lsdException w:name="Grid Table 2 Accent 1" w:uiPriority="47"/>
-    <w:lsdException w:name="Grid Table 3 Accent 1" w:uiPriority="48"/>
-    <w:lsdException w:name="Grid Table 4 Accent 1" w:uiPriority="49"/>
-    <w:lsdException w:name="Grid Table 5 Dark Accent 1" w:uiPriority="50"/>
-    <w:lsdException w:name="Grid Table 6 Colorful Accent 1" w:uiPriority="51"/>
-    <w:lsdException w:name="Grid Table 7 Colorful Accent 1" w:uiPriority="52"/>
-    <w:lsdException w:name="Grid Table 1 Light Accent 2" w:uiPriority="46"/>
-    <w:lsdException w:name="Grid Table 2 Accent 2" w:uiPriority="47"/>
-    <w:lsdException w:name="Grid Table 3 Accent 2" w:uiPriority="48"/>
-    <w:lsdException w:name="Grid Table 4 Accent 2" w:uiPriority="49"/>
-    <w:lsdException w:name="Grid Table 5 Dark Accent 2" w:uiPriority="50"/>
-    <w:lsdException w:name="Grid Table 6 Colorful Accent 2" w:uiPriority="51"/>
-    <w:lsdException w:name="Grid Table 7 Colorful Accent 2" w:uiPriority="52"/>
-    <w:lsdException w:name="Grid Table 1 Light Accent 3" w:uiPriority="46"/>
-    <w:lsdException w:name="Grid Table 2 Accent 3" w:uiPriority="47"/>
-    <w:lsdException w:name="Grid Table 3 Accent 3" w:uiPriority="48"/>
-    <w:lsdException w:name="Grid Table 4 Accent 3" w:uiPriority="49"/>
-    <w:lsdException w:name="Grid Table 5 Dark Accent 3" w:uiPriority="50"/>
-    <w:lsdException w:name="Grid Table 6 Colorful Accent 3" w:uiPriority="51"/>
-    <w:lsdException w:name="Grid Table 7 Colorful Accent 3" w:uiPriority="52"/>
-    <w:lsdException w:name="Grid Table 1 Light Accent 4" w:uiPriority="46"/>
-    <w:lsdException w:name="Grid Table 2 Accent 4" w:uiPriority="47"/>
-    <w:lsdException w:name="Grid Table 3 Accent 4" w:uiPriority="48"/>
-    <w:lsdException w:name="Grid Table 4 Accent 4" w:uiPriority="49"/>
-    <w:lsdException w:name="Grid Table 5 Dark Accent 4" w:uiPriority="50"/>
-    <w:lsdException w:name="Grid Table 6 Colorful Accent 4" w:uiPriority="51"/>
-    <w:lsdException w:name="Grid Table 7 Colorful Accent 4" w:uiPriority="52"/>
-    <w:lsdException w:name="Grid Table 1 Light Accent 5" w:uiPriority="46"/>
-    <w:lsdException w:name="Grid Table 2 Accent 5" w:uiPriority="47"/>
-    <w:lsdException w:name="Grid Table 3 Accent 5" w:uiPriority="48"/>
-    <w:lsdException w:name="Grid Table 4 Accent 5" w:uiPriority="49"/>
-    <w:lsdException w:name="Grid Table 5 Dark Accent 5" w:uiPriority="50"/>
-    <w:lsdException w:name="Grid Table 6 Colorful Accent 5" w:uiPriority="51"/>
-    <w:lsdException w:name="Grid Table 7 Colorful Accent 5" w:uiPriority="52"/>
-    <w:lsdException w:name="Grid Table 1 Light Accent 6" w:uiPriority="46"/>
-    <w:lsdException w:name="Grid Table 2 Accent 6" w:uiPriority="47"/>
-    <w:lsdException w:name="Grid Table 3 Accent 6" w:uiPriority="48"/>
-    <w:lsdException w:name="Grid Table 4 Accent 6" w:uiPriority="49"/>
-    <w:lsdException w:name="Grid Table 5 Dark Accent 6" w:uiPriority="50"/>
-    <w:lsdException w:name="Grid Table 6 Colorful Accent 6" w:uiPriority="51"/>
-    <w:lsdException w:name="Grid Table 7 Colorful Accent 6" w:uiPriority="52"/>
-    <w:lsdException w:name="List Table 1 Light" w:uiPriority="46"/>
-    <w:lsdException w:name="List Table 2" w:uiPriority="47"/>
-    <w:lsdException w:name="List Table 3" w:uiPriority="48"/>
-    <w:lsdException w:name="List Table 4" w:uiPriority="49"/>
-    <w:lsdException w:name="List Table 5 Dark" w:uiPriority="50"/>
-    <w:lsdException w:name="List Table 6 Colorful" w:uiPriority="51"/>
-    <w:lsdException w:name="List Table 7 Colorful" w:uiPriority="52"/>
-    <w:lsdException w:name="List Table 1 Light Accent 1" w:uiPriority="46"/>
-    <w:lsdException w:name="List Table 2 Accent 1" w:uiPriority="47"/>
-    <w:lsdException w:name="List Table 3 Accent 1" w:uiPriority="48"/>
-    <w:lsdException w:name="List Table 4 Accent 1" w:uiPriority="49"/>
-    <w:lsdException w:name="List Table 5 Dark Accent 1" w:uiPriority="50"/>
-    <w:lsdException w:name="List Table 6 Colorful Accent 1" w:uiPriority="51"/>
-    <w:lsdException w:name="List Table 7 Colorful Accent 1" w:uiPriority="52"/>
-    <w:lsdException w:name="List Table 1 Light Accent 2" w:uiPriority="46"/>
-    <w:lsdException w:name="List Table 2 Accent 2" w:uiPriority="47"/>
-    <w:lsdException w:name="List Table 3 Accent 2" w:uiPriority="48"/>
-    <w:lsdException w:name="List Table 4 Accent 2" w:uiPriority="49"/>
-    <w:lsdException w:name="List Table 5 Dark Accent 2" w:uiPriority="50"/>
-    <w:lsdException w:name="List Table 6 Colorful Accent 2" w:uiPriority="51"/>
-    <w:lsdException w:name="List Table 7 Colorful Accent 2" w:uiPriority="52"/>
-    <w:lsdException w:name="List Table 1 Light Accent 3" w:uiPriority="46"/>
-    <w:lsdException w:name="List Table 2 Accent 3" w:uiPriority="47"/>
-    <w:lsdException w:name="List Table 3 Accent 3" w:uiPriority="48"/>
-    <w:lsdException w:name="List Table 4 Accent 3" w:uiPriority="49"/>
-    <w:lsdException w:name="List Table 5 Dark Accent 3" w:uiPriority="50"/>
-    <w:lsdException w:name="List Table 6 Colorful Accent 3" w:uiPriority="51"/>
-    <w:lsdException w:name="List Table 7 Colorful Accent 3" w:uiPriority="52"/>
-    <w:lsdException w:name="List Table 1 Light Accent 4" w:uiPriority="46"/>
-    <w:lsdException w:name="List Table 2 Accent 4" w:uiPriority="47"/>
-    <w:lsdException w:name="List Table 3 Accent 4" w:uiPriority="48"/>
-    <w:lsdException w:name="List Table 4 Accent 4" w:uiPriority="49"/>
-    <w:lsdException w:name="List Table 5 Dark Accent 4" w:uiPriority="50"/>
-    <w:lsdException w:name="List Table 6 Colorful Accent 4" w:uiPriority="51"/>
-    <w:lsdException w:name="List Table 7 Colorful Accent 4" w:uiPriority="52"/>
-    <w:lsdException w:name="List Table 1 Light Accent 5" w:uiPriority="46"/>
-    <w:lsdException w:name="List Table 2 Accent 5" w:uiPriority="47"/>
-    <w:lsdException w:name="List Table 3 Accent 5" w:uiPriority="48"/>
-    <w:lsdException w:name="List Table 4 Accent 5" w:uiPriority="49"/>
-    <w:lsdException w:name="List Table 5 Dark Accent 5" w:uiPriority="50"/>
-    <w:lsdException w:name="List Table 6 Colorful Accent 5" w:uiPriority="51"/>
-    <w:lsdException w:name="List Table 7 Colorful Accent 5" w:uiPriority="52"/>
-    <w:lsdException w:name="List Table 1 Light Accent 6" w:uiPriority="46"/>
-    <w:lsdException w:name="List Table 2 Accent 6" w:uiPriority="47"/>
-    <w:lsdException w:name="List Table 3 Accent 6" w:uiPriority="48"/>
-    <w:lsdException w:name="List Table 4 Accent 6" w:uiPriority="49"/>
-    <w:lsdException w:name="List Table 5 Dark Accent 6" w:uiPriority="50"/>
-    <w:lsdException w:name="List Table 6 Colorful Accent 6" w:uiPriority="51"/>
-    <w:lsdException w:name="List Table 7 Colorful Accent 6" w:uiPriority="52"/>
-    <w:lsdException w:name="Mention" w:semiHidden="1" w:uiPriority="99" w:unhideWhenUsed="1"/>
+  <w:latentStyles w:defLockedState="0" w:defUIPriority="0" w:defSemiHidden="1" w:defUnhideWhenUsed="1" w:defQFormat="0" w:count="267">
+    <w:lsdException w:name="Normal" w:semiHidden="0" w:unhideWhenUsed="0" w:qFormat="1"/>
+    <w:lsdException w:name="heading 1" w:semiHidden="0" w:unhideWhenUsed="0" w:qFormat="1"/>
+    <w:lsdException w:name="heading 2" w:semiHidden="0" w:unhideWhenUsed="0" w:qFormat="1"/>
+    <w:lsdException w:name="heading 3" w:semiHidden="0" w:unhideWhenUsed="0" w:qFormat="1"/>
+    <w:lsdException w:name="heading 4" w:semiHidden="0" w:unhideWhenUsed="0" w:qFormat="1"/>
+    <w:lsdException w:name="heading 5" w:semiHidden="0" w:unhideWhenUsed="0" w:qFormat="1"/>
+    <w:lsdException w:name="heading 6" w:semiHidden="0" w:unhideWhenUsed="0" w:qFormat="1"/>
+    <w:lsdException w:name="heading 7" w:qFormat="1"/>
+    <w:lsdException w:name="heading 8" w:qFormat="1"/>
+    <w:lsdException w:name="heading 9" w:qFormat="1"/>
+    <w:lsdException w:name="toc 1" w:uiPriority="39"/>
+    <w:lsdException w:name="toc 2" w:uiPriority="39"/>
+    <w:lsdException w:name="toc 3" w:uiPriority="39"/>
+    <w:lsdException w:name="toc 4" w:uiPriority="39"/>
+    <w:lsdException w:name="toc 5" w:uiPriority="39"/>
+    <w:lsdException w:name="toc 6" w:uiPriority="39"/>
+    <w:lsdException w:name="toc 7" w:uiPriority="39"/>
+    <w:lsdException w:name="toc 8" w:uiPriority="39"/>
+    <w:lsdException w:name="toc 9" w:uiPriority="39"/>
+    <w:lsdException w:name="caption" w:uiPriority="99" w:qFormat="1"/>
+    <w:lsdException w:name="table of figures" w:uiPriority="99" w:qFormat="1"/>
+    <w:lsdException w:name="List Bullet" w:uiPriority="99" w:qFormat="1"/>
+    <w:lsdException w:name="List Number" w:semiHidden="0" w:unhideWhenUsed="0"/>
+    <w:lsdException w:name="List 4" w:semiHidden="0" w:unhideWhenUsed="0"/>
+    <w:lsdException w:name="List 5" w:semiHidden="0" w:unhideWhenUsed="0"/>
+    <w:lsdException w:name="List Bullet 2" w:qFormat="1"/>
+    <w:lsdException w:name="Title" w:semiHidden="0" w:unhideWhenUsed="0" w:qFormat="1"/>
+    <w:lsdException w:name="Body Text" w:qFormat="1"/>
+    <w:lsdException w:name="Subtitle" w:semiHidden="0" w:unhideWhenUsed="0" w:qFormat="1"/>
+    <w:lsdException w:name="Salutation" w:semiHidden="0" w:unhideWhenUsed="0"/>
+    <w:lsdException w:name="Date" w:semiHidden="0" w:unhideWhenUsed="0"/>
+    <w:lsdException w:name="Body Text First Indent" w:semiHidden="0" w:unhideWhenUsed="0"/>
+    <w:lsdException w:name="Hyperlink" w:uiPriority="99"/>
+    <w:lsdException w:name="Strong" w:semiHidden="0" w:uiPriority="22" w:unhideWhenUsed="0" w:qFormat="1"/>
+    <w:lsdException w:name="Emphasis" w:semiHidden="0" w:unhideWhenUsed="0" w:qFormat="1"/>
+    <w:lsdException w:name="Normal (Web)" w:uiPriority="99"/>
+    <w:lsdException w:name="No List" w:uiPriority="99"/>
+    <w:lsdException w:name="Table Grid" w:semiHidden="0" w:unhideWhenUsed="0"/>
+    <w:lsdException w:name="Placeholder Text" w:uiPriority="99" w:unhideWhenUsed="0"/>
+    <w:lsdException w:name="No Spacing" w:semiHidden="0" w:uiPriority="1" w:unhideWhenUsed="0" w:qFormat="1"/>
+    <w:lsdException w:name="Light Shading" w:semiHidden="0" w:uiPriority="60" w:unhideWhenUsed="0"/>
+    <w:lsdException w:name="Light List" w:semiHidden="0" w:uiPriority="61" w:unhideWhenUsed="0"/>
+    <w:lsdException w:name="Light Grid" w:semiHidden="0" w:uiPriority="62" w:unhideWhenUsed="0"/>
+    <w:lsdException w:name="Medium Shading 1" w:semiHidden="0" w:uiPriority="63" w:unhideWhenUsed="0"/>
+    <w:lsdException w:name="Medium Shading 2" w:semiHidden="0" w:uiPriority="64" w:unhideWhenUsed="0"/>
+    <w:lsdException w:name="Medium List 1" w:semiHidden="0" w:uiPriority="65" w:unhideWhenUsed="0"/>
+    <w:lsdException w:name="Medium List 2" w:semiHidden="0" w:uiPriority="66" w:unhideWhenUsed="0"/>
+    <w:lsdException w:name="Medium Grid 1" w:semiHidden="0" w:uiPriority="67" w:unhideWhenUsed="0"/>
+    <w:lsdException w:name="Medium Grid 2" w:semiHidden="0" w:uiPriority="68" w:unhideWhenUsed="0"/>
+    <w:lsdException w:name="Medium Grid 3" w:semiHidden="0" w:uiPriority="69" w:unhideWhenUsed="0"/>
+    <w:lsdException w:name="Dark List" w:semiHidden="0" w:uiPriority="70" w:unhideWhenUsed="0"/>
+    <w:lsdException w:name="Colorful Shading" w:semiHidden="0" w:uiPriority="71" w:unhideWhenUsed="0"/>
+    <w:lsdException w:name="Colorful List" w:semiHidden="0" w:uiPriority="72" w:unhideWhenUsed="0"/>
+    <w:lsdException w:name="Colorful Grid" w:semiHidden="0" w:uiPriority="73" w:unhideWhenUsed="0"/>
+    <w:lsdException w:name="Light Shading Accent 1" w:semiHidden="0" w:uiPriority="60" w:unhideWhenUsed="0"/>
+    <w:lsdException w:name="Light List Accent 1" w:semiHidden="0" w:uiPriority="61" w:unhideWhenUsed="0"/>
+    <w:lsdException w:name="Light Grid Accent 1" w:semiHidden="0" w:uiPriority="62" w:unhideWhenUsed="0"/>
+    <w:lsdException w:name="Medium Shading 1 Accent 1" w:semiHidden="0" w:uiPriority="63" w:unhideWhenUsed="0"/>
+    <w:lsdException w:name="Medium Shading 2 Accent 1" w:semiHidden="0" w:uiPriority="64" w:unhideWhenUsed="0"/>
+    <w:lsdException w:name="Medium List 1 Accent 1" w:semiHidden="0" w:uiPriority="65" w:unhideWhenUsed="0"/>
+    <w:lsdException w:name="Revision" w:uiPriority="99" w:unhideWhenUsed="0"/>
+    <w:lsdException w:name="List Paragraph" w:semiHidden="0" w:uiPriority="34" w:unhideWhenUsed="0" w:qFormat="1"/>
+    <w:lsdException w:name="Quote" w:semiHidden="0" w:uiPriority="29" w:unhideWhenUsed="0" w:qFormat="1"/>
+    <w:lsdException w:name="Intense Quote" w:semiHidden="0" w:uiPriority="30" w:unhideWhenUsed="0" w:qFormat="1"/>
+    <w:lsdException w:name="Medium List 2 Accent 1" w:semiHidden="0" w:uiPriority="66" w:unhideWhenUsed="0"/>
+    <w:lsdException w:name="Medium Grid 1 Accent 1" w:semiHidden="0" w:uiPriority="67" w:unhideWhenUsed="0"/>
+    <w:lsdException w:name="Medium Grid 2 Accent 1" w:semiHidden="0" w:uiPriority="68" w:unhideWhenUsed="0"/>
+    <w:lsdException w:name="Medium Grid 3 Accent 1" w:semiHidden="0" w:uiPriority="69" w:unhideWhenUsed="0"/>
+    <w:lsdException w:name="Dark List Accent 1" w:semiHidden="0" w:uiPriority="70" w:unhideWhenUsed="0"/>
+    <w:lsdException w:name="Colorful Shading Accent 1" w:semiHidden="0" w:uiPriority="71" w:unhideWhenUsed="0"/>
+    <w:lsdException w:name="Colorful List Accent 1" w:semiHidden="0" w:uiPriority="72" w:unhideWhenUsed="0"/>
+    <w:lsdException w:name="Colorful Grid Accent 1" w:semiHidden="0" w:uiPriority="73" w:unhideWhenUsed="0"/>
+    <w:lsdException w:name="Light Shading Accent 2" w:semiHidden="0" w:uiPriority="60" w:unhideWhenUsed="0"/>
+    <w:lsdException w:name="Light List Accent 2" w:semiHidden="0" w:uiPriority="61" w:unhideWhenUsed="0"/>
+    <w:lsdException w:name="Light Grid Accent 2" w:semiHidden="0" w:uiPriority="62" w:unhideWhenUsed="0"/>
+    <w:lsdException w:name="Medium Shading 1 Accent 2" w:semiHidden="0" w:uiPriority="63" w:unhideWhenUsed="0"/>
+    <w:lsdException w:name="Medium Shading 2 Accent 2" w:semiHidden="0" w:uiPriority="64" w:unhideWhenUsed="0"/>
+    <w:lsdException w:name="Medium List 1 Accent 2" w:semiHidden="0" w:uiPriority="65" w:unhideWhenUsed="0"/>
+    <w:lsdException w:name="Medium List 2 Accent 2" w:semiHidden="0" w:uiPriority="66" w:unhideWhenUsed="0"/>
+    <w:lsdException w:name="Medium Grid 1 Accent 2" w:semiHidden="0" w:uiPriority="67" w:unhideWhenUsed="0"/>
+    <w:lsdException w:name="Medium Grid 2 Accent 2" w:semiHidden="0" w:uiPriority="68" w:unhideWhenUsed="0"/>
+    <w:lsdException w:name="Medium Grid 3 Accent 2" w:semiHidden="0" w:uiPriority="69" w:unhideWhenUsed="0"/>
+    <w:lsdException w:name="Dark List Accent 2" w:semiHidden="0" w:uiPriority="70" w:unhideWhenUsed="0"/>
+    <w:lsdException w:name="Colorful Shading Accent 2" w:semiHidden="0" w:uiPriority="71" w:unhideWhenUsed="0"/>
+    <w:lsdException w:name="Colorful List Accent 2" w:semiHidden="0" w:uiPriority="72" w:unhideWhenUsed="0"/>
+    <w:lsdException w:name="Colorful Grid Accent 2" w:semiHidden="0" w:uiPriority="73" w:unhideWhenUsed="0"/>
+    <w:lsdException w:name="Light Shading Accent 3" w:semiHidden="0" w:uiPriority="60" w:unhideWhenUsed="0"/>
+    <w:lsdException w:name="Light List Accent 3" w:semiHidden="0" w:uiPriority="61" w:unhideWhenUsed="0"/>
+    <w:lsdException w:name="Light Grid Accent 3" w:semiHidden="0" w:uiPriority="62" w:unhideWhenUsed="0"/>
+    <w:lsdException w:name="Medium Shading 1 Accent 3" w:semiHidden="0" w:uiPriority="63" w:unhideWhenUsed="0"/>
+    <w:lsdException w:name="Medium Shading 2 Accent 3" w:semiHidden="0" w:uiPriority="64" w:unhideWhenUsed="0"/>
+    <w:lsdException w:name="Medium List 1 Accent 3" w:semiHidden="0" w:uiPriority="65" w:unhideWhenUsed="0"/>
+    <w:lsdException w:name="Medium List 2 Accent 3" w:semiHidden="0" w:uiPriority="66" w:unhideWhenUsed="0"/>
+    <w:lsdException w:name="Medium Grid 1 Accent 3" w:semiHidden="0" w:uiPriority="67" w:unhideWhenUsed="0"/>
+    <w:lsdException w:name="Medium Grid 2 Accent 3" w:semiHidden="0" w:uiPriority="68" w:unhideWhenUsed="0"/>
+    <w:lsdException w:name="Medium Grid 3 Accent 3" w:semiHidden="0" w:uiPriority="69" w:unhideWhenUsed="0"/>
+    <w:lsdException w:name="Dark List Accent 3" w:semiHidden="0" w:uiPriority="70" w:unhideWhenUsed="0"/>
+    <w:lsdException w:name="Colorful Shading Accent 3" w:semiHidden="0" w:uiPriority="71" w:unhideWhenUsed="0"/>
+    <w:lsdException w:name="Colorful List Accent 3" w:semiHidden="0" w:uiPriority="72" w:unhideWhenUsed="0"/>
+    <w:lsdException w:name="Colorful Grid Accent 3" w:semiHidden="0" w:uiPriority="73" w:unhideWhenUsed="0"/>
+    <w:lsdException w:name="Light Shading Accent 4" w:semiHidden="0" w:uiPriority="60" w:unhideWhenUsed="0"/>
+    <w:lsdException w:name="Light List Accent 4" w:semiHidden="0" w:uiPriority="61" w:unhideWhenUsed="0"/>
+    <w:lsdException w:name="Light Grid Accent 4" w:semiHidden="0" w:uiPriority="62" w:unhideWhenUsed="0"/>
+    <w:lsdException w:name="Medium Shading 1 Accent 4" w:semiHidden="0" w:uiPriority="63" w:unhideWhenUsed="0"/>
+    <w:lsdException w:name="Medium Shading 2 Accent 4" w:semiHidden="0" w:uiPriority="64" w:unhideWhenUsed="0"/>
+    <w:lsdException w:name="Medium List 1 Accent 4" w:semiHidden="0" w:uiPriority="65" w:unhideWhenUsed="0"/>
+    <w:lsdException w:name="Medium List 2 Accent 4" w:semiHidden="0" w:uiPriority="66" w:unhideWhenUsed="0"/>
+    <w:lsdException w:name="Medium Grid 1 Accent 4" w:semiHidden="0" w:uiPriority="67" w:unhideWhenUsed="0"/>
+    <w:lsdException w:name="Medium Grid 2 Accent 4" w:semiHidden="0" w:uiPriority="68" w:unhideWhenUsed="0"/>
+    <w:lsdException w:name="Medium Grid 3 Accent 4" w:semiHidden="0" w:uiPriority="69" w:unhideWhenUsed="0"/>
+    <w:lsdException w:name="Dark List Accent 4" w:semiHidden="0" w:uiPriority="70" w:unhideWhenUsed="0"/>
+    <w:lsdException w:name="Colorful Shading Accent 4" w:semiHidden="0" w:uiPriority="71" w:unhideWhenUsed="0"/>
+    <w:lsdException w:name="Colorful List Accent 4" w:semiHidden="0" w:uiPriority="72" w:unhideWhenUsed="0"/>
+    <w:lsdException w:name="Colorful Grid Accent 4" w:semiHidden="0" w:uiPriority="73" w:unhideWhenUsed="0"/>
+    <w:lsdException w:name="Light Shading Accent 5" w:semiHidden="0" w:uiPriority="60" w:unhideWhenUsed="0"/>
+    <w:lsdException w:name="Light List Accent 5" w:semiHidden="0" w:uiPriority="61" w:unhideWhenUsed="0"/>
+    <w:lsdException w:name="Light Grid Accent 5" w:semiHidden="0" w:uiPriority="62" w:unhideWhenUsed="0"/>
+    <w:lsdException w:name="Medium Shading 1 Accent 5" w:semiHidden="0" w:uiPriority="63" w:unhideWhenUsed="0"/>
+    <w:lsdException w:name="Medium Shading 2 Accent 5" w:semiHidden="0" w:uiPriority="64" w:unhideWhenUsed="0"/>
+    <w:lsdException w:name="Medium List 1 Accent 5" w:semiHidden="0" w:uiPriority="65" w:unhideWhenUsed="0"/>
+    <w:lsdException w:name="Medium List 2 Accent 5" w:semiHidden="0" w:uiPriority="66" w:unhideWhenUsed="0"/>
+    <w:lsdException w:name="Medium Grid 1 Accent 5" w:semiHidden="0" w:uiPriority="67" w:unhideWhenUsed="0"/>
+    <w:lsdException w:name="Medium Grid 2 Accent 5" w:semiHidden="0" w:uiPriority="68" w:unhideWhenUsed="0"/>
+    <w:lsdException w:name="Medium Grid 3 Accent 5" w:semiHidden="0" w:uiPriority="69" w:unhideWhenUsed="0"/>
+    <w:lsdException w:name="Dark List Accent 5" w:semiHidden="0" w:uiPriority="70" w:unhideWhenUsed="0"/>
+    <w:lsdException w:name="Colorful Shading Accent 5" w:semiHidden="0" w:uiPriority="71" w:unhideWhenUsed="0"/>
+    <w:lsdException w:name="Colorful List Accent 5" w:semiHidden="0" w:uiPriority="72" w:unhideWhenUsed="0"/>
+    <w:lsdException w:name="Colorful Grid Accent 5" w:semiHidden="0" w:uiPriority="73" w:unhideWhenUsed="0"/>
+    <w:lsdException w:name="Light Shading Accent 6" w:semiHidden="0" w:uiPriority="60" w:unhideWhenUsed="0"/>
+    <w:lsdException w:name="Light List Accent 6" w:semiHidden="0" w:uiPriority="61" w:unhideWhenUsed="0"/>
+    <w:lsdException w:name="Light Grid Accent 6" w:semiHidden="0" w:uiPriority="62" w:unhideWhenUsed="0"/>
+    <w:lsdException w:name="Medium Shading 1 Accent 6" w:semiHidden="0" w:uiPriority="63" w:unhideWhenUsed="0"/>
+    <w:lsdException w:name="Medium Shading 2 Accent 6" w:semiHidden="0" w:uiPriority="64" w:unhideWhenUsed="0"/>
+    <w:lsdException w:name="Medium List 1 Accent 6" w:semiHidden="0" w:uiPriority="65" w:unhideWhenUsed="0"/>
+    <w:lsdException w:name="Medium List 2 Accent 6" w:semiHidden="0" w:uiPriority="66" w:unhideWhenUsed="0"/>
+    <w:lsdException w:name="Medium Grid 1 Accent 6" w:semiHidden="0" w:uiPriority="67" w:unhideWhenUsed="0"/>
+    <w:lsdException w:name="Medium Grid 2 Accent 6" w:semiHidden="0" w:uiPriority="68" w:unhideWhenUsed="0"/>
+    <w:lsdException w:name="Medium Grid 3 Accent 6" w:semiHidden="0" w:uiPriority="69" w:unhideWhenUsed="0"/>
+    <w:lsdException w:name="Dark List Accent 6" w:semiHidden="0" w:uiPriority="70" w:unhideWhenUsed="0"/>
+    <w:lsdException w:name="Colorful Shading Accent 6" w:semiHidden="0" w:uiPriority="71" w:unhideWhenUsed="0"/>
+    <w:lsdException w:name="Colorful List Accent 6" w:semiHidden="0" w:uiPriority="72" w:unhideWhenUsed="0"/>
+    <w:lsdException w:name="Colorful Grid Accent 6" w:semiHidden="0" w:uiPriority="73" w:unhideWhenUsed="0"/>
+    <w:lsdException w:name="Subtle Emphasis" w:semiHidden="0" w:uiPriority="19" w:unhideWhenUsed="0" w:qFormat="1"/>
+    <w:lsdException w:name="Intense Emphasis" w:semiHidden="0" w:uiPriority="21" w:unhideWhenUsed="0" w:qFormat="1"/>
+    <w:lsdException w:name="Subtle Reference" w:semiHidden="0" w:uiPriority="31" w:unhideWhenUsed="0" w:qFormat="1"/>
+    <w:lsdException w:name="Intense Reference" w:semiHidden="0" w:uiPriority="32" w:unhideWhenUsed="0" w:qFormat="1"/>
+    <w:lsdException w:name="Book Title" w:semiHidden="0" w:uiPriority="33" w:unhideWhenUsed="0" w:qFormat="1"/>
+    <w:lsdException w:name="Bibliography" w:uiPriority="37"/>
+    <w:lsdException w:name="TOC Heading" w:uiPriority="39" w:qFormat="1"/>
+  </w:latentStyles>
+  <w:style w:type="paragraph" w:default="1" w:styleId="Normal">
+    <w:name w:val="Normal"/>
+    <w:qFormat/>
+    <w:rsid w:val="004250FD"/>
+    <w:rPr>
+      <w:sz w:val="22"/>
+      <w:szCs w:val="24"/>
+      <w:lang w:bidi="ar-SA"/>
+    </w:rPr>
+  </w:style>
+  <w:style w:type="paragraph" w:styleId="Heading1">
+    <w:name w:val="heading 1"/>
+    <w:next w:val="BodyText"/>
+    <w:autoRedefine/>
+    <w:qFormat/>
+    <w:rsid w:val="00F30E27"/>
+    <w:pPr>
+      <w:keepNext/>
+      <w:numPr>
+        <w:numId w:val="37"/>
+      </w:numPr>
+      <w:autoSpaceDE w:val="0"/>
+      <w:autoSpaceDN w:val="0"/>
+      <w:adjustRightInd w:val="0"/>
+      <w:spacing w:before="240" w:after="120"/>
+      <w:ind w:left="360"/>
+      <w:outlineLvl w:val="0"/>
+    </w:pPr>
+    <w:rPr>
+      <w:rFonts w:ascii="Arial" w:hAnsi="Arial" w:cs="Arial"/>
+      <w:b/>
+      <w:bCs/>
+      <w:kern w:val="32"/>
+      <w:sz w:val="36"/>
+      <w:szCs w:val="32"/>
+      <w:lang w:bidi="ar-SA"/>
+    </w:rPr>
+  </w:style>
+  <w:style w:type="paragraph" w:styleId="Heading2">
+    <w:name w:val="heading 2"/>
+    <w:basedOn w:val="Heading1"/>
+    <w:next w:val="BodyText"/>
+    <w:autoRedefine/>
+    <w:qFormat/>
+    <w:rsid w:val="00F30E27"/>
+    <w:pPr>
+      <w:numPr>
+        <w:numId w:val="41"/>
+      </w:numPr>
+      <w:outlineLvl w:val="1"/>
+    </w:pPr>
+    <w:rPr>
+      <w:iCs/>
+      <w:sz w:val="32"/>
+      <w:szCs w:val="28"/>
+    </w:rPr>
+  </w:style>
+  <w:style w:type="paragraph" w:styleId="Heading3">
+    <w:name w:val="heading 3"/>
+    <w:basedOn w:val="Heading2"/>
+    <w:next w:val="BodyText"/>
+    <w:autoRedefine/>
+    <w:qFormat/>
+    <w:rsid w:val="00B46E4F"/>
+    <w:pPr>
+      <w:numPr>
+        <w:numId w:val="0"/>
+      </w:numPr>
+      <w:outlineLvl w:val="2"/>
+    </w:pPr>
+    <w:rPr>
+      <w:bCs w:val="0"/>
+      <w:iCs w:val="0"/>
+      <w:sz w:val="28"/>
+      <w:szCs w:val="26"/>
+    </w:rPr>
+  </w:style>
+  <w:style w:type="paragraph" w:styleId="Heading4">
+    <w:name w:val="heading 4"/>
+    <w:basedOn w:val="Heading3"/>
+    <w:next w:val="BodyText"/>
+    <w:autoRedefine/>
+    <w:qFormat/>
+    <w:rsid w:val="004250FD"/>
+    <w:pPr>
+      <w:numPr>
+        <w:ilvl w:val="3"/>
+      </w:numPr>
+      <w:ind w:left="900" w:hanging="900"/>
+      <w:outlineLvl w:val="3"/>
+    </w:pPr>
+    <w:rPr>
+      <w:sz w:val="24"/>
+      <w:szCs w:val="28"/>
+    </w:rPr>
+  </w:style>
+  <w:style w:type="paragraph" w:styleId="Heading5">
+    <w:name w:val="heading 5"/>
+    <w:basedOn w:val="Heading4"/>
+    <w:next w:val="BodyText"/>
+    <w:qFormat/>
+    <w:rsid w:val="0032673E"/>
+    <w:pPr>
+      <w:numPr>
+        <w:ilvl w:val="4"/>
+      </w:numPr>
+      <w:tabs>
+        <w:tab w:val="left" w:pos="2232"/>
+      </w:tabs>
+      <w:ind w:left="900" w:hanging="2232"/>
+      <w:outlineLvl w:val="4"/>
+    </w:pPr>
+    <w:rPr>
+      <w:bCs/>
+      <w:iCs/>
+      <w:szCs w:val="26"/>
+    </w:rPr>
+  </w:style>
+  <w:style w:type="paragraph" w:styleId="Heading6">
+    <w:name w:val="heading 6"/>
+    <w:basedOn w:val="Heading5"/>
+    <w:next w:val="BodyText"/>
+    <w:qFormat/>
+    <w:rsid w:val="00372700"/>
+    <w:pPr>
+      <w:numPr>
+        <w:ilvl w:val="5"/>
+      </w:numPr>
+      <w:tabs>
+        <w:tab w:val="clear" w:pos="2232"/>
+      </w:tabs>
+      <w:ind w:left="900" w:hanging="2736"/>
+      <w:outlineLvl w:val="5"/>
+    </w:pPr>
+    <w:rPr>
+      <w:bCs w:val="0"/>
+      <w:sz w:val="22"/>
+      <w:szCs w:val="22"/>
+    </w:rPr>
+  </w:style>
+  <w:style w:type="paragraph" w:styleId="Heading7">
+    <w:name w:val="heading 7"/>
+    <w:basedOn w:val="Heading6"/>
+    <w:next w:val="BodyText"/>
+    <w:qFormat/>
+    <w:rsid w:val="0032673E"/>
+    <w:pPr>
+      <w:numPr>
+        <w:ilvl w:val="6"/>
+      </w:numPr>
+      <w:ind w:left="900" w:hanging="3240"/>
+      <w:outlineLvl w:val="6"/>
+    </w:pPr>
+    <w:rPr>
+      <w:sz w:val="24"/>
+      <w:szCs w:val="24"/>
+    </w:rPr>
+  </w:style>
+  <w:style w:type="paragraph" w:styleId="Heading8">
+    <w:name w:val="heading 8"/>
+    <w:basedOn w:val="Heading7"/>
+    <w:next w:val="BodyText"/>
+    <w:qFormat/>
+    <w:rsid w:val="0032673E"/>
+    <w:pPr>
+      <w:numPr>
+        <w:ilvl w:val="7"/>
+      </w:numPr>
+      <w:ind w:left="900" w:hanging="3744"/>
+      <w:outlineLvl w:val="7"/>
+    </w:pPr>
+    <w:rPr>
+      <w:iCs w:val="0"/>
+    </w:rPr>
+  </w:style>
+  <w:style w:type="paragraph" w:styleId="Heading9">
+    <w:name w:val="heading 9"/>
+    <w:basedOn w:val="Heading8"/>
+    <w:next w:val="BodyText"/>
+    <w:qFormat/>
+    <w:rsid w:val="0032673E"/>
+    <w:pPr>
+      <w:numPr>
+        <w:ilvl w:val="8"/>
+      </w:numPr>
+      <w:ind w:left="900" w:hanging="4320"/>
+      <w:outlineLvl w:val="8"/>
+    </w:pPr>
+    <w:rPr>
+      <w:szCs w:val="22"/>
+    </w:rPr>
+  </w:style>
+  <w:style w:type="character" w:default="1" w:styleId="DefaultParagraphFont">
+    <w:name w:val="Default Paragraph Font"/>
+    <w:uiPriority w:val="1"/>
+    <w:semiHidden/>
+    <w:unhideWhenUsed/>
+  </w:style>
+  <w:style w:type="table" w:default="1" w:styleId="TableNormal">
+    <w:name w:val="Normal Table"/>
+    <w:uiPriority w:val="99"/>
+    <w:semiHidden/>
+    <w:unhideWhenUsed/>
+    <w:tblPr>
+      <w:tblInd w:w="0" w:type="dxa"/>
+      <w:tblCellMar>
+        <w:top w:w="0" w:type="dxa"/>
+        <w:left w:w="108" w:type="dxa"/>
+        <w:bottom w:w="0" w:type="dxa"/>
+        <w:right w:w="108" w:type="dxa"/>
+      </w:tblCellMar>
+    </w:tblPr>
+  </w:style>
+  <w:style w:type="numbering" w:default="1" w:styleId="NoList">
+    <w:name w:val="No List"/>
+    <w:uiPriority w:val="99"/>
+    <w:semiHidden/>
+    <w:unhideWhenUsed/>
+  </w:style>
+  <w:style w:type="paragraph" w:customStyle="1" w:styleId="capture">
+    <w:name w:val="capture"/>
+    <w:rsid w:val="00D713C8"/>
+    <w:pPr>
+      <w:pBdr>
+        <w:top w:val="single" w:sz="4" w:space="1" w:color="0000FF"/>
+        <w:left w:val="single" w:sz="4" w:space="1" w:color="0000FF"/>
+        <w:bottom w:val="single" w:sz="4" w:space="1" w:color="0000FF"/>
+        <w:right w:val="single" w:sz="4" w:space="0" w:color="0000FF"/>
+      </w:pBdr>
+      <w:suppressAutoHyphens/>
+      <w:ind w:left="720"/>
+    </w:pPr>
+    <w:rPr>
+      <w:rFonts w:ascii="Courier New" w:hAnsi="Courier New" w:cs="Courier New"/>
+      <w:sz w:val="18"/>
+      <w:szCs w:val="18"/>
+      <w:lang w:eastAsia="ar-SA" w:bidi="ar-SA"/>
+    </w:rPr>
+  </w:style>
+  <w:style w:type="paragraph" w:customStyle="1" w:styleId="capturereverse">
+    <w:name w:val="capture reverse"/>
+    <w:rsid w:val="002A2EE5"/>
+    <w:pPr>
+      <w:pBdr>
+        <w:top w:val="single" w:sz="4" w:space="0" w:color="0000FF"/>
+        <w:bottom w:val="single" w:sz="4" w:space="0" w:color="0000FF"/>
+        <w:right w:val="single" w:sz="4" w:space="0" w:color="000000"/>
+      </w:pBdr>
+      <w:shd w:val="clear" w:color="auto" w:fill="0000FF"/>
+      <w:ind w:left="720"/>
+    </w:pPr>
+    <w:rPr>
+      <w:rFonts w:ascii="Courier New" w:hAnsi="Courier New" w:cs="Courier New"/>
+      <w:color w:val="FFFFFF"/>
+      <w:sz w:val="18"/>
+      <w:szCs w:val="18"/>
+      <w:lang w:eastAsia="ar-SA" w:bidi="ar-SA"/>
+    </w:rPr>
+  </w:style>
+  <w:style w:type="character" w:styleId="FollowedHyperlink">
+    <w:name w:val="FollowedHyperlink"/>
+    <w:semiHidden/>
+    <w:rsid w:val="00F601FD"/>
+    <w:rPr>
+      <w:color w:val="606420"/>
+      <w:u w:val="single"/>
+    </w:rPr>
+  </w:style>
+  <w:style w:type="paragraph" w:styleId="Header">
+    <w:name w:val="header"/>
+    <w:rsid w:val="00D713C8"/>
+    <w:pPr>
+      <w:tabs>
+        <w:tab w:val="center" w:pos="4680"/>
+        <w:tab w:val="right" w:pos="9360"/>
+      </w:tabs>
+    </w:pPr>
+    <w:rPr>
+      <w:lang w:bidi="ar-SA"/>
+    </w:rPr>
+  </w:style>
+  <w:style w:type="character" w:styleId="Hyperlink">
+    <w:name w:val="Hyperlink"/>
+    <w:uiPriority w:val="99"/>
+    <w:rsid w:val="00F601FD"/>
+    <w:rPr>
+      <w:color w:val="0000FF"/>
+      <w:u w:val="single"/>
+    </w:rPr>
+  </w:style>
+  <w:style w:type="character" w:styleId="LineNumber">
+    <w:name w:val="line number"/>
+    <w:basedOn w:val="DefaultParagraphFont"/>
+    <w:semiHidden/>
+    <w:rsid w:val="00F601FD"/>
+  </w:style>
+  <w:style w:type="paragraph" w:styleId="Subtitle">
+    <w:name w:val="Subtitle"/>
+    <w:basedOn w:val="Normal"/>
+    <w:qFormat/>
+    <w:rsid w:val="00F601FD"/>
+    <w:pPr>
+      <w:spacing w:after="60"/>
+      <w:jc w:val="center"/>
+      <w:outlineLvl w:val="1"/>
+    </w:pPr>
+    <w:rPr>
+      <w:rFonts w:ascii="Arial" w:hAnsi="Arial" w:cs="Arial"/>
+      <w:sz w:val="24"/>
+    </w:rPr>
+  </w:style>
+  <w:style w:type="paragraph" w:styleId="Title">
+    <w:name w:val="Title"/>
+    <w:link w:val="TitleChar"/>
+    <w:qFormat/>
+    <w:rsid w:val="001B0B28"/>
+    <w:pPr>
+      <w:autoSpaceDE w:val="0"/>
+      <w:autoSpaceDN w:val="0"/>
+      <w:adjustRightInd w:val="0"/>
+      <w:spacing w:after="360"/>
+      <w:jc w:val="center"/>
+    </w:pPr>
+    <w:rPr>
+      <w:rFonts w:ascii="Arial" w:hAnsi="Arial" w:cs="Arial"/>
+      <w:b/>
+      <w:bCs/>
+      <w:color w:val="000000"/>
+      <w:sz w:val="36"/>
+      <w:szCs w:val="32"/>
+      <w:lang w:bidi="ar-SA"/>
+    </w:rPr>
+  </w:style>
+  <w:style w:type="paragraph" w:customStyle="1" w:styleId="Title2">
+    <w:name w:val="Title 2"/>
+    <w:rsid w:val="001B0B28"/>
+    <w:pPr>
+      <w:spacing w:before="120" w:after="120"/>
+      <w:jc w:val="center"/>
+    </w:pPr>
+    <w:rPr>
+      <w:rFonts w:ascii="Arial" w:hAnsi="Arial" w:cs="Arial"/>
+      <w:b/>
+      <w:bCs/>
+      <w:color w:val="000000"/>
+      <w:sz w:val="28"/>
+      <w:szCs w:val="32"/>
+      <w:lang w:bidi="ar-SA"/>
+    </w:rPr>
+  </w:style>
+  <w:style w:type="paragraph" w:customStyle="1" w:styleId="TableHeading">
+    <w:name w:val="Table Heading"/>
+    <w:rsid w:val="00D713C8"/>
+    <w:pPr>
+      <w:spacing w:before="60" w:after="60"/>
+    </w:pPr>
+    <w:rPr>
+      <w:rFonts w:ascii="Arial" w:hAnsi="Arial" w:cs="Arial"/>
+      <w:b/>
+      <w:sz w:val="22"/>
+      <w:szCs w:val="22"/>
+      <w:lang w:bidi="ar-SA"/>
+    </w:rPr>
+  </w:style>
+  <w:style w:type="paragraph" w:customStyle="1" w:styleId="TableText">
+    <w:name w:val="Table Text"/>
+    <w:link w:val="TableTextChar"/>
+    <w:rsid w:val="00D713C8"/>
+    <w:pPr>
+      <w:spacing w:before="60" w:after="60"/>
+    </w:pPr>
+    <w:rPr>
+      <w:rFonts w:ascii="Arial" w:hAnsi="Arial" w:cs="Arial"/>
+      <w:sz w:val="22"/>
+      <w:lang w:bidi="ar-SA"/>
+    </w:rPr>
+  </w:style>
+  <w:style w:type="paragraph" w:customStyle="1" w:styleId="DividerPage">
+    <w:name w:val="Divider Page"/>
+    <w:next w:val="Normal"/>
+    <w:rsid w:val="00D713C8"/>
+    <w:pPr>
+      <w:keepNext/>
+      <w:keepLines/>
+      <w:pageBreakBefore/>
+    </w:pPr>
+    <w:rPr>
+      <w:rFonts w:ascii="Arial" w:hAnsi="Arial"/>
+      <w:b/>
+      <w:sz w:val="48"/>
+      <w:lang w:bidi="ar-SA"/>
+    </w:rPr>
+  </w:style>
+  <w:style w:type="paragraph" w:customStyle="1" w:styleId="BodyTextBullet1">
+    <w:name w:val="Body Text Bullet 1"/>
+    <w:rsid w:val="00DC13CA"/>
+    <w:pPr>
+      <w:numPr>
+        <w:numId w:val="5"/>
+      </w:numPr>
+      <w:spacing w:before="60" w:after="60"/>
+    </w:pPr>
+    <w:rPr>
+      <w:sz w:val="24"/>
+      <w:lang w:bidi="ar-SA"/>
+    </w:rPr>
+  </w:style>
+  <w:style w:type="paragraph" w:styleId="TOC1">
+    <w:name w:val="toc 1"/>
+    <w:basedOn w:val="Normal"/>
+    <w:next w:val="Normal"/>
+    <w:autoRedefine/>
+    <w:uiPriority w:val="39"/>
+    <w:rsid w:val="00323003"/>
+    <w:pPr>
+      <w:spacing w:before="120" w:after="120"/>
+      <w:jc w:val="center"/>
+    </w:pPr>
+    <w:rPr>
+      <w:rFonts w:asciiTheme="minorHAnsi" w:hAnsiTheme="minorHAnsi" w:cstheme="minorHAnsi"/>
+      <w:b/>
+      <w:bCs/>
+      <w:caps/>
+      <w:sz w:val="20"/>
+      <w:szCs w:val="20"/>
+    </w:rPr>
+  </w:style>
+  <w:style w:type="paragraph" w:styleId="TOC2">
+    <w:name w:val="toc 2"/>
+    <w:basedOn w:val="Normal"/>
+    <w:next w:val="Normal"/>
+    <w:autoRedefine/>
+    <w:uiPriority w:val="39"/>
+    <w:rsid w:val="000754A3"/>
+    <w:pPr>
+      <w:ind w:left="220"/>
+    </w:pPr>
+    <w:rPr>
+      <w:rFonts w:asciiTheme="minorHAnsi" w:hAnsiTheme="minorHAnsi" w:cstheme="minorHAnsi"/>
+      <w:smallCaps/>
+      <w:sz w:val="20"/>
+      <w:szCs w:val="20"/>
+    </w:rPr>
+  </w:style>
+  <w:style w:type="paragraph" w:styleId="TOC3">
+    <w:name w:val="toc 3"/>
+    <w:basedOn w:val="Normal"/>
+    <w:next w:val="Normal"/>
+    <w:autoRedefine/>
+    <w:uiPriority w:val="39"/>
+    <w:rsid w:val="00372700"/>
+    <w:pPr>
+      <w:ind w:left="440"/>
+    </w:pPr>
+    <w:rPr>
+      <w:rFonts w:asciiTheme="minorHAnsi" w:hAnsiTheme="minorHAnsi" w:cstheme="minorHAnsi"/>
+      <w:i/>
+      <w:iCs/>
+      <w:sz w:val="20"/>
+      <w:szCs w:val="20"/>
+    </w:rPr>
+  </w:style>
+  <w:style w:type="paragraph" w:customStyle="1" w:styleId="BodyTextBullet2">
+    <w:name w:val="Body Text Bullet 2"/>
+    <w:rsid w:val="00A149C0"/>
+    <w:pPr>
+      <w:numPr>
+        <w:numId w:val="6"/>
+      </w:numPr>
+      <w:spacing w:before="60" w:after="60"/>
+    </w:pPr>
+    <w:rPr>
+      <w:sz w:val="22"/>
+      <w:lang w:bidi="ar-SA"/>
+    </w:rPr>
+  </w:style>
+  <w:style w:type="paragraph" w:customStyle="1" w:styleId="BodyTextNumbered1">
+    <w:name w:val="Body Text Numbered 1"/>
+    <w:rsid w:val="007A6696"/>
+    <w:pPr>
+      <w:numPr>
+        <w:numId w:val="1"/>
+      </w:numPr>
+      <w:spacing w:before="60" w:after="60"/>
+    </w:pPr>
+    <w:rPr>
+      <w:sz w:val="24"/>
+      <w:lang w:bidi="ar-SA"/>
+    </w:rPr>
+  </w:style>
+  <w:style w:type="paragraph" w:customStyle="1" w:styleId="BodyTextNumbered2">
+    <w:name w:val="Body Text Numbered 2"/>
+    <w:rsid w:val="00D713C8"/>
+    <w:pPr>
+      <w:numPr>
+        <w:numId w:val="2"/>
+      </w:numPr>
+      <w:tabs>
+        <w:tab w:val="clear" w:pos="1440"/>
+        <w:tab w:val="num" w:pos="1080"/>
+      </w:tabs>
+      <w:spacing w:before="120" w:after="120"/>
+      <w:ind w:left="1080"/>
+    </w:pPr>
+    <w:rPr>
+      <w:sz w:val="22"/>
+      <w:lang w:bidi="ar-SA"/>
+    </w:rPr>
+  </w:style>
+  <w:style w:type="paragraph" w:customStyle="1" w:styleId="BodyTextLettered1">
+    <w:name w:val="Body Text Lettered 1"/>
+    <w:rsid w:val="00D713C8"/>
+    <w:pPr>
+      <w:numPr>
+        <w:numId w:val="3"/>
+      </w:numPr>
+      <w:tabs>
+        <w:tab w:val="clear" w:pos="1080"/>
+        <w:tab w:val="num" w:pos="720"/>
+      </w:tabs>
+      <w:ind w:left="720"/>
+    </w:pPr>
+    <w:rPr>
+      <w:sz w:val="22"/>
+      <w:lang w:bidi="ar-SA"/>
+    </w:rPr>
+  </w:style>
+  <w:style w:type="paragraph" w:customStyle="1" w:styleId="BodyTextLettered2">
+    <w:name w:val="Body Text Lettered 2"/>
+    <w:rsid w:val="00D713C8"/>
+    <w:pPr>
+      <w:numPr>
+        <w:numId w:val="4"/>
+      </w:numPr>
+      <w:tabs>
+        <w:tab w:val="clear" w:pos="1440"/>
+        <w:tab w:val="num" w:pos="1080"/>
+      </w:tabs>
+      <w:spacing w:before="120" w:after="120"/>
+      <w:ind w:left="1080"/>
+    </w:pPr>
+    <w:rPr>
+      <w:sz w:val="22"/>
+      <w:lang w:bidi="ar-SA"/>
+    </w:rPr>
+  </w:style>
+  <w:style w:type="paragraph" w:styleId="Footer">
+    <w:name w:val="footer"/>
+    <w:link w:val="FooterChar"/>
+    <w:rsid w:val="002B735E"/>
+    <w:pPr>
+      <w:tabs>
+        <w:tab w:val="center" w:pos="4680"/>
+        <w:tab w:val="right" w:pos="9360"/>
+      </w:tabs>
+    </w:pPr>
+    <w:rPr>
+      <w:rFonts w:cs="Tahoma"/>
+      <w:color w:val="000000"/>
+      <w:szCs w:val="16"/>
+      <w:lang w:bidi="ar-SA"/>
+    </w:rPr>
+  </w:style>
+  <w:style w:type="character" w:styleId="PageNumber">
+    <w:name w:val="page number"/>
+    <w:basedOn w:val="DefaultParagraphFont"/>
+    <w:rsid w:val="002E751D"/>
+  </w:style>
+  <w:style w:type="character" w:customStyle="1" w:styleId="TextItalics">
+    <w:name w:val="Text Italics"/>
+    <w:rsid w:val="00FA5B5C"/>
+    <w:rPr>
+      <w:i/>
+    </w:rPr>
+  </w:style>
+  <w:style w:type="table" w:styleId="TableGrid">
+    <w:name w:val="Table Grid"/>
+    <w:basedOn w:val="TableNormal"/>
+    <w:rsid w:val="00451181"/>
+    <w:tblPr>
+      <w:tblBorders>
+        <w:top w:val="single" w:sz="4" w:space="0" w:color="auto"/>
+        <w:left w:val="single" w:sz="4" w:space="0" w:color="auto"/>
+        <w:bottom w:val="single" w:sz="4" w:space="0" w:color="auto"/>
+        <w:right w:val="single" w:sz="4" w:space="0" w:color="auto"/>
+        <w:insideH w:val="single" w:sz="4" w:space="0" w:color="auto"/>
+        <w:insideV w:val="single" w:sz="4" w:space="0" w:color="auto"/>
+      </w:tblBorders>
+    </w:tblPr>
+  </w:style>
+  <w:style w:type="character" w:customStyle="1" w:styleId="TextBold">
+    <w:name w:val="Text Bold"/>
+    <w:rsid w:val="00DB4A3F"/>
+    <w:rPr>
+      <w:b/>
+    </w:rPr>
+  </w:style>
+  <w:style w:type="character" w:customStyle="1" w:styleId="TextBoldItalics">
+    <w:name w:val="Text Bold Italics"/>
+    <w:rsid w:val="00DB4A3F"/>
+    <w:rPr>
+      <w:b/>
+      <w:i/>
+    </w:rPr>
+  </w:style>
+  <w:style w:type="paragraph" w:styleId="TOC4">
+    <w:name w:val="toc 4"/>
+    <w:basedOn w:val="Normal"/>
+    <w:next w:val="Normal"/>
+    <w:autoRedefine/>
+    <w:uiPriority w:val="39"/>
+    <w:rsid w:val="006F6D65"/>
+    <w:pPr>
+      <w:ind w:left="660"/>
+    </w:pPr>
+    <w:rPr>
+      <w:rFonts w:asciiTheme="minorHAnsi" w:hAnsiTheme="minorHAnsi" w:cstheme="minorHAnsi"/>
+      <w:sz w:val="18"/>
+      <w:szCs w:val="18"/>
+    </w:rPr>
+  </w:style>
+  <w:style w:type="paragraph" w:customStyle="1" w:styleId="CoverTitleInstructions">
+    <w:name w:val="Cover Title Instructions"/>
+    <w:basedOn w:val="InstructionalText1"/>
+    <w:rsid w:val="000F3438"/>
+    <w:pPr>
+      <w:jc w:val="center"/>
+    </w:pPr>
+    <w:rPr>
+      <w:szCs w:val="28"/>
+    </w:rPr>
+  </w:style>
+  <w:style w:type="paragraph" w:customStyle="1" w:styleId="InstructionalText1">
+    <w:name w:val="Instructional Text 1"/>
+    <w:basedOn w:val="Normal"/>
+    <w:next w:val="BodyText"/>
+    <w:link w:val="InstructionalText1Char"/>
+    <w:rsid w:val="006244C7"/>
+    <w:pPr>
+      <w:keepLines/>
+      <w:autoSpaceDE w:val="0"/>
+      <w:autoSpaceDN w:val="0"/>
+      <w:adjustRightInd w:val="0"/>
+      <w:spacing w:before="60" w:after="120" w:line="240" w:lineRule="atLeast"/>
+    </w:pPr>
+    <w:rPr>
+      <w:i/>
+      <w:iCs/>
+      <w:color w:val="0000FF"/>
+      <w:sz w:val="24"/>
+      <w:szCs w:val="20"/>
+    </w:rPr>
+  </w:style>
+  <w:style w:type="character" w:customStyle="1" w:styleId="InstructionalText1Char">
+    <w:name w:val="Instructional Text 1 Char"/>
+    <w:link w:val="InstructionalText1"/>
+    <w:rsid w:val="006244C7"/>
+    <w:rPr>
+      <w:i/>
+      <w:iCs/>
+      <w:color w:val="0000FF"/>
+      <w:sz w:val="24"/>
+    </w:rPr>
+  </w:style>
+  <w:style w:type="paragraph" w:customStyle="1" w:styleId="InstructionalNote">
+    <w:name w:val="Instructional Note"/>
+    <w:basedOn w:val="Normal"/>
+    <w:rsid w:val="000F3438"/>
+    <w:pPr>
+      <w:numPr>
+        <w:numId w:val="7"/>
+      </w:numPr>
+      <w:tabs>
+        <w:tab w:val="clear" w:pos="1512"/>
+      </w:tabs>
+      <w:autoSpaceDE w:val="0"/>
+      <w:autoSpaceDN w:val="0"/>
+      <w:adjustRightInd w:val="0"/>
+      <w:spacing w:before="60" w:after="60"/>
+      <w:ind w:left="1260" w:hanging="900"/>
+    </w:pPr>
+    <w:rPr>
+      <w:i/>
+      <w:iCs/>
+      <w:color w:val="0000FF"/>
+      <w:szCs w:val="22"/>
+    </w:rPr>
+  </w:style>
+  <w:style w:type="paragraph" w:customStyle="1" w:styleId="InstructionalBullet1">
+    <w:name w:val="Instructional Bullet 1"/>
+    <w:rsid w:val="0082491E"/>
+    <w:pPr>
+      <w:numPr>
+        <w:numId w:val="8"/>
+      </w:numPr>
+      <w:spacing w:before="60" w:after="60"/>
+    </w:pPr>
+    <w:rPr>
+      <w:i/>
+      <w:color w:val="0000FF"/>
+      <w:sz w:val="24"/>
+      <w:szCs w:val="24"/>
+      <w:lang w:bidi="ar-SA"/>
+    </w:rPr>
+  </w:style>
+  <w:style w:type="paragraph" w:customStyle="1" w:styleId="InstructionalBullet2">
+    <w:name w:val="Instructional Bullet 2"/>
+    <w:basedOn w:val="InstructionalBullet1"/>
+    <w:rsid w:val="000F3438"/>
+    <w:pPr>
+      <w:tabs>
+        <w:tab w:val="num" w:pos="1260"/>
+      </w:tabs>
+      <w:ind w:left="1260"/>
+    </w:pPr>
+  </w:style>
+  <w:style w:type="paragraph" w:customStyle="1" w:styleId="BodyBullet2">
+    <w:name w:val="Body Bullet 2"/>
+    <w:basedOn w:val="Normal"/>
+    <w:link w:val="BodyBullet2Char"/>
+    <w:rsid w:val="005D18C5"/>
+    <w:pPr>
+      <w:numPr>
+        <w:numId w:val="9"/>
+      </w:numPr>
+      <w:tabs>
+        <w:tab w:val="clear" w:pos="1800"/>
+        <w:tab w:val="num" w:pos="1260"/>
+      </w:tabs>
+      <w:autoSpaceDE w:val="0"/>
+      <w:autoSpaceDN w:val="0"/>
+      <w:adjustRightInd w:val="0"/>
+      <w:spacing w:before="60" w:after="60"/>
+      <w:ind w:left="1260"/>
+    </w:pPr>
+    <w:rPr>
+      <w:iCs/>
+      <w:szCs w:val="22"/>
+    </w:rPr>
+  </w:style>
+  <w:style w:type="character" w:customStyle="1" w:styleId="BodyBullet2Char">
+    <w:name w:val="Body Bullet 2 Char"/>
+    <w:link w:val="BodyBullet2"/>
+    <w:rsid w:val="005D18C5"/>
+    <w:rPr>
+      <w:iCs/>
+      <w:sz w:val="22"/>
+      <w:szCs w:val="22"/>
+      <w:lang w:bidi="ar-SA"/>
+    </w:rPr>
+  </w:style>
+  <w:style w:type="character" w:customStyle="1" w:styleId="InstructionalTextBold">
+    <w:name w:val="Instructional Text Bold"/>
+    <w:rsid w:val="000F3438"/>
+    <w:rPr>
+      <w:b/>
+      <w:bCs/>
+      <w:color w:val="0000FF"/>
+    </w:rPr>
+  </w:style>
+  <w:style w:type="paragraph" w:customStyle="1" w:styleId="InstructionalText2">
+    <w:name w:val="Instructional Text 2"/>
+    <w:basedOn w:val="InstructionalText1"/>
+    <w:next w:val="BodyText"/>
+    <w:link w:val="InstructionalText2Char"/>
+    <w:rsid w:val="000F3438"/>
+    <w:pPr>
+      <w:ind w:left="720"/>
+    </w:pPr>
+  </w:style>
+  <w:style w:type="character" w:customStyle="1" w:styleId="InstructionalText2Char">
+    <w:name w:val="Instructional Text 2 Char"/>
+    <w:link w:val="InstructionalText2"/>
+    <w:rsid w:val="000F3438"/>
+    <w:rPr>
+      <w:i/>
+      <w:iCs/>
+      <w:color w:val="0000FF"/>
+      <w:sz w:val="24"/>
+    </w:rPr>
+  </w:style>
+  <w:style w:type="paragraph" w:styleId="ListBullet4">
+    <w:name w:val="List Bullet 4"/>
+    <w:basedOn w:val="Normal"/>
+    <w:autoRedefine/>
+    <w:semiHidden/>
+    <w:rsid w:val="000F3438"/>
+    <w:pPr>
+      <w:tabs>
+        <w:tab w:val="num" w:pos="1440"/>
+      </w:tabs>
+      <w:ind w:left="1440" w:hanging="360"/>
+    </w:pPr>
+  </w:style>
+  <w:style w:type="paragraph" w:customStyle="1" w:styleId="InstructionalTable">
+    <w:name w:val="Instructional Table"/>
+    <w:basedOn w:val="Normal"/>
+    <w:rsid w:val="000F3438"/>
+    <w:rPr>
+      <w:i/>
+      <w:color w:val="0000FF"/>
+    </w:rPr>
+  </w:style>
+  <w:style w:type="paragraph" w:customStyle="1" w:styleId="Appendix1">
+    <w:name w:val="Appendix 1"/>
+    <w:next w:val="BodyText"/>
+    <w:rsid w:val="003224BE"/>
+    <w:pPr>
+      <w:numPr>
+        <w:numId w:val="10"/>
+      </w:numPr>
+      <w:ind w:hanging="720"/>
+    </w:pPr>
+    <w:rPr>
+      <w:rFonts w:ascii="Arial" w:hAnsi="Arial"/>
+      <w:b/>
+      <w:sz w:val="32"/>
+      <w:szCs w:val="24"/>
+      <w:lang w:bidi="ar-SA"/>
+    </w:rPr>
+  </w:style>
+  <w:style w:type="paragraph" w:customStyle="1" w:styleId="Appendix2">
+    <w:name w:val="Appendix 2"/>
+    <w:basedOn w:val="Appendix1"/>
+    <w:rsid w:val="00A04018"/>
+    <w:pPr>
+      <w:numPr>
+        <w:ilvl w:val="1"/>
+      </w:numPr>
+      <w:tabs>
+        <w:tab w:val="clear" w:pos="1152"/>
+        <w:tab w:val="num" w:pos="900"/>
+      </w:tabs>
+      <w:ind w:left="900" w:hanging="900"/>
+    </w:pPr>
+  </w:style>
+  <w:style w:type="paragraph" w:customStyle="1" w:styleId="In-lineInstruction">
+    <w:name w:val="In-line Instruction"/>
+    <w:basedOn w:val="Normal"/>
+    <w:link w:val="In-lineInstructionChar"/>
+    <w:rsid w:val="005D18C5"/>
+    <w:pPr>
+      <w:spacing w:before="120" w:after="120"/>
+    </w:pPr>
+    <w:rPr>
+      <w:i/>
+      <w:color w:val="0000FF"/>
+      <w:szCs w:val="20"/>
+    </w:rPr>
+  </w:style>
+  <w:style w:type="character" w:customStyle="1" w:styleId="In-lineInstructionChar">
+    <w:name w:val="In-line Instruction Char"/>
+    <w:link w:val="In-lineInstruction"/>
+    <w:rsid w:val="009921F2"/>
+    <w:rPr>
+      <w:i/>
+      <w:color w:val="0000FF"/>
+      <w:sz w:val="22"/>
+      <w:lang w:val="en-US" w:eastAsia="en-US" w:bidi="ar-SA"/>
+    </w:rPr>
+  </w:style>
+  <w:style w:type="paragraph" w:customStyle="1" w:styleId="TemplateInstructions">
+    <w:name w:val="Template Instructions"/>
+    <w:basedOn w:val="Normal"/>
+    <w:next w:val="Normal"/>
+    <w:link w:val="TemplateInstructionsChar"/>
+    <w:rsid w:val="00A83EB5"/>
+    <w:pPr>
+      <w:keepNext/>
+      <w:keepLines/>
+      <w:spacing w:before="40"/>
+    </w:pPr>
+    <w:rPr>
+      <w:i/>
+      <w:iCs/>
+      <w:color w:val="0000FF"/>
+      <w:szCs w:val="22"/>
+    </w:rPr>
+  </w:style>
+  <w:style w:type="character" w:customStyle="1" w:styleId="TemplateInstructionsChar">
+    <w:name w:val="Template Instructions Char"/>
+    <w:link w:val="TemplateInstructions"/>
+    <w:rsid w:val="00A83EB5"/>
+    <w:rPr>
+      <w:i/>
+      <w:iCs/>
+      <w:color w:val="0000FF"/>
+      <w:sz w:val="22"/>
+      <w:szCs w:val="22"/>
+      <w:lang w:val="en-US" w:eastAsia="en-US" w:bidi="ar-SA"/>
+    </w:rPr>
+  </w:style>
+  <w:style w:type="paragraph" w:customStyle="1" w:styleId="BulletInstructions">
+    <w:name w:val="Bullet Instructions"/>
+    <w:basedOn w:val="Normal"/>
+    <w:rsid w:val="00A83EB5"/>
+    <w:pPr>
+      <w:numPr>
+        <w:numId w:val="11"/>
+      </w:numPr>
+      <w:tabs>
+        <w:tab w:val="num" w:pos="720"/>
+      </w:tabs>
+      <w:ind w:left="720"/>
+    </w:pPr>
+    <w:rPr>
+      <w:i/>
+      <w:color w:val="0000FF"/>
+    </w:rPr>
+  </w:style>
+  <w:style w:type="paragraph" w:styleId="Caption">
+    <w:name w:val="caption"/>
+    <w:basedOn w:val="Normal"/>
+    <w:next w:val="Normal"/>
+    <w:uiPriority w:val="99"/>
+    <w:qFormat/>
+    <w:rsid w:val="00175C2D"/>
+    <w:pPr>
+      <w:keepNext/>
+      <w:keepLines/>
+      <w:spacing w:before="240" w:after="60"/>
+    </w:pPr>
+    <w:rPr>
+      <w:rFonts w:ascii="Arial" w:hAnsi="Arial" w:cs="Arial"/>
+      <w:b/>
+      <w:bCs/>
+      <w:sz w:val="20"/>
+      <w:szCs w:val="20"/>
+    </w:rPr>
+  </w:style>
+  <w:style w:type="paragraph" w:customStyle="1" w:styleId="templateinstructions0">
+    <w:name w:val="templateinstructions"/>
+    <w:basedOn w:val="Normal"/>
+    <w:rsid w:val="00C96FD1"/>
+    <w:pPr>
+      <w:spacing w:before="100" w:beforeAutospacing="1" w:after="100" w:afterAutospacing="1"/>
+    </w:pPr>
+    <w:rPr>
+      <w:sz w:val="24"/>
+    </w:rPr>
+  </w:style>
+  <w:style w:type="paragraph" w:customStyle="1" w:styleId="CrossReference">
+    <w:name w:val="CrossReference"/>
+    <w:basedOn w:val="Normal"/>
+    <w:rsid w:val="005D18C5"/>
+    <w:pPr>
+      <w:keepNext/>
+      <w:keepLines/>
+      <w:autoSpaceDE w:val="0"/>
+      <w:autoSpaceDN w:val="0"/>
+      <w:adjustRightInd w:val="0"/>
+      <w:spacing w:before="60" w:after="60"/>
+    </w:pPr>
+    <w:rPr>
+      <w:iCs/>
+      <w:color w:val="0000FF"/>
+      <w:sz w:val="20"/>
+      <w:szCs w:val="22"/>
+      <w:u w:val="single"/>
+    </w:rPr>
+  </w:style>
+  <w:style w:type="paragraph" w:customStyle="1" w:styleId="Appendix11">
+    <w:name w:val="Appendix 1.1"/>
+    <w:basedOn w:val="Heading2"/>
+    <w:next w:val="BodyText"/>
+    <w:rsid w:val="00165AB8"/>
+    <w:pPr>
+      <w:keepLines/>
+      <w:numPr>
+        <w:numId w:val="12"/>
+      </w:numPr>
+    </w:pPr>
+  </w:style>
+  <w:style w:type="character" w:customStyle="1" w:styleId="BodyItalic">
+    <w:name w:val="Body Italic"/>
+    <w:rsid w:val="00680563"/>
+    <w:rPr>
+      <w:i/>
+    </w:rPr>
+  </w:style>
+  <w:style w:type="paragraph" w:customStyle="1" w:styleId="TableHeadingCentered">
+    <w:name w:val="Table Heading Centered"/>
+    <w:basedOn w:val="TableHeading"/>
+    <w:rsid w:val="00680563"/>
+    <w:pPr>
+      <w:jc w:val="center"/>
+    </w:pPr>
+    <w:rPr>
+      <w:rFonts w:cs="Times New Roman"/>
+      <w:sz w:val="16"/>
+      <w:szCs w:val="16"/>
+    </w:rPr>
+  </w:style>
+  <w:style w:type="character" w:customStyle="1" w:styleId="TableTextChar">
+    <w:name w:val="Table Text Char"/>
+    <w:link w:val="TableText"/>
+    <w:rsid w:val="009F5E75"/>
+    <w:rPr>
+      <w:rFonts w:ascii="Arial" w:hAnsi="Arial" w:cs="Arial"/>
+      <w:sz w:val="22"/>
+      <w:lang w:val="en-US" w:eastAsia="en-US" w:bidi="ar-SA"/>
+    </w:rPr>
+  </w:style>
+  <w:style w:type="paragraph" w:styleId="TOC5">
+    <w:name w:val="toc 5"/>
+    <w:basedOn w:val="Normal"/>
+    <w:next w:val="Normal"/>
+    <w:autoRedefine/>
+    <w:uiPriority w:val="39"/>
+    <w:rsid w:val="00AA7363"/>
+    <w:pPr>
+      <w:ind w:left="880"/>
+    </w:pPr>
+    <w:rPr>
+      <w:rFonts w:asciiTheme="minorHAnsi" w:hAnsiTheme="minorHAnsi" w:cstheme="minorHAnsi"/>
+      <w:sz w:val="18"/>
+      <w:szCs w:val="18"/>
+    </w:rPr>
+  </w:style>
+  <w:style w:type="paragraph" w:styleId="TOC6">
+    <w:name w:val="toc 6"/>
+    <w:basedOn w:val="Normal"/>
+    <w:next w:val="Normal"/>
+    <w:autoRedefine/>
+    <w:uiPriority w:val="39"/>
+    <w:rsid w:val="00AA7363"/>
+    <w:pPr>
+      <w:ind w:left="1100"/>
+    </w:pPr>
+    <w:rPr>
+      <w:rFonts w:asciiTheme="minorHAnsi" w:hAnsiTheme="minorHAnsi" w:cstheme="minorHAnsi"/>
+      <w:sz w:val="18"/>
+      <w:szCs w:val="18"/>
+    </w:rPr>
+  </w:style>
+  <w:style w:type="paragraph" w:styleId="TOC7">
+    <w:name w:val="toc 7"/>
+    <w:basedOn w:val="Normal"/>
+    <w:next w:val="Normal"/>
+    <w:autoRedefine/>
+    <w:uiPriority w:val="39"/>
+    <w:rsid w:val="00AA7363"/>
+    <w:pPr>
+      <w:ind w:left="1320"/>
+    </w:pPr>
+    <w:rPr>
+      <w:rFonts w:asciiTheme="minorHAnsi" w:hAnsiTheme="minorHAnsi" w:cstheme="minorHAnsi"/>
+      <w:sz w:val="18"/>
+      <w:szCs w:val="18"/>
+    </w:rPr>
+  </w:style>
+  <w:style w:type="paragraph" w:styleId="TOC8">
+    <w:name w:val="toc 8"/>
+    <w:basedOn w:val="Normal"/>
+    <w:next w:val="Normal"/>
+    <w:autoRedefine/>
+    <w:uiPriority w:val="39"/>
+    <w:rsid w:val="00AA7363"/>
+    <w:pPr>
+      <w:ind w:left="1540"/>
+    </w:pPr>
+    <w:rPr>
+      <w:rFonts w:asciiTheme="minorHAnsi" w:hAnsiTheme="minorHAnsi" w:cstheme="minorHAnsi"/>
+      <w:sz w:val="18"/>
+      <w:szCs w:val="18"/>
+    </w:rPr>
+  </w:style>
+  <w:style w:type="paragraph" w:styleId="TOC9">
+    <w:name w:val="toc 9"/>
+    <w:basedOn w:val="Normal"/>
+    <w:next w:val="Normal"/>
+    <w:autoRedefine/>
+    <w:uiPriority w:val="39"/>
+    <w:rsid w:val="00AA7363"/>
+    <w:pPr>
+      <w:ind w:left="1760"/>
+    </w:pPr>
+    <w:rPr>
+      <w:rFonts w:asciiTheme="minorHAnsi" w:hAnsiTheme="minorHAnsi" w:cstheme="minorHAnsi"/>
+      <w:sz w:val="18"/>
+      <w:szCs w:val="18"/>
+    </w:rPr>
+  </w:style>
+  <w:style w:type="paragraph" w:styleId="BodyText">
+    <w:name w:val="Body Text"/>
+    <w:link w:val="BodyTextChar"/>
+    <w:qFormat/>
+    <w:rsid w:val="006E5523"/>
+    <w:pPr>
+      <w:spacing w:before="120" w:after="120"/>
+    </w:pPr>
+    <w:rPr>
+      <w:sz w:val="24"/>
+      <w:lang w:bidi="ar-SA"/>
+    </w:rPr>
+  </w:style>
+  <w:style w:type="character" w:customStyle="1" w:styleId="BodyTextChar">
+    <w:name w:val="Body Text Char"/>
+    <w:link w:val="BodyText"/>
+    <w:rsid w:val="006E5523"/>
+    <w:rPr>
+      <w:sz w:val="24"/>
+      <w:lang w:val="en-US" w:eastAsia="en-US" w:bidi="ar-SA"/>
+    </w:rPr>
+  </w:style>
+  <w:style w:type="character" w:customStyle="1" w:styleId="FooterChar">
+    <w:name w:val="Footer Char"/>
+    <w:link w:val="Footer"/>
+    <w:rsid w:val="002B735E"/>
+    <w:rPr>
+      <w:rFonts w:cs="Tahoma"/>
+      <w:color w:val="000000"/>
+      <w:szCs w:val="16"/>
+    </w:rPr>
+  </w:style>
+  <w:style w:type="paragraph" w:styleId="BlockText">
+    <w:name w:val="Block Text"/>
+    <w:basedOn w:val="Normal"/>
+    <w:rsid w:val="006E5523"/>
+    <w:pPr>
+      <w:spacing w:after="120"/>
+      <w:ind w:left="1440" w:right="1440"/>
+    </w:pPr>
+  </w:style>
+  <w:style w:type="paragraph" w:styleId="BalloonText">
+    <w:name w:val="Balloon Text"/>
+    <w:basedOn w:val="Normal"/>
+    <w:link w:val="BalloonTextChar"/>
+    <w:rsid w:val="00AE0630"/>
+    <w:rPr>
+      <w:rFonts w:ascii="Tahoma" w:hAnsi="Tahoma" w:cs="Tahoma"/>
+      <w:sz w:val="16"/>
+      <w:szCs w:val="16"/>
+    </w:rPr>
+  </w:style>
+  <w:style w:type="character" w:customStyle="1" w:styleId="BalloonTextChar">
+    <w:name w:val="Balloon Text Char"/>
+    <w:link w:val="BalloonText"/>
+    <w:rsid w:val="00AE0630"/>
+    <w:rPr>
+      <w:rFonts w:ascii="Tahoma" w:hAnsi="Tahoma" w:cs="Tahoma"/>
+      <w:sz w:val="16"/>
+      <w:szCs w:val="16"/>
+    </w:rPr>
+  </w:style>
+  <w:style w:type="paragraph" w:customStyle="1" w:styleId="InstructionalTextMainTitle">
+    <w:name w:val="Instructional Text Main Title"/>
+    <w:basedOn w:val="InstructionalText1"/>
+    <w:next w:val="Title"/>
+    <w:qFormat/>
+    <w:rsid w:val="00DF6735"/>
+    <w:pPr>
+      <w:jc w:val="center"/>
+    </w:pPr>
+    <w:rPr>
+      <w:szCs w:val="22"/>
+    </w:rPr>
+  </w:style>
+  <w:style w:type="paragraph" w:customStyle="1" w:styleId="InstructionalTextTitle2">
+    <w:name w:val="Instructional Text Title 2"/>
+    <w:basedOn w:val="Title2"/>
+    <w:next w:val="Title2"/>
+    <w:qFormat/>
+    <w:rsid w:val="00DF6735"/>
+    <w:rPr>
+      <w:rFonts w:ascii="Times New Roman" w:hAnsi="Times New Roman" w:cs="Times New Roman"/>
+      <w:b w:val="0"/>
+      <w:i/>
+      <w:color w:val="0000FF"/>
+      <w:sz w:val="24"/>
+      <w:szCs w:val="22"/>
+    </w:rPr>
+  </w:style>
+  <w:style w:type="numbering" w:customStyle="1" w:styleId="Headings">
+    <w:name w:val="Headings"/>
+    <w:uiPriority w:val="99"/>
+    <w:rsid w:val="00C84F82"/>
+    <w:pPr>
+      <w:numPr>
+        <w:numId w:val="13"/>
+      </w:numPr>
+    </w:pPr>
+  </w:style>
+  <w:style w:type="character" w:customStyle="1" w:styleId="TitleChar">
+    <w:name w:val="Title Char"/>
+    <w:link w:val="Title"/>
+    <w:rsid w:val="001B0B28"/>
+    <w:rPr>
+      <w:rFonts w:ascii="Arial" w:hAnsi="Arial" w:cs="Arial"/>
+      <w:b/>
+      <w:bCs/>
+      <w:color w:val="000000"/>
+      <w:sz w:val="36"/>
+      <w:szCs w:val="32"/>
+    </w:rPr>
+  </w:style>
+  <w:style w:type="paragraph" w:customStyle="1" w:styleId="InstructionalFooter">
+    <w:name w:val="Instructional Footer"/>
+    <w:basedOn w:val="Footer"/>
+    <w:next w:val="Footer"/>
+    <w:qFormat/>
+    <w:rsid w:val="0028784E"/>
+    <w:rPr>
+      <w:i/>
+      <w:color w:val="0000FF"/>
+    </w:rPr>
+  </w:style>
+  <w:style w:type="character" w:styleId="CommentReference">
+    <w:name w:val="annotation reference"/>
+    <w:rsid w:val="004E38A9"/>
+    <w:rPr>
+      <w:sz w:val="16"/>
+      <w:szCs w:val="16"/>
+    </w:rPr>
+  </w:style>
+  <w:style w:type="paragraph" w:styleId="CommentText">
+    <w:name w:val="annotation text"/>
+    <w:basedOn w:val="Normal"/>
+    <w:link w:val="CommentTextChar"/>
+    <w:rsid w:val="004E38A9"/>
+    <w:rPr>
+      <w:sz w:val="20"/>
+      <w:szCs w:val="20"/>
+    </w:rPr>
+  </w:style>
+  <w:style w:type="character" w:customStyle="1" w:styleId="CommentTextChar">
+    <w:name w:val="Comment Text Char"/>
+    <w:basedOn w:val="DefaultParagraphFont"/>
+    <w:link w:val="CommentText"/>
+    <w:rsid w:val="004E38A9"/>
+  </w:style>
+  <w:style w:type="paragraph" w:styleId="CommentSubject">
+    <w:name w:val="annotation subject"/>
+    <w:basedOn w:val="CommentText"/>
+    <w:next w:val="CommentText"/>
+    <w:link w:val="CommentSubjectChar"/>
+    <w:rsid w:val="004E38A9"/>
+    <w:rPr>
+      <w:b/>
+      <w:bCs/>
+    </w:rPr>
+  </w:style>
+  <w:style w:type="character" w:customStyle="1" w:styleId="CommentSubjectChar">
+    <w:name w:val="Comment Subject Char"/>
+    <w:link w:val="CommentSubject"/>
+    <w:rsid w:val="004E38A9"/>
+    <w:rPr>
+      <w:b/>
+      <w:bCs/>
+    </w:rPr>
+  </w:style>
+  <w:style w:type="paragraph" w:styleId="ListBullet">
+    <w:name w:val="List Bullet"/>
+    <w:basedOn w:val="Normal"/>
+    <w:link w:val="ListBulletChar"/>
+    <w:uiPriority w:val="99"/>
+    <w:qFormat/>
+    <w:rsid w:val="000919CB"/>
+    <w:pPr>
+      <w:numPr>
+        <w:numId w:val="14"/>
+      </w:numPr>
+      <w:tabs>
+        <w:tab w:val="clear" w:pos="360"/>
+        <w:tab w:val="num" w:pos="720"/>
+      </w:tabs>
+      <w:spacing w:before="120"/>
+      <w:ind w:left="720"/>
+    </w:pPr>
+  </w:style>
+  <w:style w:type="character" w:customStyle="1" w:styleId="ListBulletChar">
+    <w:name w:val="List Bullet Char"/>
+    <w:link w:val="ListBullet"/>
+    <w:uiPriority w:val="99"/>
+    <w:locked/>
+    <w:rsid w:val="0081501F"/>
+    <w:rPr>
+      <w:sz w:val="22"/>
+      <w:szCs w:val="24"/>
+      <w:lang w:bidi="ar-SA"/>
+    </w:rPr>
+  </w:style>
+  <w:style w:type="paragraph" w:styleId="ListBullet2">
+    <w:name w:val="List Bullet 2"/>
+    <w:basedOn w:val="Normal"/>
+    <w:link w:val="ListBullet2Char"/>
+    <w:qFormat/>
+    <w:rsid w:val="009A003E"/>
+    <w:pPr>
+      <w:numPr>
+        <w:numId w:val="15"/>
+      </w:numPr>
+      <w:contextualSpacing/>
+    </w:pPr>
+  </w:style>
+  <w:style w:type="character" w:customStyle="1" w:styleId="ListBullet2Char">
+    <w:name w:val="List Bullet 2 Char"/>
+    <w:link w:val="ListBullet2"/>
+    <w:locked/>
+    <w:rsid w:val="009A003E"/>
+    <w:rPr>
+      <w:sz w:val="22"/>
+      <w:szCs w:val="24"/>
+      <w:lang w:bidi="ar-SA"/>
+    </w:rPr>
+  </w:style>
+  <w:style w:type="paragraph" w:styleId="Revision">
+    <w:name w:val="Revision"/>
+    <w:hidden/>
+    <w:uiPriority w:val="99"/>
+    <w:semiHidden/>
+    <w:rsid w:val="00554C3A"/>
+    <w:rPr>
+      <w:sz w:val="22"/>
+      <w:szCs w:val="24"/>
+      <w:lang w:bidi="ar-SA"/>
+    </w:rPr>
+  </w:style>
+  <w:style w:type="paragraph" w:styleId="FootnoteText">
+    <w:name w:val="footnote text"/>
+    <w:basedOn w:val="Normal"/>
+    <w:link w:val="FootnoteTextChar"/>
+    <w:rsid w:val="006962A8"/>
+    <w:rPr>
+      <w:sz w:val="20"/>
+      <w:szCs w:val="20"/>
+    </w:rPr>
+  </w:style>
+  <w:style w:type="character" w:customStyle="1" w:styleId="FootnoteTextChar">
+    <w:name w:val="Footnote Text Char"/>
+    <w:basedOn w:val="DefaultParagraphFont"/>
+    <w:link w:val="FootnoteText"/>
+    <w:rsid w:val="006962A8"/>
+  </w:style>
+  <w:style w:type="character" w:styleId="FootnoteReference">
+    <w:name w:val="footnote reference"/>
+    <w:rsid w:val="006962A8"/>
+    <w:rPr>
+      <w:vertAlign w:val="superscript"/>
+    </w:rPr>
+  </w:style>
+  <w:style w:type="paragraph" w:customStyle="1" w:styleId="Default">
+    <w:name w:val="Default"/>
+    <w:rsid w:val="00C87EDC"/>
+    <w:pPr>
+      <w:autoSpaceDE w:val="0"/>
+      <w:autoSpaceDN w:val="0"/>
+      <w:adjustRightInd w:val="0"/>
+    </w:pPr>
+    <w:rPr>
+      <w:rFonts w:ascii="Arial" w:hAnsi="Arial" w:cs="Arial"/>
+      <w:color w:val="000000"/>
+      <w:sz w:val="24"/>
+      <w:szCs w:val="24"/>
+      <w:lang w:bidi="ar-SA"/>
+    </w:rPr>
+  </w:style>
+  <w:style w:type="paragraph" w:styleId="NormalWeb">
+    <w:name w:val="Normal (Web)"/>
+    <w:basedOn w:val="Normal"/>
+    <w:uiPriority w:val="99"/>
+    <w:unhideWhenUsed/>
+    <w:rsid w:val="00EE08BA"/>
+    <w:pPr>
+      <w:spacing w:before="150" w:after="150"/>
+    </w:pPr>
+    <w:rPr>
+      <w:rFonts w:eastAsia="Calibri"/>
+      <w:sz w:val="24"/>
+    </w:rPr>
+  </w:style>
+  <w:style w:type="paragraph" w:styleId="ListParagraph">
+    <w:name w:val="List Paragraph"/>
+    <w:basedOn w:val="Normal"/>
+    <w:uiPriority w:val="34"/>
+    <w:qFormat/>
+    <w:rsid w:val="00E72B1B"/>
+    <w:pPr>
+      <w:ind w:left="720"/>
+      <w:contextualSpacing/>
+    </w:pPr>
+  </w:style>
+  <w:style w:type="character" w:customStyle="1" w:styleId="tgc">
+    <w:name w:val="_tgc"/>
+    <w:basedOn w:val="DefaultParagraphFont"/>
+    <w:rsid w:val="00E72B1B"/>
+  </w:style>
+  <w:style w:type="character" w:customStyle="1" w:styleId="IHyperlink">
+    <w:name w:val="IHyperlink"/>
+    <w:rsid w:val="00E72B1B"/>
+    <w:rPr>
+      <w:rFonts w:cs="Times New Roman"/>
+      <w:color w:val="008000"/>
+      <w:u w:val="dotted" w:color="008000"/>
+    </w:rPr>
+  </w:style>
+  <w:style w:type="character" w:customStyle="1" w:styleId="Keys">
+    <w:name w:val="Keys"/>
+    <w:uiPriority w:val="99"/>
+    <w:rsid w:val="00E72B1B"/>
+    <w:rPr>
+      <w:rFonts w:ascii="Franklin Gothic Demi" w:hAnsi="Franklin Gothic Demi"/>
+      <w:sz w:val="20"/>
+    </w:rPr>
+  </w:style>
+  <w:style w:type="paragraph" w:styleId="BodyText3">
+    <w:name w:val="Body Text 3"/>
+    <w:basedOn w:val="Normal"/>
+    <w:link w:val="BodyText3Char"/>
+    <w:unhideWhenUsed/>
+    <w:rsid w:val="00CD2781"/>
+    <w:pPr>
+      <w:spacing w:after="120"/>
+    </w:pPr>
+    <w:rPr>
+      <w:sz w:val="16"/>
+      <w:szCs w:val="16"/>
+    </w:rPr>
+  </w:style>
+  <w:style w:type="character" w:customStyle="1" w:styleId="BodyText3Char">
+    <w:name w:val="Body Text 3 Char"/>
+    <w:basedOn w:val="DefaultParagraphFont"/>
+    <w:link w:val="BodyText3"/>
+    <w:rsid w:val="00CD2781"/>
+    <w:rPr>
+      <w:sz w:val="16"/>
+      <w:szCs w:val="16"/>
+      <w:lang w:bidi="ar-SA"/>
+    </w:rPr>
+  </w:style>
+  <w:style w:type="character" w:customStyle="1" w:styleId="TableTextChar0">
+    <w:name w:val="TableText Char"/>
+    <w:basedOn w:val="DefaultParagraphFont"/>
+    <w:link w:val="TableText0"/>
+    <w:uiPriority w:val="99"/>
+    <w:locked/>
+    <w:rsid w:val="00CD2781"/>
+    <w:rPr>
+      <w:rFonts w:ascii="Arial" w:hAnsi="Arial" w:cs="Arial"/>
+    </w:rPr>
+  </w:style>
+  <w:style w:type="paragraph" w:customStyle="1" w:styleId="TableText0">
+    <w:name w:val="TableText"/>
+    <w:basedOn w:val="Normal"/>
+    <w:link w:val="TableTextChar0"/>
+    <w:uiPriority w:val="99"/>
+    <w:rsid w:val="00CD2781"/>
+    <w:pPr>
+      <w:spacing w:before="40" w:after="40"/>
+    </w:pPr>
+    <w:rPr>
+      <w:rFonts w:ascii="Arial" w:hAnsi="Arial" w:cs="Arial"/>
+      <w:sz w:val="20"/>
+      <w:szCs w:val="20"/>
+      <w:lang w:bidi="yi-Hebr"/>
+    </w:rPr>
+  </w:style>
+  <w:style w:type="character" w:customStyle="1" w:styleId="TableHead">
+    <w:name w:val="TableHead"/>
+    <w:basedOn w:val="DefaultParagraphFont"/>
+    <w:uiPriority w:val="99"/>
+    <w:rsid w:val="00CD2781"/>
+    <w:rPr>
+      <w:rFonts w:ascii="Arial" w:hAnsi="Arial" w:cs="Arial" w:hint="default"/>
+      <w:b/>
+      <w:bCs/>
+      <w:color w:val="FFFFFF"/>
+    </w:rPr>
+  </w:style>
+  <w:style w:type="paragraph" w:styleId="NoSpacing">
+    <w:name w:val="No Spacing"/>
+    <w:uiPriority w:val="1"/>
+    <w:qFormat/>
+    <w:rsid w:val="001316D5"/>
+    <w:rPr>
+      <w:rFonts w:asciiTheme="minorHAnsi" w:eastAsiaTheme="minorHAnsi" w:hAnsiTheme="minorHAnsi" w:cstheme="minorBidi"/>
+      <w:sz w:val="22"/>
+      <w:szCs w:val="22"/>
+      <w:lang w:bidi="ar-SA"/>
+    </w:rPr>
+  </w:style>
+  <w:style w:type="paragraph" w:customStyle="1" w:styleId="Style2">
+    <w:name w:val="Style2"/>
+    <w:basedOn w:val="Normal"/>
+    <w:link w:val="Style2Char"/>
+    <w:qFormat/>
+    <w:rsid w:val="00552C7B"/>
+    <w:pPr>
+      <w:spacing w:before="120" w:after="120"/>
+      <w:ind w:left="360"/>
+    </w:pPr>
+    <w:rPr>
+      <w:rFonts w:eastAsiaTheme="minorHAnsi"/>
+      <w:sz w:val="24"/>
+      <w:szCs w:val="20"/>
+    </w:rPr>
+  </w:style>
+  <w:style w:type="character" w:customStyle="1" w:styleId="Style2Char">
+    <w:name w:val="Style2 Char"/>
+    <w:basedOn w:val="DefaultParagraphFont"/>
+    <w:link w:val="Style2"/>
+    <w:rsid w:val="00552C7B"/>
+    <w:rPr>
+      <w:rFonts w:eastAsiaTheme="minorHAnsi"/>
+      <w:sz w:val="24"/>
+      <w:lang w:bidi="ar-SA"/>
+    </w:rPr>
+  </w:style>
+  <w:style w:type="paragraph" w:styleId="TableofFigures">
+    <w:name w:val="table of figures"/>
+    <w:basedOn w:val="Normal"/>
+    <w:next w:val="Normal"/>
+    <w:uiPriority w:val="99"/>
+    <w:unhideWhenUsed/>
+    <w:qFormat/>
+    <w:rsid w:val="004321AE"/>
+    <w:rPr>
+      <w:rFonts w:ascii="Arial" w:hAnsi="Arial"/>
+      <w:b/>
+      <w:sz w:val="28"/>
+    </w:rPr>
+  </w:style>
+  <w:style w:type="paragraph" w:styleId="TOCHeading">
+    <w:name w:val="TOC Heading"/>
+    <w:basedOn w:val="Heading1"/>
+    <w:next w:val="Normal"/>
+    <w:uiPriority w:val="39"/>
+    <w:unhideWhenUsed/>
+    <w:qFormat/>
+    <w:rsid w:val="0067170B"/>
+    <w:pPr>
+      <w:keepLines/>
+      <w:autoSpaceDE/>
+      <w:autoSpaceDN/>
+      <w:adjustRightInd/>
+      <w:spacing w:after="0" w:line="259" w:lineRule="auto"/>
+      <w:outlineLvl w:val="9"/>
+    </w:pPr>
+    <w:rPr>
+      <w:rFonts w:asciiTheme="majorHAnsi" w:eastAsiaTheme="majorEastAsia" w:hAnsiTheme="majorHAnsi" w:cstheme="majorBidi"/>
+      <w:b w:val="0"/>
+      <w:bCs w:val="0"/>
+      <w:color w:val="365F91" w:themeColor="accent1" w:themeShade="BF"/>
+      <w:kern w:val="0"/>
+      <w:sz w:val="32"/>
+    </w:rPr>
+  </w:style>
+  <w:style w:type="character" w:styleId="Strong">
+    <w:name w:val="Strong"/>
+    <w:basedOn w:val="DefaultParagraphFont"/>
+    <w:uiPriority w:val="22"/>
+    <w:qFormat/>
+    <w:rsid w:val="004B0441"/>
+    <w:rPr>
+      <w:b/>
+      <w:bCs/>
+    </w:rPr>
+  </w:style>
+</w:styles>
+</file>
+
+<file path=word/stylesWithEffects.xml><?xml version="1.0" encoding="utf-8"?>
+<w:styles xmlns:wpc="http://schemas.microsoft.com/office/word/2010/wordprocessingCanvas" xmlns:mc="http://schemas.openxmlformats.org/markup-compatibility/2006" xmlns:o="urn:schemas-microsoft-com:office:office" xmlns:r="http://schemas.openxmlformats.org/officeDocument/2006/relationships" xmlns:m="http://schemas.openxmlformats.org/officeDocument/2006/math" xmlns:v="urn:schemas-microsoft-com:vml" xmlns:wp14="http://schemas.microsoft.com/office/word/2010/wordprocessingDrawing" xmlns:wp="http://schemas.openxmlformats.org/drawingml/2006/wordprocessingDrawing" xmlns:w10="urn:schemas-microsoft-com:office:word" xmlns:w="http://schemas.openxmlformats.org/wordprocessingml/2006/main" xmlns:w14="http://schemas.microsoft.com/office/word/2010/wordml" xmlns:wpg="http://schemas.microsoft.com/office/word/2010/wordprocessingGroup" xmlns:wpi="http://schemas.microsoft.com/office/word/2010/wordprocessingInk" xmlns:wne="http://schemas.microsoft.com/office/word/2006/wordml" xmlns:wps="http://schemas.microsoft.com/office/word/2010/wordprocessingShape" mc:Ignorable="w14 wp14">
+  <w:docDefaults>
+    <w:rPrDefault>
+      <w:rPr>
+        <w:rFonts w:ascii="Times New Roman" w:eastAsia="Times New Roman" w:hAnsi="Times New Roman" w:cs="Times New Roman"/>
+        <w:lang w:val="en-US" w:eastAsia="en-US" w:bidi="yi-Hebr"/>
+      </w:rPr>
+    </w:rPrDefault>
+    <w:pPrDefault/>
+  </w:docDefaults>
+  <w:latentStyles w:defLockedState="0" w:defUIPriority="0" w:defSemiHidden="1" w:defUnhideWhenUsed="1" w:defQFormat="0" w:count="267">
+    <w:lsdException w:name="Normal" w:semiHidden="0" w:unhideWhenUsed="0" w:qFormat="1"/>
+    <w:lsdException w:name="heading 1" w:semiHidden="0" w:unhideWhenUsed="0" w:qFormat="1"/>
+    <w:lsdException w:name="heading 2" w:semiHidden="0" w:unhideWhenUsed="0" w:qFormat="1"/>
+    <w:lsdException w:name="heading 3" w:semiHidden="0" w:unhideWhenUsed="0" w:qFormat="1"/>
+    <w:lsdException w:name="heading 4" w:semiHidden="0" w:unhideWhenUsed="0" w:qFormat="1"/>
+    <w:lsdException w:name="heading 5" w:semiHidden="0" w:unhideWhenUsed="0" w:qFormat="1"/>
+    <w:lsdException w:name="heading 6" w:semiHidden="0" w:unhideWhenUsed="0" w:qFormat="1"/>
+    <w:lsdException w:name="heading 7" w:qFormat="1"/>
+    <w:lsdException w:name="heading 8" w:qFormat="1"/>
+    <w:lsdException w:name="heading 9" w:qFormat="1"/>
+    <w:lsdException w:name="toc 1" w:uiPriority="39"/>
+    <w:lsdException w:name="toc 2" w:uiPriority="39"/>
+    <w:lsdException w:name="toc 3" w:uiPriority="39"/>
+    <w:lsdException w:name="toc 4" w:uiPriority="39"/>
+    <w:lsdException w:name="toc 5" w:uiPriority="39"/>
+    <w:lsdException w:name="toc 6" w:uiPriority="39"/>
+    <w:lsdException w:name="toc 7" w:uiPriority="39"/>
+    <w:lsdException w:name="toc 8" w:uiPriority="39"/>
+    <w:lsdException w:name="toc 9" w:uiPriority="39"/>
+    <w:lsdException w:name="caption" w:uiPriority="99" w:qFormat="1"/>
+    <w:lsdException w:name="table of figures" w:uiPriority="99" w:qFormat="1"/>
+    <w:lsdException w:name="List Bullet" w:uiPriority="99" w:qFormat="1"/>
+    <w:lsdException w:name="List Number" w:semiHidden="0" w:unhideWhenUsed="0"/>
+    <w:lsdException w:name="List 4" w:semiHidden="0" w:unhideWhenUsed="0"/>
+    <w:lsdException w:name="List 5" w:semiHidden="0" w:unhideWhenUsed="0"/>
+    <w:lsdException w:name="List Bullet 2" w:qFormat="1"/>
+    <w:lsdException w:name="Title" w:semiHidden="0" w:unhideWhenUsed="0" w:qFormat="1"/>
+    <w:lsdException w:name="Body Text" w:qFormat="1"/>
+    <w:lsdException w:name="Subtitle" w:semiHidden="0" w:unhideWhenUsed="0" w:qFormat="1"/>
+    <w:lsdException w:name="Salutation" w:semiHidden="0" w:unhideWhenUsed="0"/>
+    <w:lsdException w:name="Date" w:semiHidden="0" w:unhideWhenUsed="0"/>
+    <w:lsdException w:name="Body Text First Indent" w:semiHidden="0" w:unhideWhenUsed="0"/>
+    <w:lsdException w:name="Hyperlink" w:uiPriority="99"/>
+    <w:lsdException w:name="Strong" w:semiHidden="0" w:uiPriority="22" w:unhideWhenUsed="0" w:qFormat="1"/>
+    <w:lsdException w:name="Emphasis" w:semiHidden="0" w:unhideWhenUsed="0" w:qFormat="1"/>
+    <w:lsdException w:name="Normal (Web)" w:uiPriority="99"/>
+    <w:lsdException w:name="No List" w:uiPriority="99"/>
+    <w:lsdException w:name="Table Grid" w:semiHidden="0" w:unhideWhenUsed="0"/>
+    <w:lsdException w:name="Placeholder Text" w:uiPriority="99" w:unhideWhenUsed="0"/>
+    <w:lsdException w:name="No Spacing" w:semiHidden="0" w:uiPriority="1" w:unhideWhenUsed="0" w:qFormat="1"/>
+    <w:lsdException w:name="Light Shading" w:semiHidden="0" w:uiPriority="60" w:unhideWhenUsed="0"/>
+    <w:lsdException w:name="Light List" w:semiHidden="0" w:uiPriority="61" w:unhideWhenUsed="0"/>
+    <w:lsdException w:name="Light Grid" w:semiHidden="0" w:uiPriority="62" w:unhideWhenUsed="0"/>
+    <w:lsdException w:name="Medium Shading 1" w:semiHidden="0" w:uiPriority="63" w:unhideWhenUsed="0"/>
+    <w:lsdException w:name="Medium Shading 2" w:semiHidden="0" w:uiPriority="64" w:unhideWhenUsed="0"/>
+    <w:lsdException w:name="Medium List 1" w:semiHidden="0" w:uiPriority="65" w:unhideWhenUsed="0"/>
+    <w:lsdException w:name="Medium List 2" w:semiHidden="0" w:uiPriority="66" w:unhideWhenUsed="0"/>
+    <w:lsdException w:name="Medium Grid 1" w:semiHidden="0" w:uiPriority="67" w:unhideWhenUsed="0"/>
+    <w:lsdException w:name="Medium Grid 2" w:semiHidden="0" w:uiPriority="68" w:unhideWhenUsed="0"/>
+    <w:lsdException w:name="Medium Grid 3" w:semiHidden="0" w:uiPriority="69" w:unhideWhenUsed="0"/>
+    <w:lsdException w:name="Dark List" w:semiHidden="0" w:uiPriority="70" w:unhideWhenUsed="0"/>
+    <w:lsdException w:name="Colorful Shading" w:semiHidden="0" w:uiPriority="71" w:unhideWhenUsed="0"/>
+    <w:lsdException w:name="Colorful List" w:semiHidden="0" w:uiPriority="72" w:unhideWhenUsed="0"/>
+    <w:lsdException w:name="Colorful Grid" w:semiHidden="0" w:uiPriority="73" w:unhideWhenUsed="0"/>
+    <w:lsdException w:name="Light Shading Accent 1" w:semiHidden="0" w:uiPriority="60" w:unhideWhenUsed="0"/>
+    <w:lsdException w:name="Light List Accent 1" w:semiHidden="0" w:uiPriority="61" w:unhideWhenUsed="0"/>
+    <w:lsdException w:name="Light Grid Accent 1" w:semiHidden="0" w:uiPriority="62" w:unhideWhenUsed="0"/>
+    <w:lsdException w:name="Medium Shading 1 Accent 1" w:semiHidden="0" w:uiPriority="63" w:unhideWhenUsed="0"/>
+    <w:lsdException w:name="Medium Shading 2 Accent 1" w:semiHidden="0" w:uiPriority="64" w:unhideWhenUsed="0"/>
+    <w:lsdException w:name="Medium List 1 Accent 1" w:semiHidden="0" w:uiPriority="65" w:unhideWhenUsed="0"/>
+    <w:lsdException w:name="Revision" w:uiPriority="99" w:unhideWhenUsed="0"/>
+    <w:lsdException w:name="List Paragraph" w:semiHidden="0" w:uiPriority="34" w:unhideWhenUsed="0" w:qFormat="1"/>
+    <w:lsdException w:name="Quote" w:semiHidden="0" w:uiPriority="29" w:unhideWhenUsed="0" w:qFormat="1"/>
+    <w:lsdException w:name="Intense Quote" w:semiHidden="0" w:uiPriority="30" w:unhideWhenUsed="0" w:qFormat="1"/>
+    <w:lsdException w:name="Medium List 2 Accent 1" w:semiHidden="0" w:uiPriority="66" w:unhideWhenUsed="0"/>
+    <w:lsdException w:name="Medium Grid 1 Accent 1" w:semiHidden="0" w:uiPriority="67" w:unhideWhenUsed="0"/>
+    <w:lsdException w:name="Medium Grid 2 Accent 1" w:semiHidden="0" w:uiPriority="68" w:unhideWhenUsed="0"/>
+    <w:lsdException w:name="Medium Grid 3 Accent 1" w:semiHidden="0" w:uiPriority="69" w:unhideWhenUsed="0"/>
+    <w:lsdException w:name="Dark List Accent 1" w:semiHidden="0" w:uiPriority="70" w:unhideWhenUsed="0"/>
+    <w:lsdException w:name="Colorful Shading Accent 1" w:semiHidden="0" w:uiPriority="71" w:unhideWhenUsed="0"/>
+    <w:lsdException w:name="Colorful List Accent 1" w:semiHidden="0" w:uiPriority="72" w:unhideWhenUsed="0"/>
+    <w:lsdException w:name="Colorful Grid Accent 1" w:semiHidden="0" w:uiPriority="73" w:unhideWhenUsed="0"/>
+    <w:lsdException w:name="Light Shading Accent 2" w:semiHidden="0" w:uiPriority="60" w:unhideWhenUsed="0"/>
+    <w:lsdException w:name="Light List Accent 2" w:semiHidden="0" w:uiPriority="61" w:unhideWhenUsed="0"/>
+    <w:lsdException w:name="Light Grid Accent 2" w:semiHidden="0" w:uiPriority="62" w:unhideWhenUsed="0"/>
+    <w:lsdException w:name="Medium Shading 1 Accent 2" w:semiHidden="0" w:uiPriority="63" w:unhideWhenUsed="0"/>
+    <w:lsdException w:name="Medium Shading 2 Accent 2" w:semiHidden="0" w:uiPriority="64" w:unhideWhenUsed="0"/>
+    <w:lsdException w:name="Medium List 1 Accent 2" w:semiHidden="0" w:uiPriority="65" w:unhideWhenUsed="0"/>
+    <w:lsdException w:name="Medium List 2 Accent 2" w:semiHidden="0" w:uiPriority="66" w:unhideWhenUsed="0"/>
+    <w:lsdException w:name="Medium Grid 1 Accent 2" w:semiHidden="0" w:uiPriority="67" w:unhideWhenUsed="0"/>
+    <w:lsdException w:name="Medium Grid 2 Accent 2" w:semiHidden="0" w:uiPriority="68" w:unhideWhenUsed="0"/>
+    <w:lsdException w:name="Medium Grid 3 Accent 2" w:semiHidden="0" w:uiPriority="69" w:unhideWhenUsed="0"/>
+    <w:lsdException w:name="Dark List Accent 2" w:semiHidden="0" w:uiPriority="70" w:unhideWhenUsed="0"/>
+    <w:lsdException w:name="Colorful Shading Accent 2" w:semiHidden="0" w:uiPriority="71" w:unhideWhenUsed="0"/>
+    <w:lsdException w:name="Colorful List Accent 2" w:semiHidden="0" w:uiPriority="72" w:unhideWhenUsed="0"/>
+    <w:lsdException w:name="Colorful Grid Accent 2" w:semiHidden="0" w:uiPriority="73" w:unhideWhenUsed="0"/>
+    <w:lsdException w:name="Light Shading Accent 3" w:semiHidden="0" w:uiPriority="60" w:unhideWhenUsed="0"/>
+    <w:lsdException w:name="Light List Accent 3" w:semiHidden="0" w:uiPriority="61" w:unhideWhenUsed="0"/>
+    <w:lsdException w:name="Light Grid Accent 3" w:semiHidden="0" w:uiPriority="62" w:unhideWhenUsed="0"/>
+    <w:lsdException w:name="Medium Shading 1 Accent 3" w:semiHidden="0" w:uiPriority="63" w:unhideWhenUsed="0"/>
+    <w:lsdException w:name="Medium Shading 2 Accent 3" w:semiHidden="0" w:uiPriority="64" w:unhideWhenUsed="0"/>
+    <w:lsdException w:name="Medium List 1 Accent 3" w:semiHidden="0" w:uiPriority="65" w:unhideWhenUsed="0"/>
+    <w:lsdException w:name="Medium List 2 Accent 3" w:semiHidden="0" w:uiPriority="66" w:unhideWhenUsed="0"/>
+    <w:lsdException w:name="Medium Grid 1 Accent 3" w:semiHidden="0" w:uiPriority="67" w:unhideWhenUsed="0"/>
+    <w:lsdException w:name="Medium Grid 2 Accent 3" w:semiHidden="0" w:uiPriority="68" w:unhideWhenUsed="0"/>
+    <w:lsdException w:name="Medium Grid 3 Accent 3" w:semiHidden="0" w:uiPriority="69" w:unhideWhenUsed="0"/>
+    <w:lsdException w:name="Dark List Accent 3" w:semiHidden="0" w:uiPriority="70" w:unhideWhenUsed="0"/>
+    <w:lsdException w:name="Colorful Shading Accent 3" w:semiHidden="0" w:uiPriority="71" w:unhideWhenUsed="0"/>
+    <w:lsdException w:name="Colorful List Accent 3" w:semiHidden="0" w:uiPriority="72" w:unhideWhenUsed="0"/>
+    <w:lsdException w:name="Colorful Grid Accent 3" w:semiHidden="0" w:uiPriority="73" w:unhideWhenUsed="0"/>
+    <w:lsdException w:name="Light Shading Accent 4" w:semiHidden="0" w:uiPriority="60" w:unhideWhenUsed="0"/>
+    <w:lsdException w:name="Light List Accent 4" w:semiHidden="0" w:uiPriority="61" w:unhideWhenUsed="0"/>
+    <w:lsdException w:name="Light Grid Accent 4" w:semiHidden="0" w:uiPriority="62" w:unhideWhenUsed="0"/>
+    <w:lsdException w:name="Medium Shading 1 Accent 4" w:semiHidden="0" w:uiPriority="63" w:unhideWhenUsed="0"/>
+    <w:lsdException w:name="Medium Shading 2 Accent 4" w:semiHidden="0" w:uiPriority="64" w:unhideWhenUsed="0"/>
+    <w:lsdException w:name="Medium List 1 Accent 4" w:semiHidden="0" w:uiPriority="65" w:unhideWhenUsed="0"/>
+    <w:lsdException w:name="Medium List 2 Accent 4" w:semiHidden="0" w:uiPriority="66" w:unhideWhenUsed="0"/>
+    <w:lsdException w:name="Medium Grid 1 Accent 4" w:semiHidden="0" w:uiPriority="67" w:unhideWhenUsed="0"/>
+    <w:lsdException w:name="Medium Grid 2 Accent 4" w:semiHidden="0" w:uiPriority="68" w:unhideWhenUsed="0"/>
+    <w:lsdException w:name="Medium Grid 3 Accent 4" w:semiHidden="0" w:uiPriority="69" w:unhideWhenUsed="0"/>
+    <w:lsdException w:name="Dark List Accent 4" w:semiHidden="0" w:uiPriority="70" w:unhideWhenUsed="0"/>
+    <w:lsdException w:name="Colorful Shading Accent 4" w:semiHidden="0" w:uiPriority="71" w:unhideWhenUsed="0"/>
+    <w:lsdException w:name="Colorful List Accent 4" w:semiHidden="0" w:uiPriority="72" w:unhideWhenUsed="0"/>
+    <w:lsdException w:name="Colorful Grid Accent 4" w:semiHidden="0" w:uiPriority="73" w:unhideWhenUsed="0"/>
+    <w:lsdException w:name="Light Shading Accent 5" w:semiHidden="0" w:uiPriority="60" w:unhideWhenUsed="0"/>
+    <w:lsdException w:name="Light List Accent 5" w:semiHidden="0" w:uiPriority="61" w:unhideWhenUsed="0"/>
+    <w:lsdException w:name="Light Grid Accent 5" w:semiHidden="0" w:uiPriority="62" w:unhideWhenUsed="0"/>
+    <w:lsdException w:name="Medium Shading 1 Accent 5" w:semiHidden="0" w:uiPriority="63" w:unhideWhenUsed="0"/>
+    <w:lsdException w:name="Medium Shading 2 Accent 5" w:semiHidden="0" w:uiPriority="64" w:unhideWhenUsed="0"/>
+    <w:lsdException w:name="Medium List 1 Accent 5" w:semiHidden="0" w:uiPriority="65" w:unhideWhenUsed="0"/>
+    <w:lsdException w:name="Medium List 2 Accent 5" w:semiHidden="0" w:uiPriority="66" w:unhideWhenUsed="0"/>
+    <w:lsdException w:name="Medium Grid 1 Accent 5" w:semiHidden="0" w:uiPriority="67" w:unhideWhenUsed="0"/>
+    <w:lsdException w:name="Medium Grid 2 Accent 5" w:semiHidden="0" w:uiPriority="68" w:unhideWhenUsed="0"/>
+    <w:lsdException w:name="Medium Grid 3 Accent 5" w:semiHidden="0" w:uiPriority="69" w:unhideWhenUsed="0"/>
+    <w:lsdException w:name="Dark List Accent 5" w:semiHidden="0" w:uiPriority="70" w:unhideWhenUsed="0"/>
+    <w:lsdException w:name="Colorful Shading Accent 5" w:semiHidden="0" w:uiPriority="71" w:unhideWhenUsed="0"/>
+    <w:lsdException w:name="Colorful List Accent 5" w:semiHidden="0" w:uiPriority="72" w:unhideWhenUsed="0"/>
+    <w:lsdException w:name="Colorful Grid Accent 5" w:semiHidden="0" w:uiPriority="73" w:unhideWhenUsed="0"/>
+    <w:lsdException w:name="Light Shading Accent 6" w:semiHidden="0" w:uiPriority="60" w:unhideWhenUsed="0"/>
+    <w:lsdException w:name="Light List Accent 6" w:semiHidden="0" w:uiPriority="61" w:unhideWhenUsed="0"/>
+    <w:lsdException w:name="Light Grid Accent 6" w:semiHidden="0" w:uiPriority="62" w:unhideWhenUsed="0"/>
+    <w:lsdException w:name="Medium Shading 1 Accent 6" w:semiHidden="0" w:uiPriority="63" w:unhideWhenUsed="0"/>
+    <w:lsdException w:name="Medium Shading 2 Accent 6" w:semiHidden="0" w:uiPriority="64" w:unhideWhenUsed="0"/>
+    <w:lsdException w:name="Medium List 1 Accent 6" w:semiHidden="0" w:uiPriority="65" w:unhideWhenUsed="0"/>
+    <w:lsdException w:name="Medium List 2 Accent 6" w:semiHidden="0" w:uiPriority="66" w:unhideWhenUsed="0"/>
+    <w:lsdException w:name="Medium Grid 1 Accent 6" w:semiHidden="0" w:uiPriority="67" w:unhideWhenUsed="0"/>
+    <w:lsdException w:name="Medium Grid 2 Accent 6" w:semiHidden="0" w:uiPriority="68" w:unhideWhenUsed="0"/>
+    <w:lsdException w:name="Medium Grid 3 Accent 6" w:semiHidden="0" w:uiPriority="69" w:unhideWhenUsed="0"/>
+    <w:lsdException w:name="Dark List Accent 6" w:semiHidden="0" w:uiPriority="70" w:unhideWhenUsed="0"/>
+    <w:lsdException w:name="Colorful Shading Accent 6" w:semiHidden="0" w:uiPriority="71" w:unhideWhenUsed="0"/>
+    <w:lsdException w:name="Colorful List Accent 6" w:semiHidden="0" w:uiPriority="72" w:unhideWhenUsed="0"/>
+    <w:lsdException w:name="Colorful Grid Accent 6" w:semiHidden="0" w:uiPriority="73" w:unhideWhenUsed="0"/>
+    <w:lsdException w:name="Subtle Emphasis" w:semiHidden="0" w:uiPriority="19" w:unhideWhenUsed="0" w:qFormat="1"/>
+    <w:lsdException w:name="Intense Emphasis" w:semiHidden="0" w:uiPriority="21" w:unhideWhenUsed="0" w:qFormat="1"/>
+    <w:lsdException w:name="Subtle Reference" w:semiHidden="0" w:uiPriority="31" w:unhideWhenUsed="0" w:qFormat="1"/>
+    <w:lsdException w:name="Intense Reference" w:semiHidden="0" w:uiPriority="32" w:unhideWhenUsed="0" w:qFormat="1"/>
+    <w:lsdException w:name="Book Title" w:semiHidden="0" w:uiPriority="33" w:unhideWhenUsed="0" w:qFormat="1"/>
+    <w:lsdException w:name="Bibliography" w:uiPriority="37"/>
+    <w:lsdException w:name="TOC Heading" w:uiPriority="39" w:qFormat="1"/>
   </w:latentStyles>
   <w:style w:type="paragraph" w:default="1" w:styleId="Normal">
     <w:name w:val="Normal"/>
@@ -25881,6 +27339,23 @@
 </file>
 
 <file path=customXml/item1.xml><?xml version="1.0" encoding="utf-8"?>
+<?mso-contentType ?>
+<FormTemplates xmlns="http://schemas.microsoft.com/sharepoint/v3/contenttype/forms">
+  <Display>DocumentLibraryForm</Display>
+  <Edit>DocumentLibraryForm</Edit>
+  <New>DocumentLibraryForm</New>
+</FormTemplates>
+</file>
+
+<file path=customXml/item2.xml><?xml version="1.0" encoding="utf-8"?>
+<p:properties xmlns:p="http://schemas.microsoft.com/office/2006/metadata/properties" xmlns:xsi="http://www.w3.org/2001/XMLSchema-instance" xmlns:pc="http://schemas.microsoft.com/office/infopath/2007/PartnerControls">
+  <documentManagement>
+    <Section xmlns="dccbc5df-29b3-4670-b8f5-ce9b6d6a1832">CD2 Required Documentation Templates</Section>
+  </documentManagement>
+</p:properties>
+</file>
+
+<file path=customXml/item3.xml><?xml version="1.0" encoding="utf-8"?>
 <ct:contentTypeSchema xmlns:ct="http://schemas.microsoft.com/office/2006/metadata/contentType" xmlns:ma="http://schemas.microsoft.com/office/2006/metadata/properties/metaAttributes" ct:_="" ma:_="" ma:contentTypeName="Document" ma:contentTypeID="0x0101004B55E56D3DD6DC4BB3756304B0ED6A72" ma:contentTypeVersion="1" ma:contentTypeDescription="Create a new document." ma:contentTypeScope="" ma:versionID="b88749c6a9d36583b2fd2822eb3e377c">
   <xsd:schema xmlns:xsd="http://www.w3.org/2001/XMLSchema" xmlns:xs="http://www.w3.org/2001/XMLSchema" xmlns:p="http://schemas.microsoft.com/office/2006/metadata/properties" xmlns:ns2="dccbc5df-29b3-4670-b8f5-ce9b6d6a1832" targetNamespace="http://schemas.microsoft.com/office/2006/metadata/properties" ma:root="true" ma:fieldsID="552a071a7afba616d45d386884720959" ns2:_="">
     <xsd:import namespace="dccbc5df-29b3-4670-b8f5-ce9b6d6a1832"/>
@@ -26013,28 +27488,35 @@
 </ct:contentTypeSchema>
 </file>
 
-<file path=customXml/item2.xml><?xml version="1.0" encoding="utf-8"?>
-<p:properties xmlns:p="http://schemas.microsoft.com/office/2006/metadata/properties" xmlns:xsi="http://www.w3.org/2001/XMLSchema-instance" xmlns:pc="http://schemas.microsoft.com/office/infopath/2007/PartnerControls">
-  <documentManagement>
-    <Section xmlns="dccbc5df-29b3-4670-b8f5-ce9b6d6a1832">CD2 Required Documentation Templates</Section>
-  </documentManagement>
-</p:properties>
-</file>
-
-<file path=customXml/item3.xml><?xml version="1.0" encoding="utf-8"?>
-<?mso-contentType ?>
-<FormTemplates xmlns="http://schemas.microsoft.com/sharepoint/v3/contenttype/forms">
-  <Display>DocumentLibraryForm</Display>
-  <Edit>DocumentLibraryForm</Edit>
-  <New>DocumentLibraryForm</New>
-</FormTemplates>
-</file>
-
 <file path=customXml/item4.xml><?xml version="1.0" encoding="utf-8"?>
 <b:Sources xmlns:b="http://schemas.openxmlformats.org/officeDocument/2006/bibliography" xmlns="http://schemas.openxmlformats.org/officeDocument/2006/bibliography" SelectedStyle="\APA.XSL" StyleName="APA"/>
 </file>
 
 <file path=customXml/itemProps1.xml><?xml version="1.0" encoding="utf-8"?>
+<ds:datastoreItem xmlns:ds="http://schemas.openxmlformats.org/officeDocument/2006/customXml" ds:itemID="{17A4561F-8EDF-45A1-9B5A-051AC10ECA67}">
+  <ds:schemaRefs>
+    <ds:schemaRef ds:uri="http://schemas.microsoft.com/sharepoint/v3/contenttype/forms"/>
+  </ds:schemaRefs>
+</ds:datastoreItem>
+</file>
+
+<file path=customXml/itemProps2.xml><?xml version="1.0" encoding="utf-8"?>
+<ds:datastoreItem xmlns:ds="http://schemas.openxmlformats.org/officeDocument/2006/customXml" ds:itemID="{8A7994EE-9A3C-46A0-AA3E-20C4619B20E2}">
+  <ds:schemaRefs>
+    <ds:schemaRef ds:uri="http://purl.org/dc/terms/"/>
+    <ds:schemaRef ds:uri="http://purl.org/dc/dcmitype/"/>
+    <ds:schemaRef ds:uri="http://schemas.openxmlformats.org/package/2006/metadata/core-properties"/>
+    <ds:schemaRef ds:uri="http://schemas.microsoft.com/office/infopath/2007/PartnerControls"/>
+    <ds:schemaRef ds:uri="http://schemas.microsoft.com/office/2006/metadata/properties"/>
+    <ds:schemaRef ds:uri="dccbc5df-29b3-4670-b8f5-ce9b6d6a1832"/>
+    <ds:schemaRef ds:uri="http://purl.org/dc/elements/1.1/"/>
+    <ds:schemaRef ds:uri="http://schemas.microsoft.com/office/2006/documentManagement/types"/>
+    <ds:schemaRef ds:uri="http://www.w3.org/XML/1998/namespace"/>
+  </ds:schemaRefs>
+</ds:datastoreItem>
+</file>
+
+<file path=customXml/itemProps3.xml><?xml version="1.0" encoding="utf-8"?>
 <ds:datastoreItem xmlns:ds="http://schemas.openxmlformats.org/officeDocument/2006/customXml" ds:itemID="{74AAB3F4-C24F-4E78-8B7C-C46CDC0FA151}">
   <ds:schemaRefs>
     <ds:schemaRef ds:uri="http://schemas.microsoft.com/office/2006/metadata/contentType"/>
@@ -26052,26 +27534,8 @@
 </ds:datastoreItem>
 </file>
 
-<file path=customXml/itemProps2.xml><?xml version="1.0" encoding="utf-8"?>
-<ds:datastoreItem xmlns:ds="http://schemas.openxmlformats.org/officeDocument/2006/customXml" ds:itemID="{8A7994EE-9A3C-46A0-AA3E-20C4619B20E2}">
-  <ds:schemaRefs>
-    <ds:schemaRef ds:uri="http://schemas.microsoft.com/office/2006/metadata/properties"/>
-    <ds:schemaRef ds:uri="http://schemas.microsoft.com/office/infopath/2007/PartnerControls"/>
-    <ds:schemaRef ds:uri="dccbc5df-29b3-4670-b8f5-ce9b6d6a1832"/>
-  </ds:schemaRefs>
-</ds:datastoreItem>
-</file>
-
-<file path=customXml/itemProps3.xml><?xml version="1.0" encoding="utf-8"?>
-<ds:datastoreItem xmlns:ds="http://schemas.openxmlformats.org/officeDocument/2006/customXml" ds:itemID="{17A4561F-8EDF-45A1-9B5A-051AC10ECA67}">
-  <ds:schemaRefs>
-    <ds:schemaRef ds:uri="http://schemas.microsoft.com/sharepoint/v3/contenttype/forms"/>
-  </ds:schemaRefs>
-</ds:datastoreItem>
-</file>
-
 <file path=customXml/itemProps4.xml><?xml version="1.0" encoding="utf-8"?>
-<ds:datastoreItem xmlns:ds="http://schemas.openxmlformats.org/officeDocument/2006/customXml" ds:itemID="{F77DEB3C-AB95-4870-971F-5A28177CD2C7}">
+<ds:datastoreItem xmlns:ds="http://schemas.openxmlformats.org/officeDocument/2006/customXml" ds:itemID="{D54C8C20-E3AE-45EC-8AD6-15A302D0EEB7}">
   <ds:schemaRefs>
     <ds:schemaRef ds:uri="http://schemas.openxmlformats.org/officeDocument/2006/bibliography"/>
   </ds:schemaRefs>

</xml_diff>